<commit_message>
worked on creating dummies
</commit_message>
<xml_diff>
--- a/Documentation.docx
+++ b/Documentation.docx
@@ -25,18 +25,106 @@
     </w:p>
     <w:p>
       <w:pPr>
-        <w:rPr>
-          <w:sz w:val="24"/>
-          <w:szCs w:val="24"/>
-        </w:rPr>
-      </w:pPr>
-      <w:r>
-        <w:rPr>
-          <w:sz w:val="24"/>
-          <w:szCs w:val="24"/>
-        </w:rPr>
-        <w:t>1. Introduction: introduce the problem, why interesting</w:t>
-      </w:r>
+        <w:pStyle w:val="ListParagraph"/>
+        <w:numPr>
+          <w:ilvl w:val="0"/>
+          <w:numId w:val="1"/>
+        </w:numPr>
+        <w:rPr>
+          <w:sz w:val="24"/>
+          <w:szCs w:val="24"/>
+        </w:rPr>
+      </w:pPr>
+      <w:r>
+        <w:rPr>
+          <w:sz w:val="24"/>
+          <w:szCs w:val="24"/>
+        </w:rPr>
+        <w:t>Introduction: introduce the problem, why interesting</w:t>
+      </w:r>
+    </w:p>
+    <w:p>
+      <w:pPr>
+        <w:rPr>
+          <w:sz w:val="24"/>
+          <w:szCs w:val="24"/>
+          <w:lang w:val="en-US"/>
+        </w:rPr>
+      </w:pPr>
+      <w:r>
+        <w:rPr>
+          <w:sz w:val="24"/>
+          <w:szCs w:val="24"/>
+          <w:lang w:val="en-US"/>
+        </w:rPr>
+        <w:t>One of the most reported and observed bird species in the United States is the Northern Cardinal (</w:t>
+      </w:r>
+      <w:r>
+        <w:rPr>
+          <w:i/>
+          <w:iCs/>
+          <w:sz w:val="24"/>
+          <w:szCs w:val="24"/>
+          <w:lang w:val="en-US"/>
+        </w:rPr>
+        <w:t>Cardinalis cardinalis</w:t>
+      </w:r>
+      <w:r>
+        <w:rPr>
+          <w:sz w:val="24"/>
+          <w:szCs w:val="24"/>
+          <w:lang w:val="en-US"/>
+        </w:rPr>
+        <w:t>),</w:t>
+      </w:r>
+      <w:r>
+        <w:rPr>
+          <w:sz w:val="24"/>
+          <w:szCs w:val="24"/>
+          <w:lang w:val="en-US"/>
+        </w:rPr>
+        <w:t xml:space="preserve"> </w:t>
+      </w:r>
+    </w:p>
+    <w:p>
+      <w:pPr>
+        <w:rPr>
+          <w:sz w:val="24"/>
+          <w:szCs w:val="24"/>
+        </w:rPr>
+      </w:pPr>
+    </w:p>
+    <w:p>
+      <w:pPr>
+        <w:rPr>
+          <w:sz w:val="24"/>
+          <w:szCs w:val="24"/>
+        </w:rPr>
+      </w:pPr>
+    </w:p>
+    <w:p>
+      <w:pPr>
+        <w:rPr>
+          <w:sz w:val="24"/>
+          <w:szCs w:val="24"/>
+        </w:rPr>
+      </w:pPr>
+    </w:p>
+    <w:p>
+      <w:pPr>
+        <w:rPr>
+          <w:sz w:val="24"/>
+          <w:szCs w:val="24"/>
+        </w:rPr>
+      </w:pPr>
+    </w:p>
+    <w:p>
+      <w:pPr>
+        <w:rPr>
+          <w:sz w:val="24"/>
+          <w:szCs w:val="24"/>
+        </w:rPr>
+      </w:pPr>
     </w:p>
     <w:p>
       <w:pPr>
@@ -247,6 +335,103 @@
     </w:sectPr>
   </w:body>
 </w:document>
+</file>
+
+<file path=word/numbering.xml><?xml version="1.0" encoding="utf-8"?>
+<w:numbering xmlns:wpc="http://schemas.microsoft.com/office/word/2010/wordprocessingCanvas" xmlns:cx="http://schemas.microsoft.com/office/drawing/2014/chartex" xmlns:cx1="http://schemas.microsoft.com/office/drawing/2015/9/8/chartex" xmlns:cx2="http://schemas.microsoft.com/office/drawing/2015/10/21/chartex" xmlns:cx3="http://schemas.microsoft.com/office/drawing/2016/5/9/chartex" xmlns:cx4="http://schemas.microsoft.com/office/drawing/2016/5/10/chartex" xmlns:cx5="http://schemas.microsoft.com/office/drawing/2016/5/11/chartex" xmlns:cx6="http://schemas.microsoft.com/office/drawing/2016/5/12/chartex" xmlns:cx7="http://schemas.microsoft.com/office/drawing/2016/5/13/chartex" xmlns:cx8="http://schemas.microsoft.com/office/drawing/2016/5/14/chartex" xmlns:mc="http://schemas.openxmlformats.org/markup-compatibility/2006" xmlns:aink="http://schemas.microsoft.com/office/drawing/2016/ink" xmlns:am3d="http://schemas.microsoft.com/office/drawing/2017/model3d" xmlns:o="urn:schemas-microsoft-com:office:office" xmlns:oel="http://schemas.microsoft.com/office/2019/extlst" xmlns:r="http://schemas.openxmlformats.org/officeDocument/2006/relationships" xmlns:m="http://schemas.openxmlformats.org/officeDocument/2006/math" xmlns:v="urn:schemas-microsoft-com:vml" xmlns:wp14="http://schemas.microsoft.com/office/word/2010/wordprocessingDrawing" xmlns:wp="http://schemas.openxmlformats.org/drawingml/2006/wordprocessingDrawing" xmlns:w10="urn:schemas-microsoft-com:office:word" xmlns:w="http://schemas.openxmlformats.org/wordprocessingml/2006/main" xmlns:w14="http://schemas.microsoft.com/office/word/2010/wordml" xmlns:w15="http://schemas.microsoft.com/office/word/2012/wordml" xmlns:w16cex="http://schemas.microsoft.com/office/word/2018/wordml/cex" xmlns:w16cid="http://schemas.microsoft.com/office/word/2016/wordml/cid" xmlns:w16="http://schemas.microsoft.com/office/word/2018/wordml" xmlns:w16sdtdh="http://schemas.microsoft.com/office/word/2020/wordml/sdtdatahash" xmlns:w16se="http://schemas.microsoft.com/office/word/2015/wordml/symex" xmlns:wpg="http://schemas.microsoft.com/office/word/2010/wordprocessingGroup" xmlns:wpi="http://schemas.microsoft.com/office/word/2010/wordprocessingInk" xmlns:wne="http://schemas.microsoft.com/office/word/2006/wordml" xmlns:wps="http://schemas.microsoft.com/office/word/2010/wordprocessingShape" mc:Ignorable="w14 w15 w16se w16cid w16 w16cex w16sdtdh wp14">
+  <w:abstractNum w:abstractNumId="0" w15:restartNumberingAfterBreak="0">
+    <w:nsid w:val="529F612B"/>
+    <w:multiLevelType w:val="hybridMultilevel"/>
+    <w:tmpl w:val="4BF4373E"/>
+    <w:lvl w:ilvl="0" w:tplc="2000000F">
+      <w:start w:val="1"/>
+      <w:numFmt w:val="decimal"/>
+      <w:lvlText w:val="%1."/>
+      <w:lvlJc w:val="left"/>
+      <w:pPr>
+        <w:ind w:left="720" w:hanging="360"/>
+      </w:pPr>
+      <w:rPr>
+        <w:rFonts w:hint="default"/>
+      </w:rPr>
+    </w:lvl>
+    <w:lvl w:ilvl="1" w:tplc="20000019" w:tentative="1">
+      <w:start w:val="1"/>
+      <w:numFmt w:val="lowerLetter"/>
+      <w:lvlText w:val="%2."/>
+      <w:lvlJc w:val="left"/>
+      <w:pPr>
+        <w:ind w:left="1440" w:hanging="360"/>
+      </w:pPr>
+    </w:lvl>
+    <w:lvl w:ilvl="2" w:tplc="2000001B" w:tentative="1">
+      <w:start w:val="1"/>
+      <w:numFmt w:val="lowerRoman"/>
+      <w:lvlText w:val="%3."/>
+      <w:lvlJc w:val="right"/>
+      <w:pPr>
+        <w:ind w:left="2160" w:hanging="180"/>
+      </w:pPr>
+    </w:lvl>
+    <w:lvl w:ilvl="3" w:tplc="2000000F" w:tentative="1">
+      <w:start w:val="1"/>
+      <w:numFmt w:val="decimal"/>
+      <w:lvlText w:val="%4."/>
+      <w:lvlJc w:val="left"/>
+      <w:pPr>
+        <w:ind w:left="2880" w:hanging="360"/>
+      </w:pPr>
+    </w:lvl>
+    <w:lvl w:ilvl="4" w:tplc="20000019" w:tentative="1">
+      <w:start w:val="1"/>
+      <w:numFmt w:val="lowerLetter"/>
+      <w:lvlText w:val="%5."/>
+      <w:lvlJc w:val="left"/>
+      <w:pPr>
+        <w:ind w:left="3600" w:hanging="360"/>
+      </w:pPr>
+    </w:lvl>
+    <w:lvl w:ilvl="5" w:tplc="2000001B" w:tentative="1">
+      <w:start w:val="1"/>
+      <w:numFmt w:val="lowerRoman"/>
+      <w:lvlText w:val="%6."/>
+      <w:lvlJc w:val="right"/>
+      <w:pPr>
+        <w:ind w:left="4320" w:hanging="180"/>
+      </w:pPr>
+    </w:lvl>
+    <w:lvl w:ilvl="6" w:tplc="2000000F" w:tentative="1">
+      <w:start w:val="1"/>
+      <w:numFmt w:val="decimal"/>
+      <w:lvlText w:val="%7."/>
+      <w:lvlJc w:val="left"/>
+      <w:pPr>
+        <w:ind w:left="5040" w:hanging="360"/>
+      </w:pPr>
+    </w:lvl>
+    <w:lvl w:ilvl="7" w:tplc="20000019" w:tentative="1">
+      <w:start w:val="1"/>
+      <w:numFmt w:val="lowerLetter"/>
+      <w:lvlText w:val="%8."/>
+      <w:lvlJc w:val="left"/>
+      <w:pPr>
+        <w:ind w:left="5760" w:hanging="360"/>
+      </w:pPr>
+    </w:lvl>
+    <w:lvl w:ilvl="8" w:tplc="2000001B" w:tentative="1">
+      <w:start w:val="1"/>
+      <w:numFmt w:val="lowerRoman"/>
+      <w:lvlText w:val="%9."/>
+      <w:lvlJc w:val="right"/>
+      <w:pPr>
+        <w:ind w:left="6480" w:hanging="180"/>
+      </w:pPr>
+    </w:lvl>
+  </w:abstractNum>
+  <w:num w:numId="1" w16cid:durableId="705328837">
+    <w:abstractNumId w:val="0"/>
+  </w:num>
+</w:numbering>
 </file>
 
 <file path=word/styles.xml><?xml version="1.0" encoding="utf-8"?>
@@ -677,6 +862,17 @@
     <w:semiHidden/>
     <w:unhideWhenUsed/>
   </w:style>
+  <w:style w:type="paragraph" w:styleId="ListParagraph">
+    <w:name w:val="List Paragraph"/>
+    <w:basedOn w:val="Normal"/>
+    <w:uiPriority w:val="34"/>
+    <w:qFormat/>
+    <w:rsid w:val="00434924"/>
+    <w:pPr>
+      <w:ind w:left="720"/>
+      <w:contextualSpacing/>
+    </w:pPr>
+  </w:style>
 </w:styles>
 </file>
 

</xml_diff>

<commit_message>
started working on the documentation
</commit_message>
<xml_diff>
--- a/Documentation.docx
+++ b/Documentation.docx
@@ -83,57 +83,85 @@
           <w:szCs w:val="24"/>
           <w:lang w:val="en-US"/>
         </w:rPr>
-        <w:t xml:space="preserve"> </w:t>
-      </w:r>
-    </w:p>
-    <w:p>
-      <w:pPr>
-        <w:rPr>
-          <w:sz w:val="24"/>
-          <w:szCs w:val="24"/>
-          <w:lang w:val="en-US"/>
-        </w:rPr>
-      </w:pPr>
-      <w:r>
-        <w:rPr>
-          <w:sz w:val="24"/>
-          <w:szCs w:val="24"/>
-          <w:lang w:val="en-US"/>
-        </w:rPr>
-        <w:t>https://birdwatchinghq.com/common-birds-in-the-united-states/</w:t>
-      </w:r>
-    </w:p>
-    <w:p>
-      <w:pPr>
-        <w:rPr>
-          <w:sz w:val="24"/>
-          <w:szCs w:val="24"/>
-        </w:rPr>
-      </w:pPr>
-    </w:p>
-    <w:p>
-      <w:pPr>
-        <w:rPr>
-          <w:sz w:val="24"/>
-          <w:szCs w:val="24"/>
-        </w:rPr>
-      </w:pPr>
-    </w:p>
-    <w:p>
-      <w:pPr>
-        <w:rPr>
-          <w:sz w:val="24"/>
-          <w:szCs w:val="24"/>
-        </w:rPr>
-      </w:pPr>
-    </w:p>
-    <w:p>
-      <w:pPr>
-        <w:rPr>
-          <w:sz w:val="24"/>
-          <w:szCs w:val="24"/>
-        </w:rPr>
-      </w:pPr>
+        <w:t>. This species is a particularly popular ‘backyard’ species and is widely known by people across the United States</w:t>
+      </w:r>
+      <w:r>
+        <w:rPr>
+          <w:sz w:val="24"/>
+          <w:szCs w:val="24"/>
+          <w:lang w:val="en-US"/>
+        </w:rPr>
+        <w:t xml:space="preserve"> (1).</w:t>
+      </w:r>
+      <w:r>
+        <w:rPr>
+          <w:sz w:val="24"/>
+          <w:szCs w:val="24"/>
+          <w:lang w:val="en-US"/>
+        </w:rPr>
+        <w:t xml:space="preserve"> This specific bird is especially interesting to study on a quantitative basis, as with high levels of observation frequencies, and large volumes of interactions with people and urban development, data analysis can unveil how populations of people and their behaviors impact the frequency of Northern Cardinals throughout US counties. Northern Cardinals have seemingly become dependent on certain human development features, such as frequenting specific neighborhoods and houses to feed from, as they are generally safe and easy to find food for seed-eating birds. This project will dive into the research question: how does urban development and population influxes in United States counties impact observation levels of Northern Cardinals. This research project will focus on the year </w:t>
+      </w:r>
+      <w:r>
+        <w:rPr>
+          <w:sz w:val="24"/>
+          <w:szCs w:val="24"/>
+          <w:lang w:val="en-US"/>
+        </w:rPr>
+        <w:t>2022 and</w:t>
+      </w:r>
+      <w:r>
+        <w:rPr>
+          <w:sz w:val="24"/>
+          <w:szCs w:val="24"/>
+          <w:lang w:val="en-US"/>
+        </w:rPr>
+        <w:t xml:space="preserve"> look at the County-Level Rural-Urban Continuum Codes and Urban Influence Codes, County-Level Economic Typology, Natural Rate of Change, and County Immigration Rates. As Northern Cardinals are commonly observed as ‘backyard’ bird species, this project hypothesizes that</w:t>
+      </w:r>
+      <w:r>
+        <w:rPr>
+          <w:sz w:val="24"/>
+          <w:szCs w:val="24"/>
+          <w:lang w:val="en-US"/>
+        </w:rPr>
+        <w:t xml:space="preserve"> a more developed county sees a higher level of Northern Cardinal observations. This suggests a greater environmental responsibility for humans to take care of local urban environments, as some bird species are adapting to these developing environments. </w:t>
+      </w:r>
+    </w:p>
+    <w:p>
+      <w:pPr>
+        <w:rPr>
+          <w:sz w:val="24"/>
+          <w:szCs w:val="24"/>
+          <w:lang w:val="en-US"/>
+        </w:rPr>
+      </w:pPr>
+    </w:p>
+    <w:p>
+      <w:pPr>
+        <w:rPr>
+          <w:sz w:val="24"/>
+          <w:szCs w:val="24"/>
+          <w:lang w:val="en-US"/>
+        </w:rPr>
+      </w:pPr>
+      <w:r>
+        <w:rPr>
+          <w:sz w:val="24"/>
+          <w:szCs w:val="24"/>
+          <w:lang w:val="en-US"/>
+        </w:rPr>
+        <w:t>(1)</w:t>
+      </w:r>
+      <w:hyperlink r:id="rId5" w:history="1">
+        <w:r>
+          <w:rPr>
+            <w:rStyle w:val="Hyperlink"/>
+            <w:sz w:val="24"/>
+            <w:szCs w:val="24"/>
+            <w:lang w:val="en-US"/>
+          </w:rPr>
+          <w:t>https://birdwatchinghq.com/common-birds-in-the-united-states/</w:t>
+        </w:r>
+      </w:hyperlink>
     </w:p>
     <w:p>
       <w:pPr>
@@ -163,6 +191,39 @@
         <w:rPr>
           <w:sz w:val="24"/>
           <w:szCs w:val="24"/>
+          <w:lang w:val="en-US"/>
+        </w:rPr>
+      </w:pPr>
+      <w:r>
+        <w:rPr>
+          <w:sz w:val="24"/>
+          <w:szCs w:val="24"/>
+          <w:lang w:val="en-US"/>
+        </w:rPr>
+        <w:t xml:space="preserve">This project contains two datasets from different sources and were merged. The first dataset comes from eBird, Cornell University Ornithology Lab’s digital bird observation collection project. Upon request, Cornell granted access to the data sets. From here, data on Northern Cardinal observations in all counties in the United States were selected. The dates selected were all observations in January, April, July, and October in 2022. This is because the data files are so large, so for efficiency, the datasets were split up. Additionally, this helps avoid seasonal observation biases, in case this species as strong seasonality shifts. A total of 982,667 observations were collected for this project. </w:t>
+      </w:r>
+      <w:r>
+        <w:rPr>
+          <w:sz w:val="24"/>
+          <w:szCs w:val="24"/>
+          <w:lang w:val="en-US"/>
+        </w:rPr>
+        <w:t xml:space="preserve">The cleaning process involved narrowing the columns down. The data was aggregated by county level, and kept the sum of observation counts, average duration in minutes spent on the observation, and the effort distance in km that the observation took place over. The additional columns were kept to see how features of the observation are associated with observation counts. </w:t>
+      </w:r>
+    </w:p>
+    <w:p>
+      <w:pPr>
+        <w:rPr>
+          <w:sz w:val="24"/>
+          <w:szCs w:val="24"/>
+        </w:rPr>
+      </w:pPr>
+    </w:p>
+    <w:p>
+      <w:pPr>
+        <w:rPr>
+          <w:sz w:val="24"/>
+          <w:szCs w:val="24"/>
         </w:rPr>
       </w:pPr>
       <w:r>
@@ -202,6 +263,7 @@
           <w:sz w:val="24"/>
           <w:szCs w:val="24"/>
         </w:rPr>
+        <w:lastRenderedPageBreak/>
         <w:t>(b) Discuss your variables, process of feature engineering. (In words, put all needed</w:t>
       </w:r>
       <w:r>
@@ -890,6 +952,29 @@
       <w:contextualSpacing/>
     </w:pPr>
   </w:style>
+  <w:style w:type="character" w:styleId="Hyperlink">
+    <w:name w:val="Hyperlink"/>
+    <w:basedOn w:val="DefaultParagraphFont"/>
+    <w:uiPriority w:val="99"/>
+    <w:unhideWhenUsed/>
+    <w:rsid w:val="008B0080"/>
+    <w:rPr>
+      <w:color w:val="0563C1" w:themeColor="hyperlink"/>
+      <w:u w:val="single"/>
+    </w:rPr>
+  </w:style>
+  <w:style w:type="character" w:styleId="UnresolvedMention">
+    <w:name w:val="Unresolved Mention"/>
+    <w:basedOn w:val="DefaultParagraphFont"/>
+    <w:uiPriority w:val="99"/>
+    <w:semiHidden/>
+    <w:unhideWhenUsed/>
+    <w:rsid w:val="008B0080"/>
+    <w:rPr>
+      <w:color w:val="605E5C"/>
+      <w:shd w:val="clear" w:color="auto" w:fill="E1DFDD"/>
+    </w:rPr>
+  </w:style>
 </w:styles>
 </file>
 

</xml_diff>

<commit_message>
finished the data and variable description portion rough draft
</commit_message>
<xml_diff>
--- a/Documentation.docx
+++ b/Documentation.docx
@@ -208,8 +208,671 @@
           <w:szCs w:val="24"/>
           <w:lang w:val="en-US"/>
         </w:rPr>
-        <w:t xml:space="preserve">The cleaning process involved narrowing the columns down. The data was aggregated by county level, and kept the sum of observation counts, average duration in minutes spent on the observation, and the effort distance in km that the observation took place over. The additional columns were kept to see how features of the observation are associated with observation counts. </w:t>
-      </w:r>
+        <w:t xml:space="preserve">The cleaning process involved narrowing the columns down. The data was aggregated by county level, and kept the sum of observation counts, average duration in minutes spent on the observation, and the effort distance in km that the observation took place over. </w:t>
+      </w:r>
+      <w:r>
+        <w:rPr>
+          <w:sz w:val="24"/>
+          <w:szCs w:val="24"/>
+          <w:lang w:val="en-US"/>
+        </w:rPr>
+        <w:t>These additional</w:t>
+      </w:r>
+      <w:r>
+        <w:rPr>
+          <w:sz w:val="24"/>
+          <w:szCs w:val="24"/>
+          <w:lang w:val="en-US"/>
+        </w:rPr>
+        <w:t xml:space="preserve"> columns were kept </w:t>
+      </w:r>
+      <w:r>
+        <w:rPr>
+          <w:sz w:val="24"/>
+          <w:szCs w:val="24"/>
+          <w:lang w:val="en-US"/>
+        </w:rPr>
+        <w:t>seeing</w:t>
+      </w:r>
+      <w:r>
+        <w:rPr>
+          <w:sz w:val="24"/>
+          <w:szCs w:val="24"/>
+          <w:lang w:val="en-US"/>
+        </w:rPr>
+        <w:t xml:space="preserve"> how features of the observation are associated with observation counts. </w:t>
+      </w:r>
+      <w:r>
+        <w:rPr>
+          <w:sz w:val="24"/>
+          <w:szCs w:val="24"/>
+          <w:lang w:val="en-US"/>
+        </w:rPr>
+        <w:t xml:space="preserve">The three primary variables maintained in the dataset all showed high levels of skewness with long tails and underwent a log-transformation as a result. </w:t>
+      </w:r>
+      <w:r>
+        <w:rPr>
+          <w:sz w:val="24"/>
+          <w:szCs w:val="24"/>
+          <w:lang w:val="en-US"/>
+        </w:rPr>
+        <w:t xml:space="preserve">Finally, 9 states were dropped from the dataset, as they are known to have very few Northern Cardinals, and counties with less than </w:t>
+      </w:r>
+      <w:r>
+        <w:rPr>
+          <w:sz w:val="24"/>
+          <w:szCs w:val="24"/>
+          <w:lang w:val="en-US"/>
+        </w:rPr>
+        <w:lastRenderedPageBreak/>
+        <w:t xml:space="preserve">10 observations for the year of 2022 were dropped. There were 2,288 counties included in the Northern Cardinal observations dataset post-cleaning. </w:t>
+      </w:r>
+    </w:p>
+    <w:p>
+      <w:pPr>
+        <w:rPr>
+          <w:sz w:val="24"/>
+          <w:szCs w:val="24"/>
+          <w:lang w:val="en-US"/>
+        </w:rPr>
+      </w:pPr>
+      <w:r>
+        <w:rPr>
+          <w:sz w:val="24"/>
+          <w:szCs w:val="24"/>
+          <w:lang w:val="en-US"/>
+        </w:rPr>
+        <w:t xml:space="preserve">The second dataset was a county information and indicator dataset, that includes information about populations and urban development of individual counties across the United States. This data was collected from the USDA and contained 3,143 counties in the dataset. Many of the columns were dropped in the cleaning process to focus on the key columns, which included: </w:t>
+      </w:r>
+      <w:r>
+        <w:rPr>
+          <w:sz w:val="24"/>
+          <w:szCs w:val="24"/>
+          <w:lang w:val="en-US"/>
+        </w:rPr>
+        <w:t>Rural</w:t>
+      </w:r>
+      <w:r>
+        <w:rPr>
+          <w:sz w:val="24"/>
+          <w:szCs w:val="24"/>
+          <w:lang w:val="en-US"/>
+        </w:rPr>
+        <w:t xml:space="preserve"> </w:t>
+      </w:r>
+      <w:r>
+        <w:rPr>
+          <w:sz w:val="24"/>
+          <w:szCs w:val="24"/>
+          <w:lang w:val="en-US"/>
+        </w:rPr>
+        <w:t>Urban</w:t>
+      </w:r>
+      <w:r>
+        <w:rPr>
+          <w:sz w:val="24"/>
+          <w:szCs w:val="24"/>
+          <w:lang w:val="en-US"/>
+        </w:rPr>
+        <w:t xml:space="preserve"> </w:t>
+      </w:r>
+      <w:r>
+        <w:rPr>
+          <w:sz w:val="24"/>
+          <w:szCs w:val="24"/>
+          <w:lang w:val="en-US"/>
+        </w:rPr>
+        <w:t>Continuum</w:t>
+      </w:r>
+      <w:r>
+        <w:rPr>
+          <w:sz w:val="24"/>
+          <w:szCs w:val="24"/>
+          <w:lang w:val="en-US"/>
+        </w:rPr>
+        <w:t xml:space="preserve"> </w:t>
+      </w:r>
+      <w:r>
+        <w:rPr>
+          <w:sz w:val="24"/>
+          <w:szCs w:val="24"/>
+          <w:lang w:val="en-US"/>
+        </w:rPr>
+        <w:t>Code</w:t>
+      </w:r>
+      <w:r>
+        <w:rPr>
+          <w:sz w:val="24"/>
+          <w:szCs w:val="24"/>
+          <w:lang w:val="en-US"/>
+        </w:rPr>
+        <w:t xml:space="preserve">, </w:t>
+      </w:r>
+      <w:r>
+        <w:rPr>
+          <w:sz w:val="24"/>
+          <w:szCs w:val="24"/>
+          <w:lang w:val="en-US"/>
+        </w:rPr>
+        <w:t>Urban</w:t>
+      </w:r>
+      <w:r>
+        <w:rPr>
+          <w:sz w:val="24"/>
+          <w:szCs w:val="24"/>
+          <w:lang w:val="en-US"/>
+        </w:rPr>
+        <w:t xml:space="preserve"> </w:t>
+      </w:r>
+      <w:r>
+        <w:rPr>
+          <w:sz w:val="24"/>
+          <w:szCs w:val="24"/>
+          <w:lang w:val="en-US"/>
+        </w:rPr>
+        <w:t>Influence</w:t>
+      </w:r>
+      <w:r>
+        <w:rPr>
+          <w:sz w:val="24"/>
+          <w:szCs w:val="24"/>
+          <w:lang w:val="en-US"/>
+        </w:rPr>
+        <w:t xml:space="preserve">, </w:t>
+      </w:r>
+      <w:r>
+        <w:rPr>
+          <w:sz w:val="24"/>
+          <w:szCs w:val="24"/>
+          <w:lang w:val="en-US"/>
+        </w:rPr>
+        <w:t>Economic</w:t>
+      </w:r>
+      <w:r>
+        <w:rPr>
+          <w:sz w:val="24"/>
+          <w:szCs w:val="24"/>
+          <w:lang w:val="en-US"/>
+        </w:rPr>
+        <w:t xml:space="preserve"> T</w:t>
+      </w:r>
+      <w:r>
+        <w:rPr>
+          <w:sz w:val="24"/>
+          <w:szCs w:val="24"/>
+          <w:lang w:val="en-US"/>
+        </w:rPr>
+        <w:t>ypology</w:t>
+      </w:r>
+      <w:r>
+        <w:rPr>
+          <w:sz w:val="24"/>
+          <w:szCs w:val="24"/>
+          <w:lang w:val="en-US"/>
+        </w:rPr>
+        <w:t xml:space="preserve"> Code, Natural Rate of Change, and </w:t>
+      </w:r>
+      <w:r>
+        <w:rPr>
+          <w:sz w:val="24"/>
+          <w:szCs w:val="24"/>
+          <w:lang w:val="en-US"/>
+        </w:rPr>
+        <w:t xml:space="preserve">Net Immigration Rate. </w:t>
+      </w:r>
+    </w:p>
+    <w:p>
+      <w:pPr>
+        <w:rPr>
+          <w:sz w:val="24"/>
+          <w:szCs w:val="24"/>
+          <w:lang w:val="en-US"/>
+        </w:rPr>
+      </w:pPr>
+      <w:r>
+        <w:rPr>
+          <w:sz w:val="24"/>
+          <w:szCs w:val="24"/>
+          <w:lang w:val="en-US"/>
+        </w:rPr>
+        <w:t xml:space="preserve">The Rural-Urban Continuum </w:t>
+      </w:r>
+      <w:r>
+        <w:rPr>
+          <w:sz w:val="24"/>
+          <w:szCs w:val="24"/>
+          <w:lang w:val="en-US"/>
+        </w:rPr>
+        <w:t>Codes</w:t>
+      </w:r>
+      <w:r>
+        <w:rPr>
+          <w:sz w:val="24"/>
+          <w:szCs w:val="24"/>
+          <w:lang w:val="en-US"/>
+        </w:rPr>
+        <w:t xml:space="preserve"> range from 1-9. They are categorized where Code 1 is considered the most urbanized and the highest population with more than 1 million population, while Code 9 is considered the most rural with completely rural or less than 2,500 urban population, and not adjacent to a metro area. These codes were transformed into </w:t>
+      </w:r>
+      <w:r>
+        <w:rPr>
+          <w:sz w:val="24"/>
+          <w:szCs w:val="24"/>
+          <w:lang w:val="en-US"/>
+        </w:rPr>
+        <w:t>dummy</w:t>
+      </w:r>
+      <w:r>
+        <w:rPr>
+          <w:sz w:val="24"/>
+          <w:szCs w:val="24"/>
+          <w:lang w:val="en-US"/>
+        </w:rPr>
+        <w:t xml:space="preserve"> variables for a regression analysis on Northern Cardinal observation counts. </w:t>
+      </w:r>
+    </w:p>
+    <w:p>
+      <w:pPr>
+        <w:rPr>
+          <w:sz w:val="24"/>
+          <w:szCs w:val="24"/>
+          <w:lang w:val="en-US"/>
+        </w:rPr>
+      </w:pPr>
+      <w:r>
+        <w:rPr>
+          <w:sz w:val="24"/>
+          <w:szCs w:val="24"/>
+          <w:lang w:val="en-US"/>
+        </w:rPr>
+        <w:t xml:space="preserve">The Urban Influence Codes are </w:t>
+      </w:r>
+      <w:r>
+        <w:rPr>
+          <w:sz w:val="24"/>
+          <w:szCs w:val="24"/>
+          <w:lang w:val="en-US"/>
+        </w:rPr>
+        <w:t>like</w:t>
+      </w:r>
+      <w:r>
+        <w:rPr>
+          <w:sz w:val="24"/>
+          <w:szCs w:val="24"/>
+          <w:lang w:val="en-US"/>
+        </w:rPr>
+        <w:t xml:space="preserve"> the Rural-Urban Continuum Codes, but have a greater range of specifications from 1-12, with 1 being the most </w:t>
+      </w:r>
+      <w:r>
+        <w:rPr>
+          <w:sz w:val="24"/>
+          <w:szCs w:val="24"/>
+          <w:lang w:val="en-US"/>
+        </w:rPr>
+        <w:t>urban developed</w:t>
+      </w:r>
+      <w:r>
+        <w:rPr>
+          <w:sz w:val="24"/>
+          <w:szCs w:val="24"/>
+          <w:lang w:val="en-US"/>
+        </w:rPr>
+        <w:t xml:space="preserve">, and 12 being the most rural. </w:t>
+      </w:r>
+      <w:r>
+        <w:rPr>
+          <w:sz w:val="24"/>
+          <w:szCs w:val="24"/>
+          <w:lang w:val="en-US"/>
+        </w:rPr>
+        <w:t xml:space="preserve">These codes were transformed into dummy variables for the purpose of running a regression model on Northern Cardinal observation counts. </w:t>
+      </w:r>
+    </w:p>
+    <w:p>
+      <w:pPr>
+        <w:rPr>
+          <w:rFonts w:ascii="Times New Roman" w:eastAsia="Times New Roman" w:hAnsi="Times New Roman" w:cs="Times New Roman"/>
+          <w:kern w:val="0"/>
+          <w:sz w:val="24"/>
+          <w:szCs w:val="24"/>
+          <w:lang w:val="en-US" w:eastAsia="en-AT"/>
+          <w14:ligatures w14:val="none"/>
+        </w:rPr>
+      </w:pPr>
+      <w:r>
+        <w:rPr>
+          <w:sz w:val="24"/>
+          <w:szCs w:val="24"/>
+          <w:lang w:val="en-US"/>
+        </w:rPr>
+        <w:t xml:space="preserve">Finally, the Economic Typology Codes shows the primary economy of the county.  There are a total of 6 codes: </w:t>
+      </w:r>
+      <w:r>
+        <w:rPr>
+          <w:rFonts w:ascii="Times New Roman" w:eastAsia="Times New Roman" w:hAnsi="Times New Roman" w:cs="Times New Roman"/>
+          <w:b/>
+          <w:bCs/>
+          <w:kern w:val="0"/>
+          <w:sz w:val="24"/>
+          <w:szCs w:val="24"/>
+          <w:lang w:val="en-AT" w:eastAsia="en-AT"/>
+          <w14:ligatures w14:val="none"/>
+        </w:rPr>
+        <w:t>0</w:t>
+      </w:r>
+      <w:r>
+        <w:rPr>
+          <w:rFonts w:ascii="Times New Roman" w:eastAsia="Times New Roman" w:hAnsi="Times New Roman" w:cs="Times New Roman"/>
+          <w:kern w:val="0"/>
+          <w:sz w:val="24"/>
+          <w:szCs w:val="24"/>
+          <w:lang w:val="en-AT" w:eastAsia="en-AT"/>
+          <w14:ligatures w14:val="none"/>
+        </w:rPr>
+        <w:t xml:space="preserve">: </w:t>
+      </w:r>
+      <w:r>
+        <w:rPr>
+          <w:rFonts w:ascii="Times New Roman" w:eastAsia="Times New Roman" w:hAnsi="Times New Roman" w:cs="Times New Roman"/>
+          <w:kern w:val="0"/>
+          <w:sz w:val="24"/>
+          <w:szCs w:val="24"/>
+          <w:lang w:val="en-US" w:eastAsia="en-AT"/>
+          <w14:ligatures w14:val="none"/>
+        </w:rPr>
+        <w:t>N</w:t>
+      </w:r>
+      <w:r>
+        <w:rPr>
+          <w:rFonts w:ascii="Times New Roman" w:eastAsia="Times New Roman" w:hAnsi="Times New Roman" w:cs="Times New Roman"/>
+          <w:kern w:val="0"/>
+          <w:sz w:val="24"/>
+          <w:szCs w:val="24"/>
+          <w:lang w:val="en-AT" w:eastAsia="en-AT"/>
+          <w14:ligatures w14:val="none"/>
+        </w:rPr>
+        <w:t>on-</w:t>
+      </w:r>
+      <w:r>
+        <w:rPr>
+          <w:rFonts w:ascii="Times New Roman" w:eastAsia="Times New Roman" w:hAnsi="Times New Roman" w:cs="Times New Roman"/>
+          <w:kern w:val="0"/>
+          <w:sz w:val="24"/>
+          <w:szCs w:val="24"/>
+          <w:lang w:val="en-US" w:eastAsia="en-AT"/>
+          <w14:ligatures w14:val="none"/>
+        </w:rPr>
+        <w:t>S</w:t>
+      </w:r>
+      <w:r>
+        <w:rPr>
+          <w:rFonts w:ascii="Times New Roman" w:eastAsia="Times New Roman" w:hAnsi="Times New Roman" w:cs="Times New Roman"/>
+          <w:kern w:val="0"/>
+          <w:sz w:val="24"/>
+          <w:szCs w:val="24"/>
+          <w:lang w:val="en-AT" w:eastAsia="en-AT"/>
+          <w14:ligatures w14:val="none"/>
+        </w:rPr>
+        <w:t>pecialized</w:t>
+      </w:r>
+      <w:r>
+        <w:rPr>
+          <w:sz w:val="24"/>
+          <w:szCs w:val="24"/>
+          <w:lang w:val="en-US"/>
+        </w:rPr>
+        <w:t xml:space="preserve">, </w:t>
+      </w:r>
+      <w:r>
+        <w:rPr>
+          <w:rFonts w:ascii="Times New Roman" w:eastAsia="Times New Roman" w:hAnsi="Times New Roman" w:cs="Times New Roman"/>
+          <w:b/>
+          <w:bCs/>
+          <w:kern w:val="0"/>
+          <w:sz w:val="24"/>
+          <w:szCs w:val="24"/>
+          <w:lang w:val="en-AT" w:eastAsia="en-AT"/>
+          <w14:ligatures w14:val="none"/>
+        </w:rPr>
+        <w:t>1</w:t>
+      </w:r>
+      <w:r>
+        <w:rPr>
+          <w:rFonts w:ascii="Times New Roman" w:eastAsia="Times New Roman" w:hAnsi="Times New Roman" w:cs="Times New Roman"/>
+          <w:kern w:val="0"/>
+          <w:sz w:val="24"/>
+          <w:szCs w:val="24"/>
+          <w:lang w:val="en-AT" w:eastAsia="en-AT"/>
+          <w14:ligatures w14:val="none"/>
+        </w:rPr>
+        <w:t>: Farm Dependent</w:t>
+      </w:r>
+      <w:r>
+        <w:rPr>
+          <w:sz w:val="24"/>
+          <w:szCs w:val="24"/>
+          <w:lang w:val="en-US"/>
+        </w:rPr>
+        <w:t xml:space="preserve">, </w:t>
+      </w:r>
+      <w:r>
+        <w:rPr>
+          <w:rFonts w:ascii="Times New Roman" w:eastAsia="Times New Roman" w:hAnsi="Times New Roman" w:cs="Times New Roman"/>
+          <w:b/>
+          <w:bCs/>
+          <w:kern w:val="0"/>
+          <w:sz w:val="24"/>
+          <w:szCs w:val="24"/>
+          <w:lang w:val="en-AT" w:eastAsia="en-AT"/>
+          <w14:ligatures w14:val="none"/>
+        </w:rPr>
+        <w:t>2</w:t>
+      </w:r>
+      <w:r>
+        <w:rPr>
+          <w:rFonts w:ascii="Times New Roman" w:eastAsia="Times New Roman" w:hAnsi="Times New Roman" w:cs="Times New Roman"/>
+          <w:kern w:val="0"/>
+          <w:sz w:val="24"/>
+          <w:szCs w:val="24"/>
+          <w:lang w:val="en-AT" w:eastAsia="en-AT"/>
+          <w14:ligatures w14:val="none"/>
+        </w:rPr>
+        <w:t>: Mining Dependent</w:t>
+      </w:r>
+      <w:r>
+        <w:rPr>
+          <w:sz w:val="24"/>
+          <w:szCs w:val="24"/>
+          <w:lang w:val="en-US"/>
+        </w:rPr>
+        <w:t xml:space="preserve">, </w:t>
+      </w:r>
+      <w:r>
+        <w:rPr>
+          <w:rFonts w:ascii="Times New Roman" w:eastAsia="Times New Roman" w:hAnsi="Times New Roman" w:cs="Times New Roman"/>
+          <w:b/>
+          <w:bCs/>
+          <w:kern w:val="0"/>
+          <w:sz w:val="24"/>
+          <w:szCs w:val="24"/>
+          <w:lang w:val="en-AT" w:eastAsia="en-AT"/>
+          <w14:ligatures w14:val="none"/>
+        </w:rPr>
+        <w:t>3</w:t>
+      </w:r>
+      <w:r>
+        <w:rPr>
+          <w:rFonts w:ascii="Times New Roman" w:eastAsia="Times New Roman" w:hAnsi="Times New Roman" w:cs="Times New Roman"/>
+          <w:kern w:val="0"/>
+          <w:sz w:val="24"/>
+          <w:szCs w:val="24"/>
+          <w:lang w:val="en-AT" w:eastAsia="en-AT"/>
+          <w14:ligatures w14:val="none"/>
+        </w:rPr>
+        <w:t>: Manufacturing Dependent</w:t>
+      </w:r>
+      <w:r>
+        <w:rPr>
+          <w:sz w:val="24"/>
+          <w:szCs w:val="24"/>
+          <w:lang w:val="en-US"/>
+        </w:rPr>
+        <w:t xml:space="preserve">, </w:t>
+      </w:r>
+      <w:r>
+        <w:rPr>
+          <w:rFonts w:ascii="Times New Roman" w:eastAsia="Times New Roman" w:hAnsi="Times New Roman" w:cs="Times New Roman"/>
+          <w:b/>
+          <w:bCs/>
+          <w:kern w:val="0"/>
+          <w:sz w:val="24"/>
+          <w:szCs w:val="24"/>
+          <w:lang w:val="en-AT" w:eastAsia="en-AT"/>
+          <w14:ligatures w14:val="none"/>
+        </w:rPr>
+        <w:t>4</w:t>
+      </w:r>
+      <w:r>
+        <w:rPr>
+          <w:rFonts w:ascii="Times New Roman" w:eastAsia="Times New Roman" w:hAnsi="Times New Roman" w:cs="Times New Roman"/>
+          <w:kern w:val="0"/>
+          <w:sz w:val="24"/>
+          <w:szCs w:val="24"/>
+          <w:lang w:val="en-AT" w:eastAsia="en-AT"/>
+          <w14:ligatures w14:val="none"/>
+        </w:rPr>
+        <w:t>: Federal/State Government Dependent</w:t>
+      </w:r>
+      <w:r>
+        <w:rPr>
+          <w:sz w:val="24"/>
+          <w:szCs w:val="24"/>
+          <w:lang w:val="en-US"/>
+        </w:rPr>
+        <w:t xml:space="preserve">, and </w:t>
+      </w:r>
+      <w:r>
+        <w:rPr>
+          <w:rFonts w:ascii="Times New Roman" w:eastAsia="Times New Roman" w:hAnsi="Times New Roman" w:cs="Times New Roman"/>
+          <w:b/>
+          <w:bCs/>
+          <w:kern w:val="0"/>
+          <w:sz w:val="24"/>
+          <w:szCs w:val="24"/>
+          <w:lang w:val="en-AT" w:eastAsia="en-AT"/>
+          <w14:ligatures w14:val="none"/>
+        </w:rPr>
+        <w:t>5</w:t>
+      </w:r>
+      <w:r>
+        <w:rPr>
+          <w:rFonts w:ascii="Times New Roman" w:eastAsia="Times New Roman" w:hAnsi="Times New Roman" w:cs="Times New Roman"/>
+          <w:kern w:val="0"/>
+          <w:sz w:val="24"/>
+          <w:szCs w:val="24"/>
+          <w:lang w:val="en-AT" w:eastAsia="en-AT"/>
+          <w14:ligatures w14:val="none"/>
+        </w:rPr>
+        <w:t>: Recreation Dependent</w:t>
+      </w:r>
+      <w:r>
+        <w:rPr>
+          <w:rFonts w:ascii="Times New Roman" w:eastAsia="Times New Roman" w:hAnsi="Times New Roman" w:cs="Times New Roman"/>
+          <w:kern w:val="0"/>
+          <w:sz w:val="24"/>
+          <w:szCs w:val="24"/>
+          <w:lang w:val="en-US" w:eastAsia="en-AT"/>
+          <w14:ligatures w14:val="none"/>
+        </w:rPr>
+        <w:t xml:space="preserve">. </w:t>
+      </w:r>
+    </w:p>
+    <w:p>
+      <w:pPr>
+        <w:rPr>
+          <w:rFonts w:ascii="Times New Roman" w:eastAsia="Times New Roman" w:hAnsi="Times New Roman" w:cs="Times New Roman"/>
+          <w:kern w:val="0"/>
+          <w:sz w:val="24"/>
+          <w:szCs w:val="24"/>
+          <w:lang w:val="en-US" w:eastAsia="en-AT"/>
+          <w14:ligatures w14:val="none"/>
+        </w:rPr>
+      </w:pPr>
+      <w:r>
+        <w:rPr>
+          <w:rFonts w:ascii="Times New Roman" w:eastAsia="Times New Roman" w:hAnsi="Times New Roman" w:cs="Times New Roman"/>
+          <w:kern w:val="0"/>
+          <w:sz w:val="24"/>
+          <w:szCs w:val="24"/>
+          <w:lang w:val="en-US" w:eastAsia="en-AT"/>
+          <w14:ligatures w14:val="none"/>
+        </w:rPr>
+        <w:t>The net immigration rate shows the ratio of individuals moving in and out of the city, while the natural rate of change is the ratio of deaths and births within the county. These are used to analyze shifts in populations. These variables showed normal distribution and did not need transformations.</w:t>
+      </w:r>
+    </w:p>
+    <w:p>
+      <w:pPr>
+        <w:rPr>
+          <w:sz w:val="24"/>
+          <w:szCs w:val="24"/>
+          <w:lang w:val="en-US"/>
+        </w:rPr>
+      </w:pPr>
+      <w:r>
+        <w:rPr>
+          <w:rFonts w:ascii="Times New Roman" w:eastAsia="Times New Roman" w:hAnsi="Times New Roman" w:cs="Times New Roman"/>
+          <w:kern w:val="0"/>
+          <w:sz w:val="24"/>
+          <w:szCs w:val="24"/>
+          <w:lang w:val="en-US" w:eastAsia="en-AT"/>
+          <w14:ligatures w14:val="none"/>
+        </w:rPr>
+        <w:t xml:space="preserve">All of the categorical variables were transformed to dummy variables for the purpose of running regression models on Northern Cardinal observation counts. Additional information </w:t>
+      </w:r>
+    </w:p>
+    <w:p>
+      <w:pPr>
+        <w:rPr>
+          <w:sz w:val="24"/>
+          <w:szCs w:val="24"/>
+          <w:lang w:val="en-AT"/>
+        </w:rPr>
+      </w:pPr>
+    </w:p>
+    <w:p>
+      <w:pPr>
+        <w:rPr>
+          <w:sz w:val="24"/>
+          <w:szCs w:val="24"/>
+          <w:lang w:val="en-AT"/>
+        </w:rPr>
+      </w:pPr>
+    </w:p>
+    <w:p>
+      <w:pPr>
+        <w:rPr>
+          <w:sz w:val="24"/>
+          <w:szCs w:val="24"/>
+          <w:lang w:val="en-AT"/>
+        </w:rPr>
+      </w:pPr>
+    </w:p>
+    <w:p>
+      <w:pPr>
+        <w:rPr>
+          <w:sz w:val="24"/>
+          <w:szCs w:val="24"/>
+          <w:lang w:val="en-AT"/>
+        </w:rPr>
+      </w:pPr>
+    </w:p>
+    <w:p>
+      <w:pPr>
+        <w:rPr>
+          <w:sz w:val="24"/>
+          <w:szCs w:val="24"/>
+          <w:lang w:val="en-AT"/>
+        </w:rPr>
+      </w:pPr>
     </w:p>
     <w:p>
       <w:pPr>
@@ -263,53 +926,53 @@
           <w:sz w:val="24"/>
           <w:szCs w:val="24"/>
         </w:rPr>
+        <w:t>(b) Discuss your variables, process of feature engineering. (In words, put all needed</w:t>
+      </w:r>
+      <w:r>
+        <w:rPr>
+          <w:sz w:val="24"/>
+          <w:szCs w:val="24"/>
+          <w:lang w:val="en-GB"/>
+        </w:rPr>
+        <w:t xml:space="preserve"> </w:t>
+      </w:r>
+      <w:r>
+        <w:rPr>
+          <w:sz w:val="24"/>
+          <w:szCs w:val="24"/>
+        </w:rPr>
+        <w:t>graphs,</w:t>
+      </w:r>
+      <w:r>
+        <w:rPr>
+          <w:sz w:val="24"/>
+          <w:szCs w:val="24"/>
+          <w:lang w:val="en-GB"/>
+        </w:rPr>
+        <w:t xml:space="preserve"> </w:t>
+      </w:r>
+      <w:r>
+        <w:rPr>
+          <w:sz w:val="24"/>
+          <w:szCs w:val="24"/>
+        </w:rPr>
+        <w:t>estimation into the appendix if needed.)</w:t>
+      </w:r>
+    </w:p>
+    <w:p>
+      <w:pPr>
+        <w:ind w:left="720" w:firstLine="720"/>
+        <w:rPr>
+          <w:sz w:val="24"/>
+          <w:szCs w:val="24"/>
+        </w:rPr>
+      </w:pPr>
+      <w:r>
+        <w:rPr>
+          <w:sz w:val="24"/>
+          <w:szCs w:val="24"/>
+        </w:rPr>
         <w:lastRenderedPageBreak/>
-        <w:t>(b) Discuss your variables, process of feature engineering. (In words, put all needed</w:t>
-      </w:r>
-      <w:r>
-        <w:rPr>
-          <w:sz w:val="24"/>
-          <w:szCs w:val="24"/>
-          <w:lang w:val="en-GB"/>
-        </w:rPr>
-        <w:t xml:space="preserve"> </w:t>
-      </w:r>
-      <w:r>
-        <w:rPr>
-          <w:sz w:val="24"/>
-          <w:szCs w:val="24"/>
-        </w:rPr>
-        <w:t>graphs,</w:t>
-      </w:r>
-      <w:r>
-        <w:rPr>
-          <w:sz w:val="24"/>
-          <w:szCs w:val="24"/>
-          <w:lang w:val="en-GB"/>
-        </w:rPr>
-        <w:t xml:space="preserve"> </w:t>
-      </w:r>
-      <w:r>
-        <w:rPr>
-          <w:sz w:val="24"/>
-          <w:szCs w:val="24"/>
-        </w:rPr>
-        <w:t>estimation into the appendix if needed.)</w:t>
-      </w:r>
-    </w:p>
-    <w:p>
-      <w:pPr>
-        <w:ind w:left="720" w:firstLine="720"/>
-        <w:rPr>
-          <w:sz w:val="24"/>
-          <w:szCs w:val="24"/>
-        </w:rPr>
-      </w:pPr>
-      <w:r>
-        <w:rPr>
-          <w:sz w:val="24"/>
-          <w:szCs w:val="24"/>
-        </w:rPr>
         <w:t>(c) Show core results. Interpret what you got precisely.</w:t>
       </w:r>
     </w:p>
@@ -419,6 +1082,715 @@
 <file path=word/numbering.xml><?xml version="1.0" encoding="utf-8"?>
 <w:numbering xmlns:wpc="http://schemas.microsoft.com/office/word/2010/wordprocessingCanvas" xmlns:cx="http://schemas.microsoft.com/office/drawing/2014/chartex" xmlns:cx1="http://schemas.microsoft.com/office/drawing/2015/9/8/chartex" xmlns:cx2="http://schemas.microsoft.com/office/drawing/2015/10/21/chartex" xmlns:cx3="http://schemas.microsoft.com/office/drawing/2016/5/9/chartex" xmlns:cx4="http://schemas.microsoft.com/office/drawing/2016/5/10/chartex" xmlns:cx5="http://schemas.microsoft.com/office/drawing/2016/5/11/chartex" xmlns:cx6="http://schemas.microsoft.com/office/drawing/2016/5/12/chartex" xmlns:cx7="http://schemas.microsoft.com/office/drawing/2016/5/13/chartex" xmlns:cx8="http://schemas.microsoft.com/office/drawing/2016/5/14/chartex" xmlns:mc="http://schemas.openxmlformats.org/markup-compatibility/2006" xmlns:aink="http://schemas.microsoft.com/office/drawing/2016/ink" xmlns:am3d="http://schemas.microsoft.com/office/drawing/2017/model3d" xmlns:o="urn:schemas-microsoft-com:office:office" xmlns:oel="http://schemas.microsoft.com/office/2019/extlst" xmlns:r="http://schemas.openxmlformats.org/officeDocument/2006/relationships" xmlns:m="http://schemas.openxmlformats.org/officeDocument/2006/math" xmlns:v="urn:schemas-microsoft-com:vml" xmlns:wp14="http://schemas.microsoft.com/office/word/2010/wordprocessingDrawing" xmlns:wp="http://schemas.openxmlformats.org/drawingml/2006/wordprocessingDrawing" xmlns:w10="urn:schemas-microsoft-com:office:word" xmlns:w="http://schemas.openxmlformats.org/wordprocessingml/2006/main" xmlns:w14="http://schemas.microsoft.com/office/word/2010/wordml" xmlns:w15="http://schemas.microsoft.com/office/word/2012/wordml" xmlns:w16cex="http://schemas.microsoft.com/office/word/2018/wordml/cex" xmlns:w16cid="http://schemas.microsoft.com/office/word/2016/wordml/cid" xmlns:w16="http://schemas.microsoft.com/office/word/2018/wordml" xmlns:w16sdtdh="http://schemas.microsoft.com/office/word/2020/wordml/sdtdatahash" xmlns:w16se="http://schemas.microsoft.com/office/word/2015/wordml/symex" xmlns:wpg="http://schemas.microsoft.com/office/word/2010/wordprocessingGroup" xmlns:wpi="http://schemas.microsoft.com/office/word/2010/wordprocessingInk" xmlns:wne="http://schemas.microsoft.com/office/word/2006/wordml" xmlns:wps="http://schemas.microsoft.com/office/word/2010/wordprocessingShape" mc:Ignorable="w14 w15 w16se w16cid w16 w16cex w16sdtdh wp14">
   <w:abstractNum w:abstractNumId="0" w15:restartNumberingAfterBreak="0">
+    <w:nsid w:val="02F35260"/>
+    <w:multiLevelType w:val="multilevel"/>
+    <w:tmpl w:val="01381C9C"/>
+    <w:lvl w:ilvl="0">
+      <w:start w:val="1"/>
+      <w:numFmt w:val="bullet"/>
+      <w:lvlText w:val=""/>
+      <w:lvlJc w:val="left"/>
+      <w:pPr>
+        <w:tabs>
+          <w:tab w:val="num" w:pos="720"/>
+        </w:tabs>
+        <w:ind w:left="720" w:hanging="360"/>
+      </w:pPr>
+      <w:rPr>
+        <w:rFonts w:ascii="Symbol" w:hAnsi="Symbol" w:hint="default"/>
+        <w:sz w:val="20"/>
+      </w:rPr>
+    </w:lvl>
+    <w:lvl w:ilvl="1" w:tentative="1">
+      <w:start w:val="1"/>
+      <w:numFmt w:val="bullet"/>
+      <w:lvlText w:val="o"/>
+      <w:lvlJc w:val="left"/>
+      <w:pPr>
+        <w:tabs>
+          <w:tab w:val="num" w:pos="1440"/>
+        </w:tabs>
+        <w:ind w:left="1440" w:hanging="360"/>
+      </w:pPr>
+      <w:rPr>
+        <w:rFonts w:ascii="Courier New" w:hAnsi="Courier New" w:hint="default"/>
+        <w:sz w:val="20"/>
+      </w:rPr>
+    </w:lvl>
+    <w:lvl w:ilvl="2" w:tentative="1">
+      <w:start w:val="1"/>
+      <w:numFmt w:val="bullet"/>
+      <w:lvlText w:val=""/>
+      <w:lvlJc w:val="left"/>
+      <w:pPr>
+        <w:tabs>
+          <w:tab w:val="num" w:pos="2160"/>
+        </w:tabs>
+        <w:ind w:left="2160" w:hanging="360"/>
+      </w:pPr>
+      <w:rPr>
+        <w:rFonts w:ascii="Wingdings" w:hAnsi="Wingdings" w:hint="default"/>
+        <w:sz w:val="20"/>
+      </w:rPr>
+    </w:lvl>
+    <w:lvl w:ilvl="3" w:tentative="1">
+      <w:start w:val="1"/>
+      <w:numFmt w:val="bullet"/>
+      <w:lvlText w:val=""/>
+      <w:lvlJc w:val="left"/>
+      <w:pPr>
+        <w:tabs>
+          <w:tab w:val="num" w:pos="2880"/>
+        </w:tabs>
+        <w:ind w:left="2880" w:hanging="360"/>
+      </w:pPr>
+      <w:rPr>
+        <w:rFonts w:ascii="Wingdings" w:hAnsi="Wingdings" w:hint="default"/>
+        <w:sz w:val="20"/>
+      </w:rPr>
+    </w:lvl>
+    <w:lvl w:ilvl="4" w:tentative="1">
+      <w:start w:val="1"/>
+      <w:numFmt w:val="bullet"/>
+      <w:lvlText w:val=""/>
+      <w:lvlJc w:val="left"/>
+      <w:pPr>
+        <w:tabs>
+          <w:tab w:val="num" w:pos="3600"/>
+        </w:tabs>
+        <w:ind w:left="3600" w:hanging="360"/>
+      </w:pPr>
+      <w:rPr>
+        <w:rFonts w:ascii="Wingdings" w:hAnsi="Wingdings" w:hint="default"/>
+        <w:sz w:val="20"/>
+      </w:rPr>
+    </w:lvl>
+    <w:lvl w:ilvl="5" w:tentative="1">
+      <w:start w:val="1"/>
+      <w:numFmt w:val="bullet"/>
+      <w:lvlText w:val=""/>
+      <w:lvlJc w:val="left"/>
+      <w:pPr>
+        <w:tabs>
+          <w:tab w:val="num" w:pos="4320"/>
+        </w:tabs>
+        <w:ind w:left="4320" w:hanging="360"/>
+      </w:pPr>
+      <w:rPr>
+        <w:rFonts w:ascii="Wingdings" w:hAnsi="Wingdings" w:hint="default"/>
+        <w:sz w:val="20"/>
+      </w:rPr>
+    </w:lvl>
+    <w:lvl w:ilvl="6" w:tentative="1">
+      <w:start w:val="1"/>
+      <w:numFmt w:val="bullet"/>
+      <w:lvlText w:val=""/>
+      <w:lvlJc w:val="left"/>
+      <w:pPr>
+        <w:tabs>
+          <w:tab w:val="num" w:pos="5040"/>
+        </w:tabs>
+        <w:ind w:left="5040" w:hanging="360"/>
+      </w:pPr>
+      <w:rPr>
+        <w:rFonts w:ascii="Wingdings" w:hAnsi="Wingdings" w:hint="default"/>
+        <w:sz w:val="20"/>
+      </w:rPr>
+    </w:lvl>
+    <w:lvl w:ilvl="7" w:tentative="1">
+      <w:start w:val="1"/>
+      <w:numFmt w:val="bullet"/>
+      <w:lvlText w:val=""/>
+      <w:lvlJc w:val="left"/>
+      <w:pPr>
+        <w:tabs>
+          <w:tab w:val="num" w:pos="5760"/>
+        </w:tabs>
+        <w:ind w:left="5760" w:hanging="360"/>
+      </w:pPr>
+      <w:rPr>
+        <w:rFonts w:ascii="Wingdings" w:hAnsi="Wingdings" w:hint="default"/>
+        <w:sz w:val="20"/>
+      </w:rPr>
+    </w:lvl>
+    <w:lvl w:ilvl="8" w:tentative="1">
+      <w:start w:val="1"/>
+      <w:numFmt w:val="bullet"/>
+      <w:lvlText w:val=""/>
+      <w:lvlJc w:val="left"/>
+      <w:pPr>
+        <w:tabs>
+          <w:tab w:val="num" w:pos="6480"/>
+        </w:tabs>
+        <w:ind w:left="6480" w:hanging="360"/>
+      </w:pPr>
+      <w:rPr>
+        <w:rFonts w:ascii="Wingdings" w:hAnsi="Wingdings" w:hint="default"/>
+        <w:sz w:val="20"/>
+      </w:rPr>
+    </w:lvl>
+  </w:abstractNum>
+  <w:abstractNum w:abstractNumId="1" w15:restartNumberingAfterBreak="0">
+    <w:nsid w:val="07C071D5"/>
+    <w:multiLevelType w:val="hybridMultilevel"/>
+    <w:tmpl w:val="2C1215C8"/>
+    <w:lvl w:ilvl="0" w:tplc="1546A25C">
+      <w:start w:val="2"/>
+      <w:numFmt w:val="bullet"/>
+      <w:lvlText w:val="-"/>
+      <w:lvlJc w:val="left"/>
+      <w:pPr>
+        <w:ind w:left="720" w:hanging="360"/>
+      </w:pPr>
+      <w:rPr>
+        <w:rFonts w:ascii="Calibri" w:eastAsiaTheme="minorHAnsi" w:hAnsi="Calibri" w:cs="Calibri" w:hint="default"/>
+      </w:rPr>
+    </w:lvl>
+    <w:lvl w:ilvl="1" w:tplc="20000003" w:tentative="1">
+      <w:start w:val="1"/>
+      <w:numFmt w:val="bullet"/>
+      <w:lvlText w:val="o"/>
+      <w:lvlJc w:val="left"/>
+      <w:pPr>
+        <w:ind w:left="1440" w:hanging="360"/>
+      </w:pPr>
+      <w:rPr>
+        <w:rFonts w:ascii="Courier New" w:hAnsi="Courier New" w:cs="Courier New" w:hint="default"/>
+      </w:rPr>
+    </w:lvl>
+    <w:lvl w:ilvl="2" w:tplc="20000005" w:tentative="1">
+      <w:start w:val="1"/>
+      <w:numFmt w:val="bullet"/>
+      <w:lvlText w:val=""/>
+      <w:lvlJc w:val="left"/>
+      <w:pPr>
+        <w:ind w:left="2160" w:hanging="360"/>
+      </w:pPr>
+      <w:rPr>
+        <w:rFonts w:ascii="Wingdings" w:hAnsi="Wingdings" w:hint="default"/>
+      </w:rPr>
+    </w:lvl>
+    <w:lvl w:ilvl="3" w:tplc="20000001" w:tentative="1">
+      <w:start w:val="1"/>
+      <w:numFmt w:val="bullet"/>
+      <w:lvlText w:val=""/>
+      <w:lvlJc w:val="left"/>
+      <w:pPr>
+        <w:ind w:left="2880" w:hanging="360"/>
+      </w:pPr>
+      <w:rPr>
+        <w:rFonts w:ascii="Symbol" w:hAnsi="Symbol" w:hint="default"/>
+      </w:rPr>
+    </w:lvl>
+    <w:lvl w:ilvl="4" w:tplc="20000003" w:tentative="1">
+      <w:start w:val="1"/>
+      <w:numFmt w:val="bullet"/>
+      <w:lvlText w:val="o"/>
+      <w:lvlJc w:val="left"/>
+      <w:pPr>
+        <w:ind w:left="3600" w:hanging="360"/>
+      </w:pPr>
+      <w:rPr>
+        <w:rFonts w:ascii="Courier New" w:hAnsi="Courier New" w:cs="Courier New" w:hint="default"/>
+      </w:rPr>
+    </w:lvl>
+    <w:lvl w:ilvl="5" w:tplc="20000005" w:tentative="1">
+      <w:start w:val="1"/>
+      <w:numFmt w:val="bullet"/>
+      <w:lvlText w:val=""/>
+      <w:lvlJc w:val="left"/>
+      <w:pPr>
+        <w:ind w:left="4320" w:hanging="360"/>
+      </w:pPr>
+      <w:rPr>
+        <w:rFonts w:ascii="Wingdings" w:hAnsi="Wingdings" w:hint="default"/>
+      </w:rPr>
+    </w:lvl>
+    <w:lvl w:ilvl="6" w:tplc="20000001" w:tentative="1">
+      <w:start w:val="1"/>
+      <w:numFmt w:val="bullet"/>
+      <w:lvlText w:val=""/>
+      <w:lvlJc w:val="left"/>
+      <w:pPr>
+        <w:ind w:left="5040" w:hanging="360"/>
+      </w:pPr>
+      <w:rPr>
+        <w:rFonts w:ascii="Symbol" w:hAnsi="Symbol" w:hint="default"/>
+      </w:rPr>
+    </w:lvl>
+    <w:lvl w:ilvl="7" w:tplc="20000003" w:tentative="1">
+      <w:start w:val="1"/>
+      <w:numFmt w:val="bullet"/>
+      <w:lvlText w:val="o"/>
+      <w:lvlJc w:val="left"/>
+      <w:pPr>
+        <w:ind w:left="5760" w:hanging="360"/>
+      </w:pPr>
+      <w:rPr>
+        <w:rFonts w:ascii="Courier New" w:hAnsi="Courier New" w:cs="Courier New" w:hint="default"/>
+      </w:rPr>
+    </w:lvl>
+    <w:lvl w:ilvl="8" w:tplc="20000005" w:tentative="1">
+      <w:start w:val="1"/>
+      <w:numFmt w:val="bullet"/>
+      <w:lvlText w:val=""/>
+      <w:lvlJc w:val="left"/>
+      <w:pPr>
+        <w:ind w:left="6480" w:hanging="360"/>
+      </w:pPr>
+      <w:rPr>
+        <w:rFonts w:ascii="Wingdings" w:hAnsi="Wingdings" w:hint="default"/>
+      </w:rPr>
+    </w:lvl>
+  </w:abstractNum>
+  <w:abstractNum w:abstractNumId="2" w15:restartNumberingAfterBreak="0">
+    <w:nsid w:val="16D51086"/>
+    <w:multiLevelType w:val="multilevel"/>
+    <w:tmpl w:val="167A928E"/>
+    <w:lvl w:ilvl="0">
+      <w:start w:val="1"/>
+      <w:numFmt w:val="bullet"/>
+      <w:lvlText w:val=""/>
+      <w:lvlJc w:val="left"/>
+      <w:pPr>
+        <w:tabs>
+          <w:tab w:val="num" w:pos="720"/>
+        </w:tabs>
+        <w:ind w:left="720" w:hanging="360"/>
+      </w:pPr>
+      <w:rPr>
+        <w:rFonts w:ascii="Symbol" w:hAnsi="Symbol" w:hint="default"/>
+        <w:sz w:val="20"/>
+      </w:rPr>
+    </w:lvl>
+    <w:lvl w:ilvl="1" w:tentative="1">
+      <w:start w:val="1"/>
+      <w:numFmt w:val="bullet"/>
+      <w:lvlText w:val="o"/>
+      <w:lvlJc w:val="left"/>
+      <w:pPr>
+        <w:tabs>
+          <w:tab w:val="num" w:pos="1440"/>
+        </w:tabs>
+        <w:ind w:left="1440" w:hanging="360"/>
+      </w:pPr>
+      <w:rPr>
+        <w:rFonts w:ascii="Courier New" w:hAnsi="Courier New" w:hint="default"/>
+        <w:sz w:val="20"/>
+      </w:rPr>
+    </w:lvl>
+    <w:lvl w:ilvl="2" w:tentative="1">
+      <w:start w:val="1"/>
+      <w:numFmt w:val="bullet"/>
+      <w:lvlText w:val=""/>
+      <w:lvlJc w:val="left"/>
+      <w:pPr>
+        <w:tabs>
+          <w:tab w:val="num" w:pos="2160"/>
+        </w:tabs>
+        <w:ind w:left="2160" w:hanging="360"/>
+      </w:pPr>
+      <w:rPr>
+        <w:rFonts w:ascii="Wingdings" w:hAnsi="Wingdings" w:hint="default"/>
+        <w:sz w:val="20"/>
+      </w:rPr>
+    </w:lvl>
+    <w:lvl w:ilvl="3" w:tentative="1">
+      <w:start w:val="1"/>
+      <w:numFmt w:val="bullet"/>
+      <w:lvlText w:val=""/>
+      <w:lvlJc w:val="left"/>
+      <w:pPr>
+        <w:tabs>
+          <w:tab w:val="num" w:pos="2880"/>
+        </w:tabs>
+        <w:ind w:left="2880" w:hanging="360"/>
+      </w:pPr>
+      <w:rPr>
+        <w:rFonts w:ascii="Wingdings" w:hAnsi="Wingdings" w:hint="default"/>
+        <w:sz w:val="20"/>
+      </w:rPr>
+    </w:lvl>
+    <w:lvl w:ilvl="4" w:tentative="1">
+      <w:start w:val="1"/>
+      <w:numFmt w:val="bullet"/>
+      <w:lvlText w:val=""/>
+      <w:lvlJc w:val="left"/>
+      <w:pPr>
+        <w:tabs>
+          <w:tab w:val="num" w:pos="3600"/>
+        </w:tabs>
+        <w:ind w:left="3600" w:hanging="360"/>
+      </w:pPr>
+      <w:rPr>
+        <w:rFonts w:ascii="Wingdings" w:hAnsi="Wingdings" w:hint="default"/>
+        <w:sz w:val="20"/>
+      </w:rPr>
+    </w:lvl>
+    <w:lvl w:ilvl="5" w:tentative="1">
+      <w:start w:val="1"/>
+      <w:numFmt w:val="bullet"/>
+      <w:lvlText w:val=""/>
+      <w:lvlJc w:val="left"/>
+      <w:pPr>
+        <w:tabs>
+          <w:tab w:val="num" w:pos="4320"/>
+        </w:tabs>
+        <w:ind w:left="4320" w:hanging="360"/>
+      </w:pPr>
+      <w:rPr>
+        <w:rFonts w:ascii="Wingdings" w:hAnsi="Wingdings" w:hint="default"/>
+        <w:sz w:val="20"/>
+      </w:rPr>
+    </w:lvl>
+    <w:lvl w:ilvl="6" w:tentative="1">
+      <w:start w:val="1"/>
+      <w:numFmt w:val="bullet"/>
+      <w:lvlText w:val=""/>
+      <w:lvlJc w:val="left"/>
+      <w:pPr>
+        <w:tabs>
+          <w:tab w:val="num" w:pos="5040"/>
+        </w:tabs>
+        <w:ind w:left="5040" w:hanging="360"/>
+      </w:pPr>
+      <w:rPr>
+        <w:rFonts w:ascii="Wingdings" w:hAnsi="Wingdings" w:hint="default"/>
+        <w:sz w:val="20"/>
+      </w:rPr>
+    </w:lvl>
+    <w:lvl w:ilvl="7" w:tentative="1">
+      <w:start w:val="1"/>
+      <w:numFmt w:val="bullet"/>
+      <w:lvlText w:val=""/>
+      <w:lvlJc w:val="left"/>
+      <w:pPr>
+        <w:tabs>
+          <w:tab w:val="num" w:pos="5760"/>
+        </w:tabs>
+        <w:ind w:left="5760" w:hanging="360"/>
+      </w:pPr>
+      <w:rPr>
+        <w:rFonts w:ascii="Wingdings" w:hAnsi="Wingdings" w:hint="default"/>
+        <w:sz w:val="20"/>
+      </w:rPr>
+    </w:lvl>
+    <w:lvl w:ilvl="8" w:tentative="1">
+      <w:start w:val="1"/>
+      <w:numFmt w:val="bullet"/>
+      <w:lvlText w:val=""/>
+      <w:lvlJc w:val="left"/>
+      <w:pPr>
+        <w:tabs>
+          <w:tab w:val="num" w:pos="6480"/>
+        </w:tabs>
+        <w:ind w:left="6480" w:hanging="360"/>
+      </w:pPr>
+      <w:rPr>
+        <w:rFonts w:ascii="Wingdings" w:hAnsi="Wingdings" w:hint="default"/>
+        <w:sz w:val="20"/>
+      </w:rPr>
+    </w:lvl>
+  </w:abstractNum>
+  <w:abstractNum w:abstractNumId="3" w15:restartNumberingAfterBreak="0">
+    <w:nsid w:val="34E57934"/>
+    <w:multiLevelType w:val="multilevel"/>
+    <w:tmpl w:val="431E50F4"/>
+    <w:lvl w:ilvl="0">
+      <w:start w:val="1"/>
+      <w:numFmt w:val="bullet"/>
+      <w:lvlText w:val=""/>
+      <w:lvlJc w:val="left"/>
+      <w:pPr>
+        <w:tabs>
+          <w:tab w:val="num" w:pos="720"/>
+        </w:tabs>
+        <w:ind w:left="720" w:hanging="360"/>
+      </w:pPr>
+      <w:rPr>
+        <w:rFonts w:ascii="Symbol" w:hAnsi="Symbol" w:hint="default"/>
+        <w:sz w:val="20"/>
+      </w:rPr>
+    </w:lvl>
+    <w:lvl w:ilvl="1" w:tentative="1">
+      <w:start w:val="1"/>
+      <w:numFmt w:val="bullet"/>
+      <w:lvlText w:val="o"/>
+      <w:lvlJc w:val="left"/>
+      <w:pPr>
+        <w:tabs>
+          <w:tab w:val="num" w:pos="1440"/>
+        </w:tabs>
+        <w:ind w:left="1440" w:hanging="360"/>
+      </w:pPr>
+      <w:rPr>
+        <w:rFonts w:ascii="Courier New" w:hAnsi="Courier New" w:hint="default"/>
+        <w:sz w:val="20"/>
+      </w:rPr>
+    </w:lvl>
+    <w:lvl w:ilvl="2" w:tentative="1">
+      <w:start w:val="1"/>
+      <w:numFmt w:val="bullet"/>
+      <w:lvlText w:val=""/>
+      <w:lvlJc w:val="left"/>
+      <w:pPr>
+        <w:tabs>
+          <w:tab w:val="num" w:pos="2160"/>
+        </w:tabs>
+        <w:ind w:left="2160" w:hanging="360"/>
+      </w:pPr>
+      <w:rPr>
+        <w:rFonts w:ascii="Wingdings" w:hAnsi="Wingdings" w:hint="default"/>
+        <w:sz w:val="20"/>
+      </w:rPr>
+    </w:lvl>
+    <w:lvl w:ilvl="3" w:tentative="1">
+      <w:start w:val="1"/>
+      <w:numFmt w:val="bullet"/>
+      <w:lvlText w:val=""/>
+      <w:lvlJc w:val="left"/>
+      <w:pPr>
+        <w:tabs>
+          <w:tab w:val="num" w:pos="2880"/>
+        </w:tabs>
+        <w:ind w:left="2880" w:hanging="360"/>
+      </w:pPr>
+      <w:rPr>
+        <w:rFonts w:ascii="Wingdings" w:hAnsi="Wingdings" w:hint="default"/>
+        <w:sz w:val="20"/>
+      </w:rPr>
+    </w:lvl>
+    <w:lvl w:ilvl="4" w:tentative="1">
+      <w:start w:val="1"/>
+      <w:numFmt w:val="bullet"/>
+      <w:lvlText w:val=""/>
+      <w:lvlJc w:val="left"/>
+      <w:pPr>
+        <w:tabs>
+          <w:tab w:val="num" w:pos="3600"/>
+        </w:tabs>
+        <w:ind w:left="3600" w:hanging="360"/>
+      </w:pPr>
+      <w:rPr>
+        <w:rFonts w:ascii="Wingdings" w:hAnsi="Wingdings" w:hint="default"/>
+        <w:sz w:val="20"/>
+      </w:rPr>
+    </w:lvl>
+    <w:lvl w:ilvl="5" w:tentative="1">
+      <w:start w:val="1"/>
+      <w:numFmt w:val="bullet"/>
+      <w:lvlText w:val=""/>
+      <w:lvlJc w:val="left"/>
+      <w:pPr>
+        <w:tabs>
+          <w:tab w:val="num" w:pos="4320"/>
+        </w:tabs>
+        <w:ind w:left="4320" w:hanging="360"/>
+      </w:pPr>
+      <w:rPr>
+        <w:rFonts w:ascii="Wingdings" w:hAnsi="Wingdings" w:hint="default"/>
+        <w:sz w:val="20"/>
+      </w:rPr>
+    </w:lvl>
+    <w:lvl w:ilvl="6" w:tentative="1">
+      <w:start w:val="1"/>
+      <w:numFmt w:val="bullet"/>
+      <w:lvlText w:val=""/>
+      <w:lvlJc w:val="left"/>
+      <w:pPr>
+        <w:tabs>
+          <w:tab w:val="num" w:pos="5040"/>
+        </w:tabs>
+        <w:ind w:left="5040" w:hanging="360"/>
+      </w:pPr>
+      <w:rPr>
+        <w:rFonts w:ascii="Wingdings" w:hAnsi="Wingdings" w:hint="default"/>
+        <w:sz w:val="20"/>
+      </w:rPr>
+    </w:lvl>
+    <w:lvl w:ilvl="7" w:tentative="1">
+      <w:start w:val="1"/>
+      <w:numFmt w:val="bullet"/>
+      <w:lvlText w:val=""/>
+      <w:lvlJc w:val="left"/>
+      <w:pPr>
+        <w:tabs>
+          <w:tab w:val="num" w:pos="5760"/>
+        </w:tabs>
+        <w:ind w:left="5760" w:hanging="360"/>
+      </w:pPr>
+      <w:rPr>
+        <w:rFonts w:ascii="Wingdings" w:hAnsi="Wingdings" w:hint="default"/>
+        <w:sz w:val="20"/>
+      </w:rPr>
+    </w:lvl>
+    <w:lvl w:ilvl="8" w:tentative="1">
+      <w:start w:val="1"/>
+      <w:numFmt w:val="bullet"/>
+      <w:lvlText w:val=""/>
+      <w:lvlJc w:val="left"/>
+      <w:pPr>
+        <w:tabs>
+          <w:tab w:val="num" w:pos="6480"/>
+        </w:tabs>
+        <w:ind w:left="6480" w:hanging="360"/>
+      </w:pPr>
+      <w:rPr>
+        <w:rFonts w:ascii="Wingdings" w:hAnsi="Wingdings" w:hint="default"/>
+        <w:sz w:val="20"/>
+      </w:rPr>
+    </w:lvl>
+  </w:abstractNum>
+  <w:abstractNum w:abstractNumId="4" w15:restartNumberingAfterBreak="0">
+    <w:nsid w:val="475665E2"/>
+    <w:multiLevelType w:val="multilevel"/>
+    <w:tmpl w:val="930E20F0"/>
+    <w:lvl w:ilvl="0">
+      <w:start w:val="1"/>
+      <w:numFmt w:val="bullet"/>
+      <w:lvlText w:val=""/>
+      <w:lvlJc w:val="left"/>
+      <w:pPr>
+        <w:tabs>
+          <w:tab w:val="num" w:pos="720"/>
+        </w:tabs>
+        <w:ind w:left="720" w:hanging="360"/>
+      </w:pPr>
+      <w:rPr>
+        <w:rFonts w:ascii="Symbol" w:hAnsi="Symbol" w:hint="default"/>
+        <w:sz w:val="20"/>
+      </w:rPr>
+    </w:lvl>
+    <w:lvl w:ilvl="1" w:tentative="1">
+      <w:start w:val="1"/>
+      <w:numFmt w:val="bullet"/>
+      <w:lvlText w:val="o"/>
+      <w:lvlJc w:val="left"/>
+      <w:pPr>
+        <w:tabs>
+          <w:tab w:val="num" w:pos="1440"/>
+        </w:tabs>
+        <w:ind w:left="1440" w:hanging="360"/>
+      </w:pPr>
+      <w:rPr>
+        <w:rFonts w:ascii="Courier New" w:hAnsi="Courier New" w:hint="default"/>
+        <w:sz w:val="20"/>
+      </w:rPr>
+    </w:lvl>
+    <w:lvl w:ilvl="2" w:tentative="1">
+      <w:start w:val="1"/>
+      <w:numFmt w:val="bullet"/>
+      <w:lvlText w:val=""/>
+      <w:lvlJc w:val="left"/>
+      <w:pPr>
+        <w:tabs>
+          <w:tab w:val="num" w:pos="2160"/>
+        </w:tabs>
+        <w:ind w:left="2160" w:hanging="360"/>
+      </w:pPr>
+      <w:rPr>
+        <w:rFonts w:ascii="Wingdings" w:hAnsi="Wingdings" w:hint="default"/>
+        <w:sz w:val="20"/>
+      </w:rPr>
+    </w:lvl>
+    <w:lvl w:ilvl="3" w:tentative="1">
+      <w:start w:val="1"/>
+      <w:numFmt w:val="bullet"/>
+      <w:lvlText w:val=""/>
+      <w:lvlJc w:val="left"/>
+      <w:pPr>
+        <w:tabs>
+          <w:tab w:val="num" w:pos="2880"/>
+        </w:tabs>
+        <w:ind w:left="2880" w:hanging="360"/>
+      </w:pPr>
+      <w:rPr>
+        <w:rFonts w:ascii="Wingdings" w:hAnsi="Wingdings" w:hint="default"/>
+        <w:sz w:val="20"/>
+      </w:rPr>
+    </w:lvl>
+    <w:lvl w:ilvl="4" w:tentative="1">
+      <w:start w:val="1"/>
+      <w:numFmt w:val="bullet"/>
+      <w:lvlText w:val=""/>
+      <w:lvlJc w:val="left"/>
+      <w:pPr>
+        <w:tabs>
+          <w:tab w:val="num" w:pos="3600"/>
+        </w:tabs>
+        <w:ind w:left="3600" w:hanging="360"/>
+      </w:pPr>
+      <w:rPr>
+        <w:rFonts w:ascii="Wingdings" w:hAnsi="Wingdings" w:hint="default"/>
+        <w:sz w:val="20"/>
+      </w:rPr>
+    </w:lvl>
+    <w:lvl w:ilvl="5" w:tentative="1">
+      <w:start w:val="1"/>
+      <w:numFmt w:val="bullet"/>
+      <w:lvlText w:val=""/>
+      <w:lvlJc w:val="left"/>
+      <w:pPr>
+        <w:tabs>
+          <w:tab w:val="num" w:pos="4320"/>
+        </w:tabs>
+        <w:ind w:left="4320" w:hanging="360"/>
+      </w:pPr>
+      <w:rPr>
+        <w:rFonts w:ascii="Wingdings" w:hAnsi="Wingdings" w:hint="default"/>
+        <w:sz w:val="20"/>
+      </w:rPr>
+    </w:lvl>
+    <w:lvl w:ilvl="6" w:tentative="1">
+      <w:start w:val="1"/>
+      <w:numFmt w:val="bullet"/>
+      <w:lvlText w:val=""/>
+      <w:lvlJc w:val="left"/>
+      <w:pPr>
+        <w:tabs>
+          <w:tab w:val="num" w:pos="5040"/>
+        </w:tabs>
+        <w:ind w:left="5040" w:hanging="360"/>
+      </w:pPr>
+      <w:rPr>
+        <w:rFonts w:ascii="Wingdings" w:hAnsi="Wingdings" w:hint="default"/>
+        <w:sz w:val="20"/>
+      </w:rPr>
+    </w:lvl>
+    <w:lvl w:ilvl="7" w:tentative="1">
+      <w:start w:val="1"/>
+      <w:numFmt w:val="bullet"/>
+      <w:lvlText w:val=""/>
+      <w:lvlJc w:val="left"/>
+      <w:pPr>
+        <w:tabs>
+          <w:tab w:val="num" w:pos="5760"/>
+        </w:tabs>
+        <w:ind w:left="5760" w:hanging="360"/>
+      </w:pPr>
+      <w:rPr>
+        <w:rFonts w:ascii="Wingdings" w:hAnsi="Wingdings" w:hint="default"/>
+        <w:sz w:val="20"/>
+      </w:rPr>
+    </w:lvl>
+    <w:lvl w:ilvl="8" w:tentative="1">
+      <w:start w:val="1"/>
+      <w:numFmt w:val="bullet"/>
+      <w:lvlText w:val=""/>
+      <w:lvlJc w:val="left"/>
+      <w:pPr>
+        <w:tabs>
+          <w:tab w:val="num" w:pos="6480"/>
+        </w:tabs>
+        <w:ind w:left="6480" w:hanging="360"/>
+      </w:pPr>
+      <w:rPr>
+        <w:rFonts w:ascii="Wingdings" w:hAnsi="Wingdings" w:hint="default"/>
+        <w:sz w:val="20"/>
+      </w:rPr>
+    </w:lvl>
+  </w:abstractNum>
+  <w:abstractNum w:abstractNumId="5" w15:restartNumberingAfterBreak="0">
     <w:nsid w:val="529F612B"/>
     <w:multiLevelType w:val="hybridMultilevel"/>
     <w:tmpl w:val="4BF4373E"/>
@@ -507,7 +1879,174 @@
       </w:pPr>
     </w:lvl>
   </w:abstractNum>
+  <w:abstractNum w:abstractNumId="6" w15:restartNumberingAfterBreak="0">
+    <w:nsid w:val="6EC0780A"/>
+    <w:multiLevelType w:val="multilevel"/>
+    <w:tmpl w:val="EAEABB5E"/>
+    <w:lvl w:ilvl="0">
+      <w:start w:val="1"/>
+      <w:numFmt w:val="bullet"/>
+      <w:lvlText w:val=""/>
+      <w:lvlJc w:val="left"/>
+      <w:pPr>
+        <w:tabs>
+          <w:tab w:val="num" w:pos="720"/>
+        </w:tabs>
+        <w:ind w:left="720" w:hanging="360"/>
+      </w:pPr>
+      <w:rPr>
+        <w:rFonts w:ascii="Symbol" w:hAnsi="Symbol" w:hint="default"/>
+        <w:sz w:val="20"/>
+      </w:rPr>
+    </w:lvl>
+    <w:lvl w:ilvl="1" w:tentative="1">
+      <w:start w:val="1"/>
+      <w:numFmt w:val="bullet"/>
+      <w:lvlText w:val="o"/>
+      <w:lvlJc w:val="left"/>
+      <w:pPr>
+        <w:tabs>
+          <w:tab w:val="num" w:pos="1440"/>
+        </w:tabs>
+        <w:ind w:left="1440" w:hanging="360"/>
+      </w:pPr>
+      <w:rPr>
+        <w:rFonts w:ascii="Courier New" w:hAnsi="Courier New" w:hint="default"/>
+        <w:sz w:val="20"/>
+      </w:rPr>
+    </w:lvl>
+    <w:lvl w:ilvl="2" w:tentative="1">
+      <w:start w:val="1"/>
+      <w:numFmt w:val="bullet"/>
+      <w:lvlText w:val=""/>
+      <w:lvlJc w:val="left"/>
+      <w:pPr>
+        <w:tabs>
+          <w:tab w:val="num" w:pos="2160"/>
+        </w:tabs>
+        <w:ind w:left="2160" w:hanging="360"/>
+      </w:pPr>
+      <w:rPr>
+        <w:rFonts w:ascii="Wingdings" w:hAnsi="Wingdings" w:hint="default"/>
+        <w:sz w:val="20"/>
+      </w:rPr>
+    </w:lvl>
+    <w:lvl w:ilvl="3" w:tentative="1">
+      <w:start w:val="1"/>
+      <w:numFmt w:val="bullet"/>
+      <w:lvlText w:val=""/>
+      <w:lvlJc w:val="left"/>
+      <w:pPr>
+        <w:tabs>
+          <w:tab w:val="num" w:pos="2880"/>
+        </w:tabs>
+        <w:ind w:left="2880" w:hanging="360"/>
+      </w:pPr>
+      <w:rPr>
+        <w:rFonts w:ascii="Wingdings" w:hAnsi="Wingdings" w:hint="default"/>
+        <w:sz w:val="20"/>
+      </w:rPr>
+    </w:lvl>
+    <w:lvl w:ilvl="4" w:tentative="1">
+      <w:start w:val="1"/>
+      <w:numFmt w:val="bullet"/>
+      <w:lvlText w:val=""/>
+      <w:lvlJc w:val="left"/>
+      <w:pPr>
+        <w:tabs>
+          <w:tab w:val="num" w:pos="3600"/>
+        </w:tabs>
+        <w:ind w:left="3600" w:hanging="360"/>
+      </w:pPr>
+      <w:rPr>
+        <w:rFonts w:ascii="Wingdings" w:hAnsi="Wingdings" w:hint="default"/>
+        <w:sz w:val="20"/>
+      </w:rPr>
+    </w:lvl>
+    <w:lvl w:ilvl="5" w:tentative="1">
+      <w:start w:val="1"/>
+      <w:numFmt w:val="bullet"/>
+      <w:lvlText w:val=""/>
+      <w:lvlJc w:val="left"/>
+      <w:pPr>
+        <w:tabs>
+          <w:tab w:val="num" w:pos="4320"/>
+        </w:tabs>
+        <w:ind w:left="4320" w:hanging="360"/>
+      </w:pPr>
+      <w:rPr>
+        <w:rFonts w:ascii="Wingdings" w:hAnsi="Wingdings" w:hint="default"/>
+        <w:sz w:val="20"/>
+      </w:rPr>
+    </w:lvl>
+    <w:lvl w:ilvl="6" w:tentative="1">
+      <w:start w:val="1"/>
+      <w:numFmt w:val="bullet"/>
+      <w:lvlText w:val=""/>
+      <w:lvlJc w:val="left"/>
+      <w:pPr>
+        <w:tabs>
+          <w:tab w:val="num" w:pos="5040"/>
+        </w:tabs>
+        <w:ind w:left="5040" w:hanging="360"/>
+      </w:pPr>
+      <w:rPr>
+        <w:rFonts w:ascii="Wingdings" w:hAnsi="Wingdings" w:hint="default"/>
+        <w:sz w:val="20"/>
+      </w:rPr>
+    </w:lvl>
+    <w:lvl w:ilvl="7" w:tentative="1">
+      <w:start w:val="1"/>
+      <w:numFmt w:val="bullet"/>
+      <w:lvlText w:val=""/>
+      <w:lvlJc w:val="left"/>
+      <w:pPr>
+        <w:tabs>
+          <w:tab w:val="num" w:pos="5760"/>
+        </w:tabs>
+        <w:ind w:left="5760" w:hanging="360"/>
+      </w:pPr>
+      <w:rPr>
+        <w:rFonts w:ascii="Wingdings" w:hAnsi="Wingdings" w:hint="default"/>
+        <w:sz w:val="20"/>
+      </w:rPr>
+    </w:lvl>
+    <w:lvl w:ilvl="8" w:tentative="1">
+      <w:start w:val="1"/>
+      <w:numFmt w:val="bullet"/>
+      <w:lvlText w:val=""/>
+      <w:lvlJc w:val="left"/>
+      <w:pPr>
+        <w:tabs>
+          <w:tab w:val="num" w:pos="6480"/>
+        </w:tabs>
+        <w:ind w:left="6480" w:hanging="360"/>
+      </w:pPr>
+      <w:rPr>
+        <w:rFonts w:ascii="Wingdings" w:hAnsi="Wingdings" w:hint="default"/>
+        <w:sz w:val="20"/>
+      </w:rPr>
+    </w:lvl>
+  </w:abstractNum>
   <w:num w:numId="1" w16cid:durableId="705328837">
+    <w:abstractNumId w:val="5"/>
+  </w:num>
+  <w:num w:numId="2" w16cid:durableId="1061831170">
+    <w:abstractNumId w:val="1"/>
+  </w:num>
+  <w:num w:numId="3" w16cid:durableId="1974363739">
+    <w:abstractNumId w:val="4"/>
+  </w:num>
+  <w:num w:numId="4" w16cid:durableId="1384333869">
+    <w:abstractNumId w:val="6"/>
+  </w:num>
+  <w:num w:numId="5" w16cid:durableId="2054498149">
+    <w:abstractNumId w:val="3"/>
+  </w:num>
+  <w:num w:numId="6" w16cid:durableId="1995834416">
+    <w:abstractNumId w:val="2"/>
+  </w:num>
+  <w:num w:numId="7" w16cid:durableId="1922593724">
     <w:abstractNumId w:val="0"/>
   </w:num>
 </w:numbering>
@@ -975,6 +2514,55 @@
       <w:shd w:val="clear" w:color="auto" w:fill="E1DFDD"/>
     </w:rPr>
   </w:style>
+  <w:style w:type="paragraph" w:styleId="NormalWeb">
+    <w:name w:val="Normal (Web)"/>
+    <w:basedOn w:val="Normal"/>
+    <w:uiPriority w:val="99"/>
+    <w:semiHidden/>
+    <w:unhideWhenUsed/>
+    <w:rsid w:val="00790CF3"/>
+    <w:pPr>
+      <w:spacing w:before="100" w:beforeAutospacing="1" w:after="100" w:afterAutospacing="1" w:line="240" w:lineRule="auto"/>
+    </w:pPr>
+    <w:rPr>
+      <w:rFonts w:ascii="Times New Roman" w:eastAsia="Times New Roman" w:hAnsi="Times New Roman" w:cs="Times New Roman"/>
+      <w:kern w:val="0"/>
+      <w:sz w:val="24"/>
+      <w:szCs w:val="24"/>
+      <w:lang w:val="en-AT" w:eastAsia="en-AT"/>
+      <w14:ligatures w14:val="none"/>
+    </w:rPr>
+  </w:style>
+  <w:style w:type="character" w:styleId="Strong">
+    <w:name w:val="Strong"/>
+    <w:basedOn w:val="DefaultParagraphFont"/>
+    <w:uiPriority w:val="22"/>
+    <w:qFormat/>
+    <w:rsid w:val="00790CF3"/>
+    <w:rPr>
+      <w:b/>
+      <w:bCs/>
+    </w:rPr>
+  </w:style>
+  <w:style w:type="table" w:styleId="TableGrid">
+    <w:name w:val="Table Grid"/>
+    <w:basedOn w:val="TableNormal"/>
+    <w:uiPriority w:val="39"/>
+    <w:rsid w:val="00790CF3"/>
+    <w:pPr>
+      <w:spacing w:after="0" w:line="240" w:lineRule="auto"/>
+    </w:pPr>
+    <w:tblPr>
+      <w:tblBorders>
+        <w:top w:val="single" w:sz="4" w:space="0" w:color="auto"/>
+        <w:left w:val="single" w:sz="4" w:space="0" w:color="auto"/>
+        <w:bottom w:val="single" w:sz="4" w:space="0" w:color="auto"/>
+        <w:right w:val="single" w:sz="4" w:space="0" w:color="auto"/>
+        <w:insideH w:val="single" w:sz="4" w:space="0" w:color="auto"/>
+        <w:insideV w:val="single" w:sz="4" w:space="0" w:color="auto"/>
+      </w:tblBorders>
+    </w:tblPr>
+  </w:style>
 </w:styles>
 </file>
 

</xml_diff>

<commit_message>
added model explanations and results
</commit_message>
<xml_diff>
--- a/Documentation.docx
+++ b/Documentation.docx
@@ -202,71 +202,6 @@
         </w:rPr>
         <w:t xml:space="preserve">This project contains two datasets from different sources and were merged. The first dataset comes from eBird, Cornell University Ornithology Lab’s digital bird observation collection project. Upon request, Cornell granted access to the data sets. From here, data on Northern Cardinal observations in all counties in the United States were selected. The dates selected were all observations in January, April, July, and October in 2022. This is because the data files are so large, so for efficiency, the datasets were split up. Additionally, this helps avoid seasonal observation biases, in case this species as strong seasonality shifts. A total of 982,667 observations were collected for this project. </w:t>
       </w:r>
-      <w:r>
-        <w:rPr>
-          <w:sz w:val="24"/>
-          <w:szCs w:val="24"/>
-          <w:lang w:val="en-US"/>
-        </w:rPr>
-        <w:t xml:space="preserve">The cleaning process involved narrowing the columns down. The data was aggregated by county level, and kept the sum of observation counts, average duration in minutes spent on the observation, and the effort distance in km that the observation took place over. </w:t>
-      </w:r>
-      <w:r>
-        <w:rPr>
-          <w:sz w:val="24"/>
-          <w:szCs w:val="24"/>
-          <w:lang w:val="en-US"/>
-        </w:rPr>
-        <w:t>These additional</w:t>
-      </w:r>
-      <w:r>
-        <w:rPr>
-          <w:sz w:val="24"/>
-          <w:szCs w:val="24"/>
-          <w:lang w:val="en-US"/>
-        </w:rPr>
-        <w:t xml:space="preserve"> columns were kept </w:t>
-      </w:r>
-      <w:r>
-        <w:rPr>
-          <w:sz w:val="24"/>
-          <w:szCs w:val="24"/>
-          <w:lang w:val="en-US"/>
-        </w:rPr>
-        <w:t>seeing</w:t>
-      </w:r>
-      <w:r>
-        <w:rPr>
-          <w:sz w:val="24"/>
-          <w:szCs w:val="24"/>
-          <w:lang w:val="en-US"/>
-        </w:rPr>
-        <w:t xml:space="preserve"> how features of the observation are associated with observation counts. </w:t>
-      </w:r>
-      <w:r>
-        <w:rPr>
-          <w:sz w:val="24"/>
-          <w:szCs w:val="24"/>
-          <w:lang w:val="en-US"/>
-        </w:rPr>
-        <w:t xml:space="preserve">The three primary variables maintained in the dataset all showed high levels of skewness with long tails and underwent a log-transformation as a result. </w:t>
-      </w:r>
-      <w:r>
-        <w:rPr>
-          <w:sz w:val="24"/>
-          <w:szCs w:val="24"/>
-          <w:lang w:val="en-US"/>
-        </w:rPr>
-        <w:t xml:space="preserve">Finally, 9 states were dropped from the dataset, as they are known to have very few Northern Cardinals, and counties with less than </w:t>
-      </w:r>
-      <w:r>
-        <w:rPr>
-          <w:sz w:val="24"/>
-          <w:szCs w:val="24"/>
-          <w:lang w:val="en-US"/>
-        </w:rPr>
-        <w:lastRenderedPageBreak/>
-        <w:t xml:space="preserve">10 observations for the year of 2022 were dropped. There were 2,288 counties included in the Northern Cardinal observations dataset post-cleaning. </w:t>
-      </w:r>
     </w:p>
     <w:p>
       <w:pPr>
@@ -282,143 +217,72 @@
           <w:szCs w:val="24"/>
           <w:lang w:val="en-US"/>
         </w:rPr>
-        <w:t xml:space="preserve">The second dataset was a county information and indicator dataset, that includes information about populations and urban development of individual counties across the United States. This data was collected from the USDA and contained 3,143 counties in the dataset. Many of the columns were dropped in the cleaning process to focus on the key columns, which included: </w:t>
-      </w:r>
-      <w:r>
-        <w:rPr>
-          <w:sz w:val="24"/>
-          <w:szCs w:val="24"/>
-          <w:lang w:val="en-US"/>
-        </w:rPr>
-        <w:t>Rural</w:t>
-      </w:r>
-      <w:r>
-        <w:rPr>
-          <w:sz w:val="24"/>
-          <w:szCs w:val="24"/>
-          <w:lang w:val="en-US"/>
-        </w:rPr>
-        <w:t xml:space="preserve"> </w:t>
-      </w:r>
-      <w:r>
-        <w:rPr>
-          <w:sz w:val="24"/>
-          <w:szCs w:val="24"/>
-          <w:lang w:val="en-US"/>
-        </w:rPr>
-        <w:t>Urban</w:t>
-      </w:r>
-      <w:r>
-        <w:rPr>
-          <w:sz w:val="24"/>
-          <w:szCs w:val="24"/>
-          <w:lang w:val="en-US"/>
-        </w:rPr>
-        <w:t xml:space="preserve"> </w:t>
-      </w:r>
-      <w:r>
-        <w:rPr>
-          <w:sz w:val="24"/>
-          <w:szCs w:val="24"/>
-          <w:lang w:val="en-US"/>
-        </w:rPr>
-        <w:t>Continuum</w:t>
-      </w:r>
-      <w:r>
-        <w:rPr>
-          <w:sz w:val="24"/>
-          <w:szCs w:val="24"/>
-          <w:lang w:val="en-US"/>
-        </w:rPr>
-        <w:t xml:space="preserve"> </w:t>
-      </w:r>
-      <w:r>
-        <w:rPr>
-          <w:sz w:val="24"/>
-          <w:szCs w:val="24"/>
-          <w:lang w:val="en-US"/>
-        </w:rPr>
-        <w:t>Code</w:t>
-      </w:r>
-      <w:r>
-        <w:rPr>
-          <w:sz w:val="24"/>
-          <w:szCs w:val="24"/>
-          <w:lang w:val="en-US"/>
-        </w:rPr>
-        <w:t xml:space="preserve">, </w:t>
-      </w:r>
-      <w:r>
-        <w:rPr>
-          <w:sz w:val="24"/>
-          <w:szCs w:val="24"/>
-          <w:lang w:val="en-US"/>
-        </w:rPr>
-        <w:t>Urban</w:t>
-      </w:r>
-      <w:r>
-        <w:rPr>
-          <w:sz w:val="24"/>
-          <w:szCs w:val="24"/>
-          <w:lang w:val="en-US"/>
-        </w:rPr>
-        <w:t xml:space="preserve"> </w:t>
-      </w:r>
-      <w:r>
-        <w:rPr>
-          <w:sz w:val="24"/>
-          <w:szCs w:val="24"/>
-          <w:lang w:val="en-US"/>
-        </w:rPr>
-        <w:t>Influence</w:t>
-      </w:r>
-      <w:r>
-        <w:rPr>
-          <w:sz w:val="24"/>
-          <w:szCs w:val="24"/>
-          <w:lang w:val="en-US"/>
-        </w:rPr>
-        <w:t xml:space="preserve">, </w:t>
-      </w:r>
-      <w:r>
-        <w:rPr>
-          <w:sz w:val="24"/>
-          <w:szCs w:val="24"/>
-          <w:lang w:val="en-US"/>
-        </w:rPr>
-        <w:t>Economic</w:t>
-      </w:r>
-      <w:r>
-        <w:rPr>
-          <w:sz w:val="24"/>
-          <w:szCs w:val="24"/>
-          <w:lang w:val="en-US"/>
-        </w:rPr>
-        <w:t xml:space="preserve"> T</w:t>
-      </w:r>
-      <w:r>
-        <w:rPr>
-          <w:sz w:val="24"/>
-          <w:szCs w:val="24"/>
-          <w:lang w:val="en-US"/>
-        </w:rPr>
-        <w:t>ypology</w:t>
-      </w:r>
-      <w:r>
-        <w:rPr>
-          <w:sz w:val="24"/>
-          <w:szCs w:val="24"/>
-          <w:lang w:val="en-US"/>
-        </w:rPr>
-        <w:t xml:space="preserve"> Code, Natural Rate of Change, and </w:t>
-      </w:r>
-      <w:r>
-        <w:rPr>
-          <w:sz w:val="24"/>
-          <w:szCs w:val="24"/>
-          <w:lang w:val="en-US"/>
-        </w:rPr>
-        <w:t xml:space="preserve">Net Immigration Rate. </w:t>
+        <w:t xml:space="preserve">The cleaning process involved narrowing the columns down. The data was aggregated by county level, and kept the sum of observation counts, average duration in minutes spent on the observation, and the effort distance in km that the observation took place over. </w:t>
+      </w:r>
+      <w:r>
+        <w:rPr>
+          <w:sz w:val="24"/>
+          <w:szCs w:val="24"/>
+          <w:lang w:val="en-US"/>
+        </w:rPr>
+        <w:t>These additional</w:t>
+      </w:r>
+      <w:r>
+        <w:rPr>
+          <w:sz w:val="24"/>
+          <w:szCs w:val="24"/>
+          <w:lang w:val="en-US"/>
+        </w:rPr>
+        <w:t xml:space="preserve"> columns were kept </w:t>
+      </w:r>
+      <w:r>
+        <w:rPr>
+          <w:sz w:val="24"/>
+          <w:szCs w:val="24"/>
+          <w:lang w:val="en-US"/>
+        </w:rPr>
+        <w:t>seeing</w:t>
+      </w:r>
+      <w:r>
+        <w:rPr>
+          <w:sz w:val="24"/>
+          <w:szCs w:val="24"/>
+          <w:lang w:val="en-US"/>
+        </w:rPr>
+        <w:t xml:space="preserve"> how features of the observation are associated with observation counts. </w:t>
+      </w:r>
+      <w:r>
+        <w:rPr>
+          <w:sz w:val="24"/>
+          <w:szCs w:val="24"/>
+          <w:lang w:val="en-US"/>
+        </w:rPr>
+        <w:t xml:space="preserve">The three primary variables maintained in the dataset all showed high levels of skewness with long tails and underwent a log-transformation as a result. </w:t>
+      </w:r>
+      <w:r>
+        <w:rPr>
+          <w:sz w:val="24"/>
+          <w:szCs w:val="24"/>
+          <w:lang w:val="en-US"/>
+        </w:rPr>
+        <w:t xml:space="preserve">The histograms can be found in the appendix. </w:t>
+      </w:r>
+      <w:r>
+        <w:rPr>
+          <w:sz w:val="24"/>
+          <w:szCs w:val="24"/>
+          <w:lang w:val="en-US"/>
+        </w:rPr>
+        <w:t xml:space="preserve">Finally, 9 states were dropped from the dataset, as they are known to have very few Northern Cardinals, and counties with less than 10 </w:t>
+      </w:r>
+      <w:r>
+        <w:rPr>
+          <w:sz w:val="24"/>
+          <w:szCs w:val="24"/>
+          <w:lang w:val="en-US"/>
+        </w:rPr>
+        <w:lastRenderedPageBreak/>
+        <w:t xml:space="preserve">observations for the year of 2022 were dropped. There were 2,288 counties included in the Northern Cardinal observations dataset post-cleaning. </w:t>
       </w:r>
     </w:p>
     <w:p>
@@ -435,39 +299,159 @@
           <w:szCs w:val="24"/>
           <w:lang w:val="en-US"/>
         </w:rPr>
-        <w:t xml:space="preserve">The Rural-Urban Continuum </w:t>
-      </w:r>
-      <w:r>
-        <w:rPr>
-          <w:sz w:val="24"/>
-          <w:szCs w:val="24"/>
-          <w:lang w:val="en-US"/>
-        </w:rPr>
-        <w:t>Codes</w:t>
-      </w:r>
-      <w:r>
-        <w:rPr>
-          <w:sz w:val="24"/>
-          <w:szCs w:val="24"/>
-          <w:lang w:val="en-US"/>
-        </w:rPr>
-        <w:t xml:space="preserve"> range from 1-9. They are categorized where Code 1 is considered the most urbanized and the highest population with more than 1 million population, while Code 9 is considered the most rural with completely rural or less than 2,500 urban population, and not adjacent to a metro area. These codes were transformed into </w:t>
-      </w:r>
-      <w:r>
-        <w:rPr>
-          <w:sz w:val="24"/>
-          <w:szCs w:val="24"/>
-          <w:lang w:val="en-US"/>
-        </w:rPr>
-        <w:t>dummy</w:t>
-      </w:r>
-      <w:r>
-        <w:rPr>
-          <w:sz w:val="24"/>
-          <w:szCs w:val="24"/>
-          <w:lang w:val="en-US"/>
-        </w:rPr>
-        <w:t xml:space="preserve"> variables for a regression analysis on Northern Cardinal observation counts. </w:t>
+        <w:t>The second dataset was a county information and indicator dataset, that includes information about populations and urban development of individual counties across the United States. This data was collected from the USDA and contained 3,143 counties in the dataset.</w:t>
+      </w:r>
+      <w:r>
+        <w:rPr>
+          <w:sz w:val="24"/>
+          <w:szCs w:val="24"/>
+          <w:lang w:val="en-US"/>
+        </w:rPr>
+        <w:t xml:space="preserve"> The dataset was very clean and did not need row drops for missing values.</w:t>
+      </w:r>
+      <w:r>
+        <w:rPr>
+          <w:sz w:val="24"/>
+          <w:szCs w:val="24"/>
+          <w:lang w:val="en-US"/>
+        </w:rPr>
+        <w:t xml:space="preserve"> Many of the columns were dropped in the cleaning process to focus on the key columns, which included: </w:t>
+      </w:r>
+      <w:r>
+        <w:rPr>
+          <w:sz w:val="24"/>
+          <w:szCs w:val="24"/>
+          <w:lang w:val="en-US"/>
+        </w:rPr>
+        <w:t>Rural</w:t>
+      </w:r>
+      <w:r>
+        <w:rPr>
+          <w:sz w:val="24"/>
+          <w:szCs w:val="24"/>
+          <w:lang w:val="en-US"/>
+        </w:rPr>
+        <w:t xml:space="preserve"> </w:t>
+      </w:r>
+      <w:r>
+        <w:rPr>
+          <w:sz w:val="24"/>
+          <w:szCs w:val="24"/>
+          <w:lang w:val="en-US"/>
+        </w:rPr>
+        <w:t>Urban</w:t>
+      </w:r>
+      <w:r>
+        <w:rPr>
+          <w:sz w:val="24"/>
+          <w:szCs w:val="24"/>
+          <w:lang w:val="en-US"/>
+        </w:rPr>
+        <w:t xml:space="preserve"> </w:t>
+      </w:r>
+      <w:r>
+        <w:rPr>
+          <w:sz w:val="24"/>
+          <w:szCs w:val="24"/>
+          <w:lang w:val="en-US"/>
+        </w:rPr>
+        <w:t>Continuum</w:t>
+      </w:r>
+      <w:r>
+        <w:rPr>
+          <w:sz w:val="24"/>
+          <w:szCs w:val="24"/>
+          <w:lang w:val="en-US"/>
+        </w:rPr>
+        <w:t xml:space="preserve"> </w:t>
+      </w:r>
+      <w:r>
+        <w:rPr>
+          <w:sz w:val="24"/>
+          <w:szCs w:val="24"/>
+          <w:lang w:val="en-US"/>
+        </w:rPr>
+        <w:t>Code</w:t>
+      </w:r>
+      <w:r>
+        <w:rPr>
+          <w:sz w:val="24"/>
+          <w:szCs w:val="24"/>
+          <w:lang w:val="en-US"/>
+        </w:rPr>
+        <w:t xml:space="preserve">, </w:t>
+      </w:r>
+      <w:r>
+        <w:rPr>
+          <w:sz w:val="24"/>
+          <w:szCs w:val="24"/>
+          <w:lang w:val="en-US"/>
+        </w:rPr>
+        <w:t>Urban</w:t>
+      </w:r>
+      <w:r>
+        <w:rPr>
+          <w:sz w:val="24"/>
+          <w:szCs w:val="24"/>
+          <w:lang w:val="en-US"/>
+        </w:rPr>
+        <w:t xml:space="preserve"> </w:t>
+      </w:r>
+      <w:r>
+        <w:rPr>
+          <w:sz w:val="24"/>
+          <w:szCs w:val="24"/>
+          <w:lang w:val="en-US"/>
+        </w:rPr>
+        <w:t>Influence</w:t>
+      </w:r>
+      <w:r>
+        <w:rPr>
+          <w:sz w:val="24"/>
+          <w:szCs w:val="24"/>
+          <w:lang w:val="en-US"/>
+        </w:rPr>
+        <w:t xml:space="preserve">, </w:t>
+      </w:r>
+      <w:r>
+        <w:rPr>
+          <w:sz w:val="24"/>
+          <w:szCs w:val="24"/>
+          <w:lang w:val="en-US"/>
+        </w:rPr>
+        <w:t>Economic</w:t>
+      </w:r>
+      <w:r>
+        <w:rPr>
+          <w:sz w:val="24"/>
+          <w:szCs w:val="24"/>
+          <w:lang w:val="en-US"/>
+        </w:rPr>
+        <w:t xml:space="preserve"> T</w:t>
+      </w:r>
+      <w:r>
+        <w:rPr>
+          <w:sz w:val="24"/>
+          <w:szCs w:val="24"/>
+          <w:lang w:val="en-US"/>
+        </w:rPr>
+        <w:t>ypology</w:t>
+      </w:r>
+      <w:r>
+        <w:rPr>
+          <w:sz w:val="24"/>
+          <w:szCs w:val="24"/>
+          <w:lang w:val="en-US"/>
+        </w:rPr>
+        <w:t xml:space="preserve"> Code, Natural Rate of Change, and </w:t>
+      </w:r>
+      <w:r>
+        <w:rPr>
+          <w:sz w:val="24"/>
+          <w:szCs w:val="24"/>
+          <w:lang w:val="en-US"/>
+        </w:rPr>
+        <w:t xml:space="preserve">Net Immigration Rate. </w:t>
       </w:r>
     </w:p>
     <w:p>
@@ -480,11 +464,49 @@
       </w:pPr>
       <w:r>
         <w:rPr>
-          <w:sz w:val="24"/>
-          <w:szCs w:val="24"/>
-          <w:lang w:val="en-US"/>
-        </w:rPr>
-        <w:t xml:space="preserve">The Urban Influence Codes are </w:t>
+          <w:b/>
+          <w:bCs/>
+          <w:sz w:val="24"/>
+          <w:szCs w:val="24"/>
+          <w:lang w:val="en-US"/>
+        </w:rPr>
+        <w:t xml:space="preserve">The Rural-Urban Continuum </w:t>
+      </w:r>
+      <w:r>
+        <w:rPr>
+          <w:b/>
+          <w:bCs/>
+          <w:sz w:val="24"/>
+          <w:szCs w:val="24"/>
+          <w:lang w:val="en-US"/>
+        </w:rPr>
+        <w:t>Codes</w:t>
+      </w:r>
+      <w:r>
+        <w:rPr>
+          <w:sz w:val="24"/>
+          <w:szCs w:val="24"/>
+          <w:lang w:val="en-US"/>
+        </w:rPr>
+        <w:t xml:space="preserve"> range from 1-9. They are categorized where Code 1 is considered the most urbanized and the highest population with more than 1 million population, while Code 9 is considered the most rural with completely rural or less than 2,500 urban population, and not adjacent to a metro area. </w:t>
+      </w:r>
+      <w:r>
+        <w:rPr>
+          <w:b/>
+          <w:bCs/>
+          <w:sz w:val="24"/>
+          <w:szCs w:val="24"/>
+          <w:lang w:val="en-US"/>
+        </w:rPr>
+        <w:t>The Urban Influence Codes</w:t>
+      </w:r>
+      <w:r>
+        <w:rPr>
+          <w:sz w:val="24"/>
+          <w:szCs w:val="24"/>
+          <w:lang w:val="en-US"/>
+        </w:rPr>
+        <w:t xml:space="preserve"> are </w:t>
       </w:r>
       <w:r>
         <w:rPr>
@@ -524,7 +546,207 @@
           <w:szCs w:val="24"/>
           <w:lang w:val="en-US"/>
         </w:rPr>
-        <w:t xml:space="preserve">These codes were transformed into dummy variables for the purpose of running a regression model on Northern Cardinal observation counts. </w:t>
+        <w:t xml:space="preserve">Finally, the </w:t>
+      </w:r>
+      <w:r>
+        <w:rPr>
+          <w:b/>
+          <w:bCs/>
+          <w:sz w:val="24"/>
+          <w:szCs w:val="24"/>
+          <w:lang w:val="en-US"/>
+        </w:rPr>
+        <w:t>Economic Typology Codes</w:t>
+      </w:r>
+      <w:r>
+        <w:rPr>
+          <w:sz w:val="24"/>
+          <w:szCs w:val="24"/>
+          <w:lang w:val="en-US"/>
+        </w:rPr>
+        <w:t xml:space="preserve"> shows the primary economy of the county.  </w:t>
+      </w:r>
+      <w:r>
+        <w:rPr>
+          <w:sz w:val="24"/>
+          <w:szCs w:val="24"/>
+          <w:lang w:val="en-US"/>
+        </w:rPr>
+        <w:t xml:space="preserve">There are a total of 6 codes: </w:t>
+      </w:r>
+      <w:r>
+        <w:rPr>
+          <w:rFonts w:ascii="Times New Roman" w:eastAsia="Times New Roman" w:hAnsi="Times New Roman" w:cs="Times New Roman"/>
+          <w:kern w:val="0"/>
+          <w:sz w:val="24"/>
+          <w:szCs w:val="24"/>
+          <w:lang w:val="en-AT" w:eastAsia="en-AT"/>
+          <w14:ligatures w14:val="none"/>
+        </w:rPr>
+        <w:t xml:space="preserve">0: </w:t>
+      </w:r>
+      <w:proofErr w:type="gramStart"/>
+      <w:r>
+        <w:rPr>
+          <w:rFonts w:ascii="Times New Roman" w:eastAsia="Times New Roman" w:hAnsi="Times New Roman" w:cs="Times New Roman"/>
+          <w:kern w:val="0"/>
+          <w:sz w:val="24"/>
+          <w:szCs w:val="24"/>
+          <w:lang w:val="en-US" w:eastAsia="en-AT"/>
+          <w14:ligatures w14:val="none"/>
+        </w:rPr>
+        <w:t>N</w:t>
+      </w:r>
+      <w:r>
+        <w:rPr>
+          <w:rFonts w:ascii="Times New Roman" w:eastAsia="Times New Roman" w:hAnsi="Times New Roman" w:cs="Times New Roman"/>
+          <w:kern w:val="0"/>
+          <w:sz w:val="24"/>
+          <w:szCs w:val="24"/>
+          <w:lang w:val="en-AT" w:eastAsia="en-AT"/>
+          <w14:ligatures w14:val="none"/>
+        </w:rPr>
+        <w:t>on-</w:t>
+      </w:r>
+      <w:r>
+        <w:rPr>
+          <w:rFonts w:ascii="Times New Roman" w:eastAsia="Times New Roman" w:hAnsi="Times New Roman" w:cs="Times New Roman"/>
+          <w:kern w:val="0"/>
+          <w:sz w:val="24"/>
+          <w:szCs w:val="24"/>
+          <w:lang w:val="en-US" w:eastAsia="en-AT"/>
+          <w14:ligatures w14:val="none"/>
+        </w:rPr>
+        <w:t>S</w:t>
+      </w:r>
+      <w:r>
+        <w:rPr>
+          <w:rFonts w:ascii="Times New Roman" w:eastAsia="Times New Roman" w:hAnsi="Times New Roman" w:cs="Times New Roman"/>
+          <w:kern w:val="0"/>
+          <w:sz w:val="24"/>
+          <w:szCs w:val="24"/>
+          <w:lang w:val="en-AT" w:eastAsia="en-AT"/>
+          <w14:ligatures w14:val="none"/>
+        </w:rPr>
+        <w:t>pecialized</w:t>
+      </w:r>
+      <w:proofErr w:type="gramEnd"/>
+      <w:r>
+        <w:rPr>
+          <w:sz w:val="24"/>
+          <w:szCs w:val="24"/>
+          <w:lang w:val="en-US"/>
+        </w:rPr>
+        <w:t xml:space="preserve">, </w:t>
+      </w:r>
+      <w:r>
+        <w:rPr>
+          <w:rFonts w:ascii="Times New Roman" w:eastAsia="Times New Roman" w:hAnsi="Times New Roman" w:cs="Times New Roman"/>
+          <w:kern w:val="0"/>
+          <w:sz w:val="24"/>
+          <w:szCs w:val="24"/>
+          <w:lang w:val="en-AT" w:eastAsia="en-AT"/>
+          <w14:ligatures w14:val="none"/>
+        </w:rPr>
+        <w:t>1: Farm Dependent</w:t>
+      </w:r>
+      <w:r>
+        <w:rPr>
+          <w:sz w:val="24"/>
+          <w:szCs w:val="24"/>
+          <w:lang w:val="en-US"/>
+        </w:rPr>
+        <w:t xml:space="preserve">, </w:t>
+      </w:r>
+      <w:r>
+        <w:rPr>
+          <w:rFonts w:ascii="Times New Roman" w:eastAsia="Times New Roman" w:hAnsi="Times New Roman" w:cs="Times New Roman"/>
+          <w:kern w:val="0"/>
+          <w:sz w:val="24"/>
+          <w:szCs w:val="24"/>
+          <w:lang w:val="en-AT" w:eastAsia="en-AT"/>
+          <w14:ligatures w14:val="none"/>
+        </w:rPr>
+        <w:t>2: Mining Dependent</w:t>
+      </w:r>
+      <w:r>
+        <w:rPr>
+          <w:sz w:val="24"/>
+          <w:szCs w:val="24"/>
+          <w:lang w:val="en-US"/>
+        </w:rPr>
+        <w:t xml:space="preserve">, </w:t>
+      </w:r>
+      <w:r>
+        <w:rPr>
+          <w:rFonts w:ascii="Times New Roman" w:eastAsia="Times New Roman" w:hAnsi="Times New Roman" w:cs="Times New Roman"/>
+          <w:kern w:val="0"/>
+          <w:sz w:val="24"/>
+          <w:szCs w:val="24"/>
+          <w:lang w:val="en-AT" w:eastAsia="en-AT"/>
+          <w14:ligatures w14:val="none"/>
+        </w:rPr>
+        <w:t>3: Manufacturing Dependent</w:t>
+      </w:r>
+      <w:r>
+        <w:rPr>
+          <w:sz w:val="24"/>
+          <w:szCs w:val="24"/>
+          <w:lang w:val="en-US"/>
+        </w:rPr>
+        <w:t xml:space="preserve">, </w:t>
+      </w:r>
+      <w:r>
+        <w:rPr>
+          <w:rFonts w:ascii="Times New Roman" w:eastAsia="Times New Roman" w:hAnsi="Times New Roman" w:cs="Times New Roman"/>
+          <w:kern w:val="0"/>
+          <w:sz w:val="24"/>
+          <w:szCs w:val="24"/>
+          <w:lang w:val="en-AT" w:eastAsia="en-AT"/>
+          <w14:ligatures w14:val="none"/>
+        </w:rPr>
+        <w:t>4: Federal/State Government Dependent</w:t>
+      </w:r>
+      <w:r>
+        <w:rPr>
+          <w:sz w:val="24"/>
+          <w:szCs w:val="24"/>
+          <w:lang w:val="en-US"/>
+        </w:rPr>
+        <w:t xml:space="preserve">, and </w:t>
+      </w:r>
+      <w:r>
+        <w:rPr>
+          <w:rFonts w:ascii="Times New Roman" w:eastAsia="Times New Roman" w:hAnsi="Times New Roman" w:cs="Times New Roman"/>
+          <w:kern w:val="0"/>
+          <w:sz w:val="24"/>
+          <w:szCs w:val="24"/>
+          <w:lang w:val="en-AT" w:eastAsia="en-AT"/>
+          <w14:ligatures w14:val="none"/>
+        </w:rPr>
+        <w:t>5: Recreation Dependent</w:t>
+      </w:r>
+      <w:r>
+        <w:rPr>
+          <w:rFonts w:ascii="Times New Roman" w:eastAsia="Times New Roman" w:hAnsi="Times New Roman" w:cs="Times New Roman"/>
+          <w:kern w:val="0"/>
+          <w:sz w:val="24"/>
+          <w:szCs w:val="24"/>
+          <w:lang w:val="en-US" w:eastAsia="en-AT"/>
+          <w14:ligatures w14:val="none"/>
+        </w:rPr>
+        <w:t>.</w:t>
+      </w:r>
+      <w:r>
+        <w:rPr>
+          <w:rFonts w:ascii="Times New Roman" w:eastAsia="Times New Roman" w:hAnsi="Times New Roman" w:cs="Times New Roman"/>
+          <w:kern w:val="0"/>
+          <w:sz w:val="24"/>
+          <w:szCs w:val="24"/>
+          <w:lang w:val="en-US" w:eastAsia="en-AT"/>
+          <w14:ligatures w14:val="none"/>
+        </w:rPr>
+        <w:t xml:space="preserve"> </w:t>
       </w:r>
     </w:p>
     <w:p>
@@ -540,35 +762,14 @@
       </w:pPr>
       <w:r>
         <w:rPr>
-          <w:sz w:val="24"/>
-          <w:szCs w:val="24"/>
-          <w:lang w:val="en-US"/>
-        </w:rPr>
-        <w:t xml:space="preserve">Finally, the Economic Typology Codes shows the primary economy of the county.  There are a total of 6 codes: </w:t>
-      </w:r>
-      <w:r>
-        <w:rPr>
-          <w:rFonts w:ascii="Times New Roman" w:eastAsia="Times New Roman" w:hAnsi="Times New Roman" w:cs="Times New Roman"/>
-          <w:b/>
-          <w:bCs/>
-          <w:kern w:val="0"/>
-          <w:sz w:val="24"/>
-          <w:szCs w:val="24"/>
-          <w:lang w:val="en-AT" w:eastAsia="en-AT"/>
-          <w14:ligatures w14:val="none"/>
-        </w:rPr>
-        <w:t>0</w:t>
-      </w:r>
-      <w:r>
-        <w:rPr>
           <w:rFonts w:ascii="Times New Roman" w:eastAsia="Times New Roman" w:hAnsi="Times New Roman" w:cs="Times New Roman"/>
           <w:kern w:val="0"/>
           <w:sz w:val="24"/>
           <w:szCs w:val="24"/>
-          <w:lang w:val="en-AT" w:eastAsia="en-AT"/>
+          <w:lang w:val="en-US" w:eastAsia="en-AT"/>
           <w14:ligatures w14:val="none"/>
         </w:rPr>
-        <w:t xml:space="preserve">: </w:t>
+        <w:t>The net immigration rate shows the ratio of individuals moving in and out of the city, while the natural rate of change is the ratio of deaths and births within the county. These are used to analyze shifts in populations. These variables showed normal distribution and did not need transformations.</w:t>
       </w:r>
       <w:r>
         <w:rPr>
@@ -579,7 +780,7 @@
           <w:lang w:val="en-US" w:eastAsia="en-AT"/>
           <w14:ligatures w14:val="none"/>
         </w:rPr>
-        <w:t>N</w:t>
+        <w:t xml:space="preserve"> </w:t>
       </w:r>
       <w:r>
         <w:rPr>
@@ -587,10 +788,10 @@
           <w:kern w:val="0"/>
           <w:sz w:val="24"/>
           <w:szCs w:val="24"/>
-          <w:lang w:val="en-AT" w:eastAsia="en-AT"/>
+          <w:lang w:val="en-US" w:eastAsia="en-AT"/>
           <w14:ligatures w14:val="none"/>
         </w:rPr>
-        <w:t>on-</w:t>
+        <w:t>All</w:t>
       </w:r>
       <w:r>
         <w:rPr>
@@ -601,7 +802,7 @@
           <w:lang w:val="en-US" w:eastAsia="en-AT"/>
           <w14:ligatures w14:val="none"/>
         </w:rPr>
-        <w:t>S</w:t>
+        <w:t xml:space="preserve"> the categorical variables were transformed to dummy variables for the purpose of running regression models on Northern Cardinal observation counts. </w:t>
       </w:r>
       <w:r>
         <w:rPr>
@@ -609,31 +810,10 @@
           <w:kern w:val="0"/>
           <w:sz w:val="24"/>
           <w:szCs w:val="24"/>
-          <w:lang w:val="en-AT" w:eastAsia="en-AT"/>
+          <w:lang w:val="en-US" w:eastAsia="en-AT"/>
           <w14:ligatures w14:val="none"/>
         </w:rPr>
-        <w:t>pecialized</w:t>
-      </w:r>
-      <w:r>
-        <w:rPr>
-          <w:sz w:val="24"/>
-          <w:szCs w:val="24"/>
-          <w:lang w:val="en-US"/>
-        </w:rPr>
-        <w:t xml:space="preserve">, </w:t>
-      </w:r>
-      <w:r>
-        <w:rPr>
-          <w:rFonts w:ascii="Times New Roman" w:eastAsia="Times New Roman" w:hAnsi="Times New Roman" w:cs="Times New Roman"/>
-          <w:b/>
-          <w:bCs/>
-          <w:kern w:val="0"/>
-          <w:sz w:val="24"/>
-          <w:szCs w:val="24"/>
-          <w:lang w:val="en-AT" w:eastAsia="en-AT"/>
-          <w14:ligatures w14:val="none"/>
-        </w:rPr>
-        <w:t>1</w:t>
+        <w:t xml:space="preserve">Upon merging the datasets, a total of 2,190 observations were included. </w:t>
       </w:r>
       <w:r>
         <w:rPr>
@@ -641,31 +821,10 @@
           <w:kern w:val="0"/>
           <w:sz w:val="24"/>
           <w:szCs w:val="24"/>
-          <w:lang w:val="en-AT" w:eastAsia="en-AT"/>
+          <w:lang w:val="en-US" w:eastAsia="en-AT"/>
           <w14:ligatures w14:val="none"/>
         </w:rPr>
-        <w:t>: Farm Dependent</w:t>
-      </w:r>
-      <w:r>
-        <w:rPr>
-          <w:sz w:val="24"/>
-          <w:szCs w:val="24"/>
-          <w:lang w:val="en-US"/>
-        </w:rPr>
-        <w:t xml:space="preserve">, </w:t>
-      </w:r>
-      <w:r>
-        <w:rPr>
-          <w:rFonts w:ascii="Times New Roman" w:eastAsia="Times New Roman" w:hAnsi="Times New Roman" w:cs="Times New Roman"/>
-          <w:b/>
-          <w:bCs/>
-          <w:kern w:val="0"/>
-          <w:sz w:val="24"/>
-          <w:szCs w:val="24"/>
-          <w:lang w:val="en-AT" w:eastAsia="en-AT"/>
-          <w14:ligatures w14:val="none"/>
-        </w:rPr>
-        <w:t>2</w:t>
+        <w:t xml:space="preserve">Additional information </w:t>
       </w:r>
       <w:r>
         <w:rPr>
@@ -673,31 +832,10 @@
           <w:kern w:val="0"/>
           <w:sz w:val="24"/>
           <w:szCs w:val="24"/>
-          <w:lang w:val="en-AT" w:eastAsia="en-AT"/>
+          <w:lang w:val="en-US" w:eastAsia="en-AT"/>
           <w14:ligatures w14:val="none"/>
         </w:rPr>
-        <w:t>: Mining Dependent</w:t>
-      </w:r>
-      <w:r>
-        <w:rPr>
-          <w:sz w:val="24"/>
-          <w:szCs w:val="24"/>
-          <w:lang w:val="en-US"/>
-        </w:rPr>
-        <w:t xml:space="preserve">, </w:t>
-      </w:r>
-      <w:r>
-        <w:rPr>
-          <w:rFonts w:ascii="Times New Roman" w:eastAsia="Times New Roman" w:hAnsi="Times New Roman" w:cs="Times New Roman"/>
-          <w:b/>
-          <w:bCs/>
-          <w:kern w:val="0"/>
-          <w:sz w:val="24"/>
-          <w:szCs w:val="24"/>
-          <w:lang w:val="en-AT" w:eastAsia="en-AT"/>
-          <w14:ligatures w14:val="none"/>
-        </w:rPr>
-        <w:t>3</w:t>
+        <w:t xml:space="preserve">regarding the detailed </w:t>
       </w:r>
       <w:r>
         <w:rPr>
@@ -705,31 +843,10 @@
           <w:kern w:val="0"/>
           <w:sz w:val="24"/>
           <w:szCs w:val="24"/>
-          <w:lang w:val="en-AT" w:eastAsia="en-AT"/>
+          <w:lang w:val="en-US" w:eastAsia="en-AT"/>
           <w14:ligatures w14:val="none"/>
         </w:rPr>
-        <w:t>: Manufacturing Dependent</w:t>
-      </w:r>
-      <w:r>
-        <w:rPr>
-          <w:sz w:val="24"/>
-          <w:szCs w:val="24"/>
-          <w:lang w:val="en-US"/>
-        </w:rPr>
-        <w:t xml:space="preserve">, </w:t>
-      </w:r>
-      <w:r>
-        <w:rPr>
-          <w:rFonts w:ascii="Times New Roman" w:eastAsia="Times New Roman" w:hAnsi="Times New Roman" w:cs="Times New Roman"/>
-          <w:b/>
-          <w:bCs/>
-          <w:kern w:val="0"/>
-          <w:sz w:val="24"/>
-          <w:szCs w:val="24"/>
-          <w:lang w:val="en-AT" w:eastAsia="en-AT"/>
-          <w14:ligatures w14:val="none"/>
-        </w:rPr>
-        <w:t>4</w:t>
+        <w:t xml:space="preserve">variable </w:t>
       </w:r>
       <w:r>
         <w:rPr>
@@ -737,31 +854,10 @@
           <w:kern w:val="0"/>
           <w:sz w:val="24"/>
           <w:szCs w:val="24"/>
-          <w:lang w:val="en-AT" w:eastAsia="en-AT"/>
+          <w:lang w:val="en-US" w:eastAsia="en-AT"/>
           <w14:ligatures w14:val="none"/>
         </w:rPr>
-        <w:t>: Federal/State Government Dependent</w:t>
-      </w:r>
-      <w:r>
-        <w:rPr>
-          <w:sz w:val="24"/>
-          <w:szCs w:val="24"/>
-          <w:lang w:val="en-US"/>
-        </w:rPr>
-        <w:t xml:space="preserve">, and </w:t>
-      </w:r>
-      <w:r>
-        <w:rPr>
-          <w:rFonts w:ascii="Times New Roman" w:eastAsia="Times New Roman" w:hAnsi="Times New Roman" w:cs="Times New Roman"/>
-          <w:b/>
-          <w:bCs/>
-          <w:kern w:val="0"/>
-          <w:sz w:val="24"/>
-          <w:szCs w:val="24"/>
-          <w:lang w:val="en-AT" w:eastAsia="en-AT"/>
-          <w14:ligatures w14:val="none"/>
-        </w:rPr>
-        <w:t>5</w:t>
+        <w:t>description of each code</w:t>
       </w:r>
       <w:r>
         <w:rPr>
@@ -769,10 +865,10 @@
           <w:kern w:val="0"/>
           <w:sz w:val="24"/>
           <w:szCs w:val="24"/>
-          <w:lang w:val="en-AT" w:eastAsia="en-AT"/>
+          <w:lang w:val="en-US" w:eastAsia="en-AT"/>
           <w14:ligatures w14:val="none"/>
         </w:rPr>
-        <w:t>: Recreation Dependent</w:t>
+        <w:t xml:space="preserve"> and distribution bar charts and histograms</w:t>
       </w:r>
       <w:r>
         <w:rPr>
@@ -783,30 +879,22 @@
           <w:lang w:val="en-US" w:eastAsia="en-AT"/>
           <w14:ligatures w14:val="none"/>
         </w:rPr>
-        <w:t xml:space="preserve">. </w:t>
+        <w:t xml:space="preserve"> can be found in the appendix. </w:t>
       </w:r>
     </w:p>
     <w:p>
       <w:pPr>
         <w:rPr>
-          <w:rFonts w:ascii="Times New Roman" w:eastAsia="Times New Roman" w:hAnsi="Times New Roman" w:cs="Times New Roman"/>
-          <w:kern w:val="0"/>
-          <w:sz w:val="24"/>
-          <w:szCs w:val="24"/>
-          <w:lang w:val="en-US" w:eastAsia="en-AT"/>
-          <w14:ligatures w14:val="none"/>
-        </w:rPr>
-      </w:pPr>
-      <w:r>
-        <w:rPr>
-          <w:rFonts w:ascii="Times New Roman" w:eastAsia="Times New Roman" w:hAnsi="Times New Roman" w:cs="Times New Roman"/>
-          <w:kern w:val="0"/>
-          <w:sz w:val="24"/>
-          <w:szCs w:val="24"/>
-          <w:lang w:val="en-US" w:eastAsia="en-AT"/>
-          <w14:ligatures w14:val="none"/>
-        </w:rPr>
-        <w:t>The net immigration rate shows the ratio of individuals moving in and out of the city, while the natural rate of change is the ratio of deaths and births within the county. These are used to analyze shifts in populations. These variables showed normal distribution and did not need transformations.</w:t>
+          <w:sz w:val="24"/>
+          <w:szCs w:val="24"/>
+        </w:rPr>
+      </w:pPr>
+      <w:r>
+        <w:rPr>
+          <w:sz w:val="24"/>
+          <w:szCs w:val="24"/>
+        </w:rPr>
+        <w:t>3. Model:</w:t>
       </w:r>
     </w:p>
     <w:p>
@@ -819,60 +907,121 @@
       </w:pPr>
       <w:r>
         <w:rPr>
-          <w:rFonts w:ascii="Times New Roman" w:eastAsia="Times New Roman" w:hAnsi="Times New Roman" w:cs="Times New Roman"/>
-          <w:kern w:val="0"/>
-          <w:sz w:val="24"/>
-          <w:szCs w:val="24"/>
-          <w:lang w:val="en-US" w:eastAsia="en-AT"/>
-          <w14:ligatures w14:val="none"/>
-        </w:rPr>
-        <w:t xml:space="preserve">All of the categorical variables were transformed to dummy variables for the purpose of running regression models on Northern Cardinal observation counts. Additional information </w:t>
+          <w:sz w:val="24"/>
+          <w:szCs w:val="24"/>
+          <w:lang w:val="en-US"/>
+        </w:rPr>
+        <w:t xml:space="preserve">There were four sets of regression models run to test the association between urban development and populations on Northern Cardinal observations. As the first three variables were categorical variables, they were run separately in groups of binary variables to avoid multicollinearity and overfitting by too many variables. </w:t>
       </w:r>
     </w:p>
     <w:p>
       <w:pPr>
-        <w:rPr>
-          <w:sz w:val="24"/>
-          <w:szCs w:val="24"/>
-          <w:lang w:val="en-AT"/>
-        </w:rPr>
-      </w:pPr>
+        <w:ind w:left="720" w:firstLine="720"/>
+        <w:rPr>
+          <w:sz w:val="24"/>
+          <w:szCs w:val="24"/>
+        </w:rPr>
+      </w:pPr>
+      <w:r>
+        <w:rPr>
+          <w:sz w:val="24"/>
+          <w:szCs w:val="24"/>
+        </w:rPr>
+        <w:t>(a) Present the model you estimate, argue for your model choice</w:t>
+      </w:r>
     </w:p>
     <w:p>
       <w:pPr>
-        <w:rPr>
-          <w:sz w:val="24"/>
-          <w:szCs w:val="24"/>
-          <w:lang w:val="en-AT"/>
-        </w:rPr>
-      </w:pPr>
+        <w:ind w:left="1440"/>
+        <w:rPr>
+          <w:sz w:val="24"/>
+          <w:szCs w:val="24"/>
+        </w:rPr>
+      </w:pPr>
+      <w:r>
+        <w:rPr>
+          <w:sz w:val="24"/>
+          <w:szCs w:val="24"/>
+        </w:rPr>
+        <w:t>(b) Discuss your variables, process of feature engineering. (In words, put all needed</w:t>
+      </w:r>
+      <w:r>
+        <w:rPr>
+          <w:sz w:val="24"/>
+          <w:szCs w:val="24"/>
+          <w:lang w:val="en-GB"/>
+        </w:rPr>
+        <w:t xml:space="preserve"> </w:t>
+      </w:r>
+      <w:r>
+        <w:rPr>
+          <w:sz w:val="24"/>
+          <w:szCs w:val="24"/>
+        </w:rPr>
+        <w:t>graphs,</w:t>
+      </w:r>
+      <w:r>
+        <w:rPr>
+          <w:sz w:val="24"/>
+          <w:szCs w:val="24"/>
+          <w:lang w:val="en-GB"/>
+        </w:rPr>
+        <w:t xml:space="preserve"> </w:t>
+      </w:r>
+      <w:r>
+        <w:rPr>
+          <w:sz w:val="24"/>
+          <w:szCs w:val="24"/>
+        </w:rPr>
+        <w:t>estimation into the appendix if needed.)</w:t>
+      </w:r>
     </w:p>
     <w:p>
       <w:pPr>
-        <w:rPr>
-          <w:sz w:val="24"/>
-          <w:szCs w:val="24"/>
-          <w:lang w:val="en-AT"/>
-        </w:rPr>
-      </w:pPr>
+        <w:ind w:left="720" w:firstLine="720"/>
+        <w:rPr>
+          <w:sz w:val="24"/>
+          <w:szCs w:val="24"/>
+        </w:rPr>
+      </w:pPr>
+      <w:r>
+        <w:rPr>
+          <w:sz w:val="24"/>
+          <w:szCs w:val="24"/>
+        </w:rPr>
+        <w:t>(c) Show core results. Interpret what you got precisely.</w:t>
+      </w:r>
     </w:p>
     <w:p>
       <w:pPr>
         <w:rPr>
           <w:sz w:val="24"/>
           <w:szCs w:val="24"/>
-          <w:lang w:val="en-AT"/>
-        </w:rPr>
-      </w:pPr>
+        </w:rPr>
+      </w:pPr>
+      <w:r>
+        <w:rPr>
+          <w:sz w:val="24"/>
+          <w:szCs w:val="24"/>
+        </w:rPr>
+        <w:t>4. Generalization and external validity (robustness check)</w:t>
+      </w:r>
     </w:p>
     <w:p>
       <w:pPr>
-        <w:rPr>
-          <w:sz w:val="24"/>
-          <w:szCs w:val="24"/>
-          <w:lang w:val="en-AT"/>
-        </w:rPr>
-      </w:pPr>
+        <w:ind w:left="720" w:firstLine="720"/>
+        <w:rPr>
+          <w:sz w:val="24"/>
+          <w:szCs w:val="24"/>
+        </w:rPr>
+      </w:pPr>
+      <w:r>
+        <w:rPr>
+          <w:sz w:val="24"/>
+          <w:szCs w:val="24"/>
+        </w:rPr>
+        <w:t>(a) Show some robustness / alternative models.</w:t>
+      </w:r>
     </w:p>
     <w:p>
       <w:pPr>
@@ -881,24 +1030,16 @@
           <w:szCs w:val="24"/>
         </w:rPr>
       </w:pPr>
+      <w:r>
+        <w:rPr>
+          <w:sz w:val="24"/>
+          <w:szCs w:val="24"/>
+        </w:rPr>
+        <w:t>5. Causal interpretation / main summary</w:t>
+      </w:r>
     </w:p>
     <w:p>
       <w:pPr>
-        <w:rPr>
-          <w:sz w:val="24"/>
-          <w:szCs w:val="24"/>
-        </w:rPr>
-      </w:pPr>
-      <w:r>
-        <w:rPr>
-          <w:sz w:val="24"/>
-          <w:szCs w:val="24"/>
-        </w:rPr>
-        <w:t>3. Model:</w:t>
-      </w:r>
-    </w:p>
-    <w:p>
-      <w:pPr>
         <w:ind w:left="720" w:firstLine="720"/>
         <w:rPr>
           <w:sz w:val="24"/>
@@ -910,131 +1051,7 @@
           <w:sz w:val="24"/>
           <w:szCs w:val="24"/>
         </w:rPr>
-        <w:t>(a) Present the model you estimate, argue for your model choice</w:t>
-      </w:r>
-    </w:p>
-    <w:p>
-      <w:pPr>
-        <w:ind w:left="1440"/>
-        <w:rPr>
-          <w:sz w:val="24"/>
-          <w:szCs w:val="24"/>
-        </w:rPr>
-      </w:pPr>
-      <w:r>
-        <w:rPr>
-          <w:sz w:val="24"/>
-          <w:szCs w:val="24"/>
-        </w:rPr>
-        <w:t>(b) Discuss your variables, process of feature engineering. (In words, put all needed</w:t>
-      </w:r>
-      <w:r>
-        <w:rPr>
-          <w:sz w:val="24"/>
-          <w:szCs w:val="24"/>
-          <w:lang w:val="en-GB"/>
-        </w:rPr>
-        <w:t xml:space="preserve"> </w:t>
-      </w:r>
-      <w:r>
-        <w:rPr>
-          <w:sz w:val="24"/>
-          <w:szCs w:val="24"/>
-        </w:rPr>
-        <w:t>graphs,</w:t>
-      </w:r>
-      <w:r>
-        <w:rPr>
-          <w:sz w:val="24"/>
-          <w:szCs w:val="24"/>
-          <w:lang w:val="en-GB"/>
-        </w:rPr>
-        <w:t xml:space="preserve"> </w:t>
-      </w:r>
-      <w:r>
-        <w:rPr>
-          <w:sz w:val="24"/>
-          <w:szCs w:val="24"/>
-        </w:rPr>
-        <w:t>estimation into the appendix if needed.)</w:t>
-      </w:r>
-    </w:p>
-    <w:p>
-      <w:pPr>
-        <w:ind w:left="720" w:firstLine="720"/>
-        <w:rPr>
-          <w:sz w:val="24"/>
-          <w:szCs w:val="24"/>
-        </w:rPr>
-      </w:pPr>
-      <w:r>
-        <w:rPr>
-          <w:sz w:val="24"/>
-          <w:szCs w:val="24"/>
-        </w:rPr>
         <w:lastRenderedPageBreak/>
-        <w:t>(c) Show core results. Interpret what you got precisely.</w:t>
-      </w:r>
-    </w:p>
-    <w:p>
-      <w:pPr>
-        <w:rPr>
-          <w:sz w:val="24"/>
-          <w:szCs w:val="24"/>
-        </w:rPr>
-      </w:pPr>
-      <w:r>
-        <w:rPr>
-          <w:sz w:val="24"/>
-          <w:szCs w:val="24"/>
-        </w:rPr>
-        <w:t>4. Generalization and external validity (robustness check)</w:t>
-      </w:r>
-    </w:p>
-    <w:p>
-      <w:pPr>
-        <w:ind w:left="720" w:firstLine="720"/>
-        <w:rPr>
-          <w:sz w:val="24"/>
-          <w:szCs w:val="24"/>
-        </w:rPr>
-      </w:pPr>
-      <w:r>
-        <w:rPr>
-          <w:sz w:val="24"/>
-          <w:szCs w:val="24"/>
-        </w:rPr>
-        <w:t>(a) Show some robustness / alternative models.</w:t>
-      </w:r>
-    </w:p>
-    <w:p>
-      <w:pPr>
-        <w:rPr>
-          <w:sz w:val="24"/>
-          <w:szCs w:val="24"/>
-        </w:rPr>
-      </w:pPr>
-      <w:r>
-        <w:rPr>
-          <w:sz w:val="24"/>
-          <w:szCs w:val="24"/>
-        </w:rPr>
-        <w:t>5. Causal interpretation / main summary</w:t>
-      </w:r>
-    </w:p>
-    <w:p>
-      <w:pPr>
-        <w:ind w:left="720" w:firstLine="720"/>
-        <w:rPr>
-          <w:sz w:val="24"/>
-          <w:szCs w:val="24"/>
-        </w:rPr>
-      </w:pPr>
-      <w:r>
-        <w:rPr>
-          <w:sz w:val="24"/>
-          <w:szCs w:val="24"/>
-        </w:rPr>
         <w:t>(a) Summarize your findings. Discuss room for a causal interpretation.</w:t>
       </w:r>
     </w:p>

</xml_diff>

<commit_message>
added generalization and external validity
</commit_message>
<xml_diff>
--- a/Documentation.docx
+++ b/Documentation.docx
@@ -4,6 +4,7 @@
   <w:body>
     <w:p>
       <w:pPr>
+        <w:spacing w:line="240" w:lineRule="auto"/>
         <w:rPr>
           <w:b/>
           <w:bCs/>
@@ -30,6 +31,7 @@
           <w:ilvl w:val="0"/>
           <w:numId w:val="1"/>
         </w:numPr>
+        <w:spacing w:line="240" w:lineRule="auto"/>
         <w:rPr>
           <w:sz w:val="24"/>
           <w:szCs w:val="24"/>
@@ -45,109 +47,34 @@
     </w:p>
     <w:p>
       <w:pPr>
-        <w:rPr>
-          <w:sz w:val="24"/>
-          <w:szCs w:val="24"/>
-          <w:lang w:val="en-US"/>
-        </w:rPr>
-      </w:pPr>
-      <w:r>
-        <w:rPr>
-          <w:sz w:val="24"/>
-          <w:szCs w:val="24"/>
-          <w:lang w:val="en-US"/>
-        </w:rPr>
-        <w:t>One of the most reported and observed bird species in the United States is the Northern Cardinal (</w:t>
-      </w:r>
-      <w:r>
-        <w:rPr>
-          <w:i/>
-          <w:iCs/>
-          <w:sz w:val="24"/>
-          <w:szCs w:val="24"/>
-          <w:lang w:val="en-US"/>
-        </w:rPr>
-        <w:t>Cardinalis cardinalis</w:t>
-      </w:r>
-      <w:r>
-        <w:rPr>
-          <w:sz w:val="24"/>
-          <w:szCs w:val="24"/>
-          <w:lang w:val="en-US"/>
-        </w:rPr>
-        <w:t>)</w:t>
-      </w:r>
-      <w:r>
-        <w:rPr>
-          <w:sz w:val="24"/>
-          <w:szCs w:val="24"/>
-          <w:lang w:val="en-US"/>
-        </w:rPr>
-        <w:t>. This species is a particularly popular ‘backyard’ species and is widely known by people across the United States</w:t>
-      </w:r>
-      <w:r>
-        <w:rPr>
-          <w:sz w:val="24"/>
-          <w:szCs w:val="24"/>
-          <w:lang w:val="en-US"/>
-        </w:rPr>
-        <w:t xml:space="preserve"> (1).</w:t>
-      </w:r>
-      <w:r>
-        <w:rPr>
-          <w:sz w:val="24"/>
-          <w:szCs w:val="24"/>
-          <w:lang w:val="en-US"/>
-        </w:rPr>
-        <w:t xml:space="preserve"> This specific bird is especially interesting to study on a quantitative basis, as with high levels of observation frequencies, and large volumes of interactions with people and urban development, data analysis can unveil how populations of people and their behaviors impact the frequency of Northern Cardinals throughout US counties. Northern Cardinals have seemingly become dependent on certain human development features, such as frequenting specific neighborhoods and houses to feed from, as they are generally safe and easy to find food for seed-eating birds. This project will dive into the research question: how does urban development and population influxes in United States counties impact observation levels of Northern Cardinals. This research project will focus on the year </w:t>
-      </w:r>
-      <w:r>
-        <w:rPr>
-          <w:sz w:val="24"/>
-          <w:szCs w:val="24"/>
-          <w:lang w:val="en-US"/>
-        </w:rPr>
-        <w:t>2022 and</w:t>
-      </w:r>
-      <w:r>
-        <w:rPr>
-          <w:sz w:val="24"/>
-          <w:szCs w:val="24"/>
-          <w:lang w:val="en-US"/>
-        </w:rPr>
-        <w:t xml:space="preserve"> look at the County-Level Rural-Urban Continuum Codes and Urban Influence Codes, County-Level Economic Typology, Natural Rate of Change, and County Immigration Rates. As Northern Cardinals are commonly observed as ‘backyard’ bird species, this project hypothesizes that</w:t>
-      </w:r>
-      <w:r>
-        <w:rPr>
-          <w:sz w:val="24"/>
-          <w:szCs w:val="24"/>
-          <w:lang w:val="en-US"/>
-        </w:rPr>
-        <w:t xml:space="preserve"> a more developed county sees a higher level of Northern Cardinal observations. This suggests a greater environmental responsibility for humans to take care of local urban environments, as some bird species are adapting to these developing environments. </w:t>
+        <w:pStyle w:val="NormalWeb"/>
+      </w:pPr>
+      <w:r>
+        <w:t xml:space="preserve">The Northern Cardinal (Cardinalis cardinalis) is one of the most observed bird species in the U.S., commonly found in backyards and well-recognized nationwide. This study quantitatively investigates how human populations and urban development affect Northern Cardinal observation frequencies in U.S. counties. Given their adaptation to certain human-developed areas for food sourcing, this research examines the impact of urban development and population changes on these birds' observation levels. Focusing on 2022 data, the study </w:t>
+      </w:r>
+      <w:proofErr w:type="spellStart"/>
+      <w:r>
+        <w:t>analyzes</w:t>
+      </w:r>
+      <w:proofErr w:type="spellEnd"/>
+      <w:r>
+        <w:t xml:space="preserve"> County-Level Rural-Urban Continuum Codes, Urban Influence Codes, Economic Typology, Natural Rate of Change, and Immigration Rates. It hypothesizes that more developed counties will record higher Northern Cardinal observations, suggesting a growing environmental responsibility for humans to maintain urban habitats conducive to certain bird species adapting to these environments.</w:t>
       </w:r>
     </w:p>
     <w:p>
       <w:pPr>
-        <w:rPr>
-          <w:sz w:val="24"/>
-          <w:szCs w:val="24"/>
-          <w:lang w:val="en-US"/>
-        </w:rPr>
-      </w:pPr>
-    </w:p>
-    <w:p>
-      <w:pPr>
-        <w:rPr>
-          <w:sz w:val="24"/>
-          <w:szCs w:val="24"/>
-          <w:lang w:val="en-US"/>
-        </w:rPr>
-      </w:pPr>
-      <w:r>
-        <w:rPr>
-          <w:sz w:val="24"/>
-          <w:szCs w:val="24"/>
-          <w:lang w:val="en-US"/>
+        <w:spacing w:line="240" w:lineRule="auto"/>
+        <w:rPr>
+          <w:sz w:val="24"/>
+          <w:szCs w:val="24"/>
+          <w:lang w:val="en-AT"/>
+        </w:rPr>
+      </w:pPr>
+      <w:r>
+        <w:rPr>
+          <w:sz w:val="24"/>
+          <w:szCs w:val="24"/>
+          <w:lang w:val="en-AT"/>
         </w:rPr>
         <w:t>(1)</w:t>
       </w:r>
@@ -157,7 +84,7 @@
             <w:rStyle w:val="Hyperlink"/>
             <w:sz w:val="24"/>
             <w:szCs w:val="24"/>
-            <w:lang w:val="en-US"/>
+            <w:lang w:val="en-AT"/>
           </w:rPr>
           <w:t>https://birdwatchinghq.com/common-birds-in-the-united-states/</w:t>
         </w:r>
@@ -165,866 +92,848 @@
     </w:p>
     <w:p>
       <w:pPr>
-        <w:rPr>
-          <w:sz w:val="24"/>
-          <w:szCs w:val="24"/>
-        </w:rPr>
-      </w:pPr>
+        <w:spacing w:line="240" w:lineRule="auto"/>
+        <w:rPr>
+          <w:sz w:val="24"/>
+          <w:szCs w:val="24"/>
+        </w:rPr>
+      </w:pPr>
+      <w:r>
+        <w:rPr>
+          <w:sz w:val="24"/>
+          <w:szCs w:val="24"/>
+        </w:rPr>
+        <w:t>2. Data: present the dataset, describe key features</w:t>
+      </w:r>
     </w:p>
     <w:p>
       <w:pPr>
-        <w:rPr>
-          <w:sz w:val="24"/>
-          <w:szCs w:val="24"/>
-        </w:rPr>
-      </w:pPr>
-      <w:r>
-        <w:rPr>
-          <w:sz w:val="24"/>
-          <w:szCs w:val="24"/>
-        </w:rPr>
-        <w:t>2. Data: present the dataset, describe key features</w:t>
+        <w:pStyle w:val="NormalWeb"/>
+      </w:pPr>
+      <w:r>
+        <w:t>This project merged two datasets. The first, from Cornell University’s Ornithology Lab</w:t>
+      </w:r>
+      <w:r>
+        <w:rPr>
+          <w:lang w:val="en-US"/>
+        </w:rPr>
+        <w:t>’s eBird project</w:t>
+      </w:r>
+      <w:r>
+        <w:t xml:space="preserve">, provided Northern Cardinal observations in U.S. counties. Access was granted upon request, and data from January, April, July, and October 2022 were chosen to manage large file sizes and minimize seasonal biases, </w:t>
+      </w:r>
+      <w:r>
+        <w:t>totalling</w:t>
+      </w:r>
+      <w:r>
+        <w:t xml:space="preserve"> 982,667 observations. Data cleaning involved aggregating data at the county level, retaining total observation counts, average observation duration, and effort distance. These variables, showing significant skewness, underwent log-transformation, including the key observation count variable for regression analysis. Appendix includes histograms of these variables. Nine states with minimal Northern Cardinal presence and counties with fewer than 10 observations in 2022 were excluded, resulting in 2,288 counties in the cleaned dataset.</w:t>
       </w:r>
     </w:p>
     <w:p>
       <w:pPr>
-        <w:rPr>
-          <w:sz w:val="24"/>
-          <w:szCs w:val="24"/>
-          <w:lang w:val="en-US"/>
-        </w:rPr>
-      </w:pPr>
-      <w:r>
-        <w:rPr>
-          <w:sz w:val="24"/>
-          <w:szCs w:val="24"/>
-          <w:lang w:val="en-US"/>
-        </w:rPr>
-        <w:t xml:space="preserve">This project contains two datasets from different sources and were merged. The first dataset comes from eBird, Cornell University Ornithology Lab’s digital bird observation collection project. Upon request, Cornell granted access to the data sets. From here, data on Northern Cardinal observations in all counties in the United States were selected. The dates selected were all observations in January, April, July, and October in 2022. This is because the data files are so large, so for efficiency, the datasets were split up. Additionally, this helps avoid seasonal observation biases, in case this species as strong seasonality shifts. A total of 982,667 observations were collected for this project. </w:t>
+        <w:pStyle w:val="NormalWeb"/>
+      </w:pPr>
+      <w:r>
+        <w:t xml:space="preserve">The second dataset, sourced from the USDA, </w:t>
+      </w:r>
+      <w:r>
+        <w:rPr>
+          <w:lang w:val="en-US"/>
+        </w:rPr>
+        <w:t>contained</w:t>
+      </w:r>
+      <w:r>
+        <w:t xml:space="preserve"> county-specific information on population and urban development across the United States, </w:t>
+      </w:r>
+      <w:r>
+        <w:rPr>
+          <w:lang w:val="en-US"/>
+        </w:rPr>
+        <w:t>including</w:t>
+      </w:r>
+      <w:r>
+        <w:t xml:space="preserve"> 3,143 counties. It required minimal cleaning, with no need for row eliminations due to missing values. The cleaning process primarily involved narrowing down to key columns: Rural Urban Continuum Code, Urban Influence, Economic Typology Code, Natural Rate of Change, and Net Immigration Rate.</w:t>
       </w:r>
     </w:p>
     <w:p>
       <w:pPr>
-        <w:rPr>
-          <w:sz w:val="24"/>
-          <w:szCs w:val="24"/>
-          <w:lang w:val="en-US"/>
-        </w:rPr>
-      </w:pPr>
-      <w:r>
-        <w:rPr>
-          <w:sz w:val="24"/>
-          <w:szCs w:val="24"/>
-          <w:lang w:val="en-US"/>
-        </w:rPr>
-        <w:t xml:space="preserve">The cleaning process involved narrowing the columns down. The data was aggregated by county level, and kept the sum of observation counts, average duration in minutes spent on the observation, and the effort distance in km that the observation took place over. </w:t>
-      </w:r>
-      <w:r>
-        <w:rPr>
-          <w:sz w:val="24"/>
-          <w:szCs w:val="24"/>
-          <w:lang w:val="en-US"/>
-        </w:rPr>
-        <w:t>These additional</w:t>
-      </w:r>
-      <w:r>
-        <w:rPr>
-          <w:sz w:val="24"/>
-          <w:szCs w:val="24"/>
-          <w:lang w:val="en-US"/>
-        </w:rPr>
-        <w:t xml:space="preserve"> columns were kept </w:t>
-      </w:r>
-      <w:r>
-        <w:rPr>
-          <w:sz w:val="24"/>
-          <w:szCs w:val="24"/>
-          <w:lang w:val="en-US"/>
-        </w:rPr>
-        <w:t>seeing</w:t>
-      </w:r>
-      <w:r>
-        <w:rPr>
-          <w:sz w:val="24"/>
-          <w:szCs w:val="24"/>
-          <w:lang w:val="en-US"/>
-        </w:rPr>
-        <w:t xml:space="preserve"> how features of the observation are associated with observation counts. </w:t>
-      </w:r>
-      <w:r>
-        <w:rPr>
-          <w:sz w:val="24"/>
-          <w:szCs w:val="24"/>
-          <w:lang w:val="en-US"/>
-        </w:rPr>
-        <w:t xml:space="preserve">The three primary variables maintained in the dataset all showed high levels of skewness with long tails and underwent a log-transformation as a result. </w:t>
-      </w:r>
-      <w:r>
-        <w:rPr>
-          <w:sz w:val="24"/>
-          <w:szCs w:val="24"/>
-          <w:lang w:val="en-US"/>
-        </w:rPr>
-        <w:t xml:space="preserve">The histograms can be found in the appendix. </w:t>
-      </w:r>
-      <w:r>
-        <w:rPr>
-          <w:sz w:val="24"/>
-          <w:szCs w:val="24"/>
-          <w:lang w:val="en-US"/>
-        </w:rPr>
-        <w:t xml:space="preserve">Finally, 9 states were dropped from the dataset, as they are known to have very few Northern Cardinals, and counties with less than 10 </w:t>
-      </w:r>
-      <w:r>
-        <w:rPr>
-          <w:sz w:val="24"/>
-          <w:szCs w:val="24"/>
-          <w:lang w:val="en-US"/>
-        </w:rPr>
-        <w:lastRenderedPageBreak/>
-        <w:t xml:space="preserve">observations for the year of 2022 were dropped. There were 2,288 counties included in the Northern Cardinal observations dataset post-cleaning. </w:t>
+        <w:pStyle w:val="NormalWeb"/>
+      </w:pPr>
+      <w:r>
+        <w:t xml:space="preserve">The Rural-Urban Continuum Codes classify counties on a 1-9 scale, with Code 1 representing highly urbanized areas (over 1 million population) and Code 9 indicating extremely rural areas (under 2,500 population, not metro-adjacent). Urban Influence Codes extend this categorization with a 1-12 range, where 1 is the most urban and 12 the most rural. Economic Typology Codes, </w:t>
+      </w:r>
+      <w:r>
+        <w:t>totalling</w:t>
+      </w:r>
+      <w:r>
+        <w:t xml:space="preserve"> six, identify the primary economy of a county: 0 for </w:t>
+      </w:r>
+      <w:r>
+        <w:t>non-specialized</w:t>
+      </w:r>
+      <w:r>
+        <w:t xml:space="preserve">, 1 for Farm, 2 for Mining, 3 for Manufacturing, 4 for Federal/State Government, and 5 for Recreation Dependent. The net immigration rate measures population movement in and out of counties, while the natural rate of change compares births and deaths. These rates, showing normal distribution, along with categorical variables converted to dummy variables, were used in regression models </w:t>
+      </w:r>
+      <w:r>
+        <w:t>analysing</w:t>
+      </w:r>
+      <w:r>
+        <w:t xml:space="preserve"> Northern Cardinal observation counts. After merging the datasets, the study included 2,190 observations. The appendix provides detailed code descriptions and distribution charts.</w:t>
       </w:r>
     </w:p>
     <w:p>
       <w:pPr>
-        <w:rPr>
-          <w:sz w:val="24"/>
-          <w:szCs w:val="24"/>
-          <w:lang w:val="en-US"/>
-        </w:rPr>
-      </w:pPr>
-      <w:r>
-        <w:rPr>
-          <w:sz w:val="24"/>
-          <w:szCs w:val="24"/>
-          <w:lang w:val="en-US"/>
-        </w:rPr>
-        <w:t>The second dataset was a county information and indicator dataset, that includes information about populations and urban development of individual counties across the United States. This data was collected from the USDA and contained 3,143 counties in the dataset.</w:t>
-      </w:r>
-      <w:r>
-        <w:rPr>
-          <w:sz w:val="24"/>
-          <w:szCs w:val="24"/>
-          <w:lang w:val="en-US"/>
-        </w:rPr>
-        <w:t xml:space="preserve"> The dataset was very clean and did not need row drops for missing values.</w:t>
-      </w:r>
-      <w:r>
-        <w:rPr>
-          <w:sz w:val="24"/>
-          <w:szCs w:val="24"/>
-          <w:lang w:val="en-US"/>
-        </w:rPr>
-        <w:t xml:space="preserve"> Many of the columns were dropped in the cleaning process to focus on the key columns, which included: </w:t>
-      </w:r>
-      <w:r>
-        <w:rPr>
-          <w:sz w:val="24"/>
-          <w:szCs w:val="24"/>
-          <w:lang w:val="en-US"/>
-        </w:rPr>
-        <w:t>Rural</w:t>
-      </w:r>
-      <w:r>
-        <w:rPr>
-          <w:sz w:val="24"/>
-          <w:szCs w:val="24"/>
-          <w:lang w:val="en-US"/>
-        </w:rPr>
-        <w:t xml:space="preserve"> </w:t>
-      </w:r>
-      <w:r>
-        <w:rPr>
-          <w:sz w:val="24"/>
-          <w:szCs w:val="24"/>
-          <w:lang w:val="en-US"/>
-        </w:rPr>
-        <w:t>Urban</w:t>
-      </w:r>
-      <w:r>
-        <w:rPr>
-          <w:sz w:val="24"/>
-          <w:szCs w:val="24"/>
-          <w:lang w:val="en-US"/>
-        </w:rPr>
-        <w:t xml:space="preserve"> </w:t>
-      </w:r>
-      <w:r>
-        <w:rPr>
-          <w:sz w:val="24"/>
-          <w:szCs w:val="24"/>
-          <w:lang w:val="en-US"/>
-        </w:rPr>
-        <w:t>Continuum</w:t>
-      </w:r>
-      <w:r>
-        <w:rPr>
-          <w:sz w:val="24"/>
-          <w:szCs w:val="24"/>
-          <w:lang w:val="en-US"/>
-        </w:rPr>
-        <w:t xml:space="preserve"> </w:t>
-      </w:r>
-      <w:r>
-        <w:rPr>
-          <w:sz w:val="24"/>
-          <w:szCs w:val="24"/>
-          <w:lang w:val="en-US"/>
-        </w:rPr>
-        <w:t>Code</w:t>
-      </w:r>
-      <w:r>
-        <w:rPr>
-          <w:sz w:val="24"/>
-          <w:szCs w:val="24"/>
-          <w:lang w:val="en-US"/>
-        </w:rPr>
-        <w:t xml:space="preserve">, </w:t>
-      </w:r>
-      <w:r>
-        <w:rPr>
-          <w:sz w:val="24"/>
-          <w:szCs w:val="24"/>
-          <w:lang w:val="en-US"/>
-        </w:rPr>
-        <w:t>Urban</w:t>
-      </w:r>
-      <w:r>
-        <w:rPr>
-          <w:sz w:val="24"/>
-          <w:szCs w:val="24"/>
-          <w:lang w:val="en-US"/>
-        </w:rPr>
-        <w:t xml:space="preserve"> </w:t>
-      </w:r>
-      <w:r>
-        <w:rPr>
-          <w:sz w:val="24"/>
-          <w:szCs w:val="24"/>
-          <w:lang w:val="en-US"/>
-        </w:rPr>
-        <w:t>Influence</w:t>
-      </w:r>
-      <w:r>
-        <w:rPr>
-          <w:sz w:val="24"/>
-          <w:szCs w:val="24"/>
-          <w:lang w:val="en-US"/>
-        </w:rPr>
-        <w:t xml:space="preserve">, </w:t>
-      </w:r>
-      <w:r>
-        <w:rPr>
-          <w:sz w:val="24"/>
-          <w:szCs w:val="24"/>
-          <w:lang w:val="en-US"/>
-        </w:rPr>
-        <w:t>Economic</w:t>
-      </w:r>
-      <w:r>
-        <w:rPr>
-          <w:sz w:val="24"/>
-          <w:szCs w:val="24"/>
-          <w:lang w:val="en-US"/>
-        </w:rPr>
-        <w:t xml:space="preserve"> T</w:t>
-      </w:r>
-      <w:r>
-        <w:rPr>
-          <w:sz w:val="24"/>
-          <w:szCs w:val="24"/>
-          <w:lang w:val="en-US"/>
-        </w:rPr>
-        <w:t>ypology</w:t>
-      </w:r>
-      <w:r>
-        <w:rPr>
-          <w:sz w:val="24"/>
-          <w:szCs w:val="24"/>
-          <w:lang w:val="en-US"/>
-        </w:rPr>
-        <w:t xml:space="preserve"> Code, Natural Rate of Change, and </w:t>
-      </w:r>
-      <w:r>
-        <w:rPr>
-          <w:sz w:val="24"/>
-          <w:szCs w:val="24"/>
-          <w:lang w:val="en-US"/>
-        </w:rPr>
-        <w:t xml:space="preserve">Net Immigration Rate. </w:t>
+        <w:spacing w:line="240" w:lineRule="auto"/>
+        <w:rPr>
+          <w:sz w:val="24"/>
+          <w:szCs w:val="24"/>
+        </w:rPr>
+      </w:pPr>
+      <w:r>
+        <w:rPr>
+          <w:sz w:val="24"/>
+          <w:szCs w:val="24"/>
+        </w:rPr>
+        <w:lastRenderedPageBreak/>
+        <w:t>3. Model:</w:t>
       </w:r>
     </w:p>
     <w:p>
       <w:pPr>
-        <w:rPr>
-          <w:sz w:val="24"/>
-          <w:szCs w:val="24"/>
-          <w:lang w:val="en-US"/>
-        </w:rPr>
-      </w:pPr>
-      <w:r>
+        <w:spacing w:line="240" w:lineRule="auto"/>
+        <w:rPr>
+          <w:sz w:val="24"/>
+          <w:szCs w:val="24"/>
+          <w:lang w:val="en-US"/>
+        </w:rPr>
+      </w:pPr>
+      <w:r>
+        <w:rPr>
+          <w:sz w:val="24"/>
+          <w:szCs w:val="24"/>
+          <w:lang w:val="en-US"/>
+        </w:rPr>
+        <w:t>There were four sets of regression models run to test the association between urban development and populations on</w:t>
+      </w:r>
+      <w:r>
+        <w:rPr>
+          <w:sz w:val="24"/>
+          <w:szCs w:val="24"/>
+          <w:lang w:val="en-US"/>
+        </w:rPr>
+        <w:t xml:space="preserve"> the log of</w:t>
+      </w:r>
+      <w:r>
+        <w:rPr>
+          <w:sz w:val="24"/>
+          <w:szCs w:val="24"/>
+          <w:lang w:val="en-US"/>
+        </w:rPr>
+        <w:t xml:space="preserve"> Northern Cardinal observations. As the first three variables were categorical variables, they were run separately in groups of binary variables to avoid multicollinearity and overfitting by too many variables. </w:t>
+      </w:r>
+    </w:p>
+    <w:p>
+      <w:pPr>
+        <w:spacing w:line="240" w:lineRule="auto"/>
         <w:rPr>
           <w:b/>
           <w:bCs/>
-          <w:sz w:val="24"/>
-          <w:szCs w:val="24"/>
-          <w:lang w:val="en-US"/>
-        </w:rPr>
-        <w:t xml:space="preserve">The Rural-Urban Continuum </w:t>
-      </w:r>
+          <w:i/>
+          <w:iCs/>
+          <w:sz w:val="24"/>
+          <w:szCs w:val="24"/>
+          <w:lang w:val="en-US"/>
+        </w:rPr>
+      </w:pPr>
       <w:r>
         <w:rPr>
           <w:b/>
           <w:bCs/>
-          <w:sz w:val="24"/>
-          <w:szCs w:val="24"/>
-          <w:lang w:val="en-US"/>
-        </w:rPr>
-        <w:t>Codes</w:t>
-      </w:r>
-      <w:r>
-        <w:rPr>
-          <w:sz w:val="24"/>
-          <w:szCs w:val="24"/>
-          <w:lang w:val="en-US"/>
-        </w:rPr>
-        <w:t xml:space="preserve"> range from 1-9. They are categorized where Code 1 is considered the most urbanized and the highest population with more than 1 million population, while Code 9 is considered the most rural with completely rural or less than 2,500 urban population, and not adjacent to a metro area. </w:t>
-      </w:r>
-      <w:r>
+          <w:i/>
+          <w:iCs/>
+          <w:sz w:val="24"/>
+          <w:szCs w:val="24"/>
+          <w:lang w:val="en-US"/>
+        </w:rPr>
+        <w:t>OLS Regression Models of Urban Influence and Rural-Urban Continuum Codes on Log of Observation Count</w:t>
+      </w:r>
+    </w:p>
+    <w:p>
+      <w:pPr>
+        <w:spacing w:line="240" w:lineRule="auto"/>
+        <w:rPr>
+          <w:sz w:val="24"/>
+          <w:szCs w:val="24"/>
+          <w:lang w:val="en-AT"/>
+        </w:rPr>
+      </w:pPr>
+      <w:r>
+        <w:rPr>
+          <w:sz w:val="24"/>
+          <w:szCs w:val="24"/>
+          <w:lang w:val="en-AT"/>
+        </w:rPr>
+        <w:t xml:space="preserve">In this research, two distinct sets of Ordinary Least Squares (OLS) models were executed to examine the </w:t>
+      </w:r>
+      <w:r>
+        <w:rPr>
+          <w:sz w:val="24"/>
+          <w:szCs w:val="24"/>
+          <w:lang w:val="en-US"/>
+        </w:rPr>
+        <w:t>association</w:t>
+      </w:r>
+      <w:r>
+        <w:rPr>
+          <w:sz w:val="24"/>
+          <w:szCs w:val="24"/>
+          <w:lang w:val="en-AT"/>
+        </w:rPr>
+        <w:t xml:space="preserve"> of Rural-Urban Continuum Codes and Urban Influence Codes on the </w:t>
+      </w:r>
+      <w:r>
+        <w:rPr>
+          <w:sz w:val="24"/>
+          <w:szCs w:val="24"/>
+          <w:lang w:val="en-US"/>
+        </w:rPr>
+        <w:t>log</w:t>
+      </w:r>
+      <w:r>
+        <w:rPr>
+          <w:sz w:val="24"/>
+          <w:szCs w:val="24"/>
+          <w:lang w:val="en-AT"/>
+        </w:rPr>
+        <w:t xml:space="preserve"> counts of Northern Cardinal observations. The selection of the OLS methodology was </w:t>
+      </w:r>
+      <w:r>
+        <w:rPr>
+          <w:sz w:val="24"/>
+          <w:szCs w:val="24"/>
+          <w:lang w:val="en-US"/>
+        </w:rPr>
+        <w:t>based</w:t>
+      </w:r>
+      <w:r>
+        <w:rPr>
+          <w:sz w:val="24"/>
+          <w:szCs w:val="24"/>
+          <w:lang w:val="en-AT"/>
+        </w:rPr>
+        <w:t xml:space="preserve"> on the hypothesized linear association between the urban development status and the </w:t>
+      </w:r>
+      <w:r>
+        <w:rPr>
+          <w:sz w:val="24"/>
+          <w:szCs w:val="24"/>
+          <w:lang w:val="en-US"/>
+        </w:rPr>
+        <w:t>log</w:t>
+      </w:r>
+      <w:r>
+        <w:rPr>
+          <w:sz w:val="24"/>
+          <w:szCs w:val="24"/>
+          <w:lang w:val="en-AT"/>
+        </w:rPr>
+        <w:t xml:space="preserve"> of Northern Cardinal observation frequencies. Given that both Rural-Urban Continuum and Urban Influence Codes provide analogous insights regarding a county's characteristics, they were </w:t>
+      </w:r>
+      <w:r>
+        <w:rPr>
+          <w:sz w:val="24"/>
+          <w:szCs w:val="24"/>
+          <w:lang w:val="en-AT"/>
+        </w:rPr>
+        <w:t>analysed</w:t>
+      </w:r>
+      <w:r>
+        <w:rPr>
+          <w:sz w:val="24"/>
+          <w:szCs w:val="24"/>
+          <w:lang w:val="en-AT"/>
+        </w:rPr>
+        <w:t xml:space="preserve"> independently to corroborate and enhance the robustness of the findings. In each set of models, the initial code (Code 1 for both sets) was designated as the reference category and consequently excluded from the regression analysis. Subsequently, a series of OLS regressions were conducted for each code set, progressively incorporating additional code variables as explanatory factors (Rural-Urban Continuum Codes 2 through 9 and Urban Influence Codes 2 through 12, respectively). To account for potential heteroscedasticity, all models were estimated using heteroscedasticity-consistent standard errors of type HC1.</w:t>
+      </w:r>
+    </w:p>
+    <w:p>
+      <w:pPr>
+        <w:spacing w:line="240" w:lineRule="auto"/>
+        <w:rPr>
+          <w:sz w:val="24"/>
+          <w:szCs w:val="24"/>
+          <w:lang w:val="en-AT"/>
+        </w:rPr>
+      </w:pPr>
+      <w:r>
+        <w:rPr>
+          <w:sz w:val="24"/>
+          <w:szCs w:val="24"/>
+          <w:lang w:val="en-AT"/>
+        </w:rPr>
+        <w:t>The analysis of both model set</w:t>
+      </w:r>
+      <w:r>
+        <w:rPr>
+          <w:sz w:val="24"/>
+          <w:szCs w:val="24"/>
+          <w:lang w:val="en-US"/>
+        </w:rPr>
+        <w:t xml:space="preserve">s yielded similar </w:t>
+      </w:r>
+      <w:r>
+        <w:rPr>
+          <w:sz w:val="24"/>
+          <w:szCs w:val="24"/>
+          <w:lang w:val="en-AT"/>
+        </w:rPr>
+        <w:t xml:space="preserve">outcomes. In each case, the comprehensive model, encompassing all codes except the benchmark, demonstrated superior model efficacy, as evidenced by the highest R-Squared value. Consequently, these models were selected for </w:t>
+      </w:r>
+      <w:r>
+        <w:rPr>
+          <w:sz w:val="24"/>
+          <w:szCs w:val="24"/>
+          <w:lang w:val="en-US"/>
+        </w:rPr>
+        <w:t>the analysis</w:t>
+      </w:r>
+      <w:r>
+        <w:rPr>
+          <w:sz w:val="24"/>
+          <w:szCs w:val="24"/>
+          <w:lang w:val="en-AT"/>
+        </w:rPr>
+        <w:t xml:space="preserve">. The R-Squared for the Urban Influence Code OLS regression was determined to be 32.5%, while 34.1% for the Rural-Urban Continuum Code OLS regression. This indicates that approximately </w:t>
+      </w:r>
+      <w:r>
+        <w:rPr>
+          <w:sz w:val="24"/>
+          <w:szCs w:val="24"/>
+          <w:lang w:val="en-US"/>
+        </w:rPr>
+        <w:t>33%</w:t>
+      </w:r>
+      <w:r>
+        <w:rPr>
+          <w:sz w:val="24"/>
+          <w:szCs w:val="24"/>
+          <w:lang w:val="en-AT"/>
+        </w:rPr>
+        <w:t xml:space="preserve"> of the variability in the </w:t>
+      </w:r>
+      <w:r>
+        <w:rPr>
+          <w:sz w:val="24"/>
+          <w:szCs w:val="24"/>
+          <w:lang w:val="en-US"/>
+        </w:rPr>
+        <w:t>log</w:t>
+      </w:r>
+      <w:r>
+        <w:rPr>
+          <w:sz w:val="24"/>
+          <w:szCs w:val="24"/>
+          <w:lang w:val="en-AT"/>
+        </w:rPr>
+        <w:t xml:space="preserve"> observation counts is explicable by each model.</w:t>
+      </w:r>
+    </w:p>
+    <w:p>
+      <w:pPr>
+        <w:spacing w:line="240" w:lineRule="auto"/>
+        <w:rPr>
+          <w:sz w:val="24"/>
+          <w:szCs w:val="24"/>
+          <w:lang w:val="en-US"/>
+        </w:rPr>
+      </w:pPr>
+      <w:r>
+        <w:rPr>
+          <w:sz w:val="24"/>
+          <w:szCs w:val="24"/>
+          <w:lang w:val="en-AT"/>
+        </w:rPr>
+        <w:t xml:space="preserve">A consistent pattern emerged across both the Rural-Urban Continuum Codes and Urban Influence Codes. All codes exhibited statistically significant correlation coefficients at the 1% significance level. This uniform significance is likely </w:t>
+      </w:r>
+      <w:r>
+        <w:rPr>
+          <w:sz w:val="24"/>
+          <w:szCs w:val="24"/>
+          <w:lang w:val="en-US"/>
+        </w:rPr>
+        <w:t xml:space="preserve">due </w:t>
+      </w:r>
+      <w:r>
+        <w:rPr>
+          <w:sz w:val="24"/>
+          <w:szCs w:val="24"/>
+          <w:lang w:val="en-AT"/>
+        </w:rPr>
+        <w:t xml:space="preserve">to the substantial data volume. Notably, in each model, the correlation coefficients increasingly deviated from zero in a negative trajectory. This trend suggests an inverse relationship between the degree of urbanization and the logarithm of observation counts, a phenomenon observed in both the Rural-Urban Continuum Codes (Codes 2-9) and Urban Influence Codes (Codes 2-12). Therefore, the </w:t>
+      </w:r>
+      <w:r>
+        <w:rPr>
+          <w:sz w:val="24"/>
+          <w:szCs w:val="24"/>
+          <w:lang w:val="en-US"/>
+        </w:rPr>
+        <w:t>data provides evidence in support of a</w:t>
+      </w:r>
+      <w:r>
+        <w:rPr>
+          <w:sz w:val="24"/>
+          <w:szCs w:val="24"/>
+          <w:lang w:val="en-AT"/>
+        </w:rPr>
+        <w:t xml:space="preserve"> positive </w:t>
+      </w:r>
+      <w:r>
+        <w:rPr>
+          <w:sz w:val="24"/>
+          <w:szCs w:val="24"/>
+          <w:lang w:val="en-US"/>
+        </w:rPr>
+        <w:t>association</w:t>
+      </w:r>
+      <w:r>
+        <w:rPr>
+          <w:sz w:val="24"/>
+          <w:szCs w:val="24"/>
+          <w:lang w:val="en-AT"/>
+        </w:rPr>
+        <w:t xml:space="preserve"> between both Rural-Urban Continuum Codes and Urban Influence Codes, and the </w:t>
+      </w:r>
+      <w:r>
+        <w:rPr>
+          <w:sz w:val="24"/>
+          <w:szCs w:val="24"/>
+          <w:lang w:val="en-US"/>
+        </w:rPr>
+        <w:t>log</w:t>
+      </w:r>
+      <w:r>
+        <w:rPr>
+          <w:sz w:val="24"/>
+          <w:szCs w:val="24"/>
+          <w:lang w:val="en-AT"/>
+        </w:rPr>
+        <w:t xml:space="preserve"> counts of Northern Cardinal observations</w:t>
+      </w:r>
+      <w:r>
+        <w:rPr>
+          <w:sz w:val="24"/>
+          <w:szCs w:val="24"/>
+          <w:lang w:val="en-US"/>
+        </w:rPr>
+        <w:t xml:space="preserve"> in US counties.</w:t>
+      </w:r>
+    </w:p>
+    <w:p>
+      <w:pPr>
+        <w:spacing w:line="240" w:lineRule="auto"/>
         <w:rPr>
           <w:b/>
           <w:bCs/>
-          <w:sz w:val="24"/>
-          <w:szCs w:val="24"/>
-          <w:lang w:val="en-US"/>
-        </w:rPr>
-        <w:t>The Urban Influence Codes</w:t>
-      </w:r>
-      <w:r>
-        <w:rPr>
-          <w:sz w:val="24"/>
-          <w:szCs w:val="24"/>
-          <w:lang w:val="en-US"/>
-        </w:rPr>
-        <w:t xml:space="preserve"> are </w:t>
-      </w:r>
-      <w:r>
-        <w:rPr>
-          <w:sz w:val="24"/>
-          <w:szCs w:val="24"/>
-          <w:lang w:val="en-US"/>
-        </w:rPr>
-        <w:t>like</w:t>
-      </w:r>
-      <w:r>
-        <w:rPr>
-          <w:sz w:val="24"/>
-          <w:szCs w:val="24"/>
-          <w:lang w:val="en-US"/>
-        </w:rPr>
-        <w:t xml:space="preserve"> the Rural-Urban Continuum Codes, but have a greater range of specifications from 1-12, with 1 being the most </w:t>
-      </w:r>
-      <w:r>
-        <w:rPr>
-          <w:sz w:val="24"/>
-          <w:szCs w:val="24"/>
-          <w:lang w:val="en-US"/>
-        </w:rPr>
-        <w:t>urban developed</w:t>
-      </w:r>
-      <w:r>
-        <w:rPr>
-          <w:sz w:val="24"/>
-          <w:szCs w:val="24"/>
-          <w:lang w:val="en-US"/>
-        </w:rPr>
-        <w:t xml:space="preserve">, and 12 being the most rural. </w:t>
-      </w:r>
-      <w:r>
-        <w:rPr>
-          <w:sz w:val="24"/>
-          <w:szCs w:val="24"/>
-          <w:lang w:val="en-US"/>
-        </w:rPr>
-        <w:t xml:space="preserve">Finally, the </w:t>
-      </w:r>
+          <w:i/>
+          <w:iCs/>
+          <w:sz w:val="24"/>
+          <w:szCs w:val="24"/>
+          <w:lang w:val="en-US"/>
+        </w:rPr>
+      </w:pPr>
       <w:r>
         <w:rPr>
           <w:b/>
           <w:bCs/>
-          <w:sz w:val="24"/>
-          <w:szCs w:val="24"/>
-          <w:lang w:val="en-US"/>
-        </w:rPr>
-        <w:t>Economic Typology Codes</w:t>
-      </w:r>
-      <w:r>
-        <w:rPr>
-          <w:sz w:val="24"/>
-          <w:szCs w:val="24"/>
-          <w:lang w:val="en-US"/>
-        </w:rPr>
-        <w:t xml:space="preserve"> shows the primary economy of the county.  </w:t>
-      </w:r>
-      <w:r>
-        <w:rPr>
-          <w:sz w:val="24"/>
-          <w:szCs w:val="24"/>
-          <w:lang w:val="en-US"/>
-        </w:rPr>
-        <w:t xml:space="preserve">There are a total of 6 codes: </w:t>
-      </w:r>
-      <w:r>
-        <w:rPr>
-          <w:rFonts w:ascii="Times New Roman" w:eastAsia="Times New Roman" w:hAnsi="Times New Roman" w:cs="Times New Roman"/>
-          <w:kern w:val="0"/>
-          <w:sz w:val="24"/>
-          <w:szCs w:val="24"/>
-          <w:lang w:val="en-AT" w:eastAsia="en-AT"/>
-          <w14:ligatures w14:val="none"/>
-        </w:rPr>
-        <w:t xml:space="preserve">0: </w:t>
-      </w:r>
-      <w:proofErr w:type="gramStart"/>
-      <w:r>
-        <w:rPr>
-          <w:rFonts w:ascii="Times New Roman" w:eastAsia="Times New Roman" w:hAnsi="Times New Roman" w:cs="Times New Roman"/>
-          <w:kern w:val="0"/>
-          <w:sz w:val="24"/>
-          <w:szCs w:val="24"/>
-          <w:lang w:val="en-US" w:eastAsia="en-AT"/>
-          <w14:ligatures w14:val="none"/>
-        </w:rPr>
-        <w:t>N</w:t>
-      </w:r>
-      <w:r>
-        <w:rPr>
-          <w:rFonts w:ascii="Times New Roman" w:eastAsia="Times New Roman" w:hAnsi="Times New Roman" w:cs="Times New Roman"/>
-          <w:kern w:val="0"/>
-          <w:sz w:val="24"/>
-          <w:szCs w:val="24"/>
-          <w:lang w:val="en-AT" w:eastAsia="en-AT"/>
-          <w14:ligatures w14:val="none"/>
-        </w:rPr>
-        <w:t>on-</w:t>
-      </w:r>
-      <w:r>
-        <w:rPr>
-          <w:rFonts w:ascii="Times New Roman" w:eastAsia="Times New Roman" w:hAnsi="Times New Roman" w:cs="Times New Roman"/>
-          <w:kern w:val="0"/>
-          <w:sz w:val="24"/>
-          <w:szCs w:val="24"/>
-          <w:lang w:val="en-US" w:eastAsia="en-AT"/>
-          <w14:ligatures w14:val="none"/>
-        </w:rPr>
-        <w:t>S</w:t>
-      </w:r>
-      <w:r>
-        <w:rPr>
-          <w:rFonts w:ascii="Times New Roman" w:eastAsia="Times New Roman" w:hAnsi="Times New Roman" w:cs="Times New Roman"/>
-          <w:kern w:val="0"/>
-          <w:sz w:val="24"/>
-          <w:szCs w:val="24"/>
-          <w:lang w:val="en-AT" w:eastAsia="en-AT"/>
-          <w14:ligatures w14:val="none"/>
-        </w:rPr>
-        <w:t>pecialized</w:t>
-      </w:r>
-      <w:proofErr w:type="gramEnd"/>
-      <w:r>
-        <w:rPr>
-          <w:sz w:val="24"/>
-          <w:szCs w:val="24"/>
-          <w:lang w:val="en-US"/>
-        </w:rPr>
-        <w:t xml:space="preserve">, </w:t>
-      </w:r>
-      <w:r>
-        <w:rPr>
-          <w:rFonts w:ascii="Times New Roman" w:eastAsia="Times New Roman" w:hAnsi="Times New Roman" w:cs="Times New Roman"/>
-          <w:kern w:val="0"/>
-          <w:sz w:val="24"/>
-          <w:szCs w:val="24"/>
-          <w:lang w:val="en-AT" w:eastAsia="en-AT"/>
-          <w14:ligatures w14:val="none"/>
-        </w:rPr>
-        <w:t>1: Farm Dependent</w:t>
-      </w:r>
-      <w:r>
-        <w:rPr>
-          <w:sz w:val="24"/>
-          <w:szCs w:val="24"/>
-          <w:lang w:val="en-US"/>
-        </w:rPr>
-        <w:t xml:space="preserve">, </w:t>
-      </w:r>
-      <w:r>
-        <w:rPr>
-          <w:rFonts w:ascii="Times New Roman" w:eastAsia="Times New Roman" w:hAnsi="Times New Roman" w:cs="Times New Roman"/>
-          <w:kern w:val="0"/>
-          <w:sz w:val="24"/>
-          <w:szCs w:val="24"/>
-          <w:lang w:val="en-AT" w:eastAsia="en-AT"/>
-          <w14:ligatures w14:val="none"/>
-        </w:rPr>
-        <w:t>2: Mining Dependent</w:t>
-      </w:r>
-      <w:r>
-        <w:rPr>
-          <w:sz w:val="24"/>
-          <w:szCs w:val="24"/>
-          <w:lang w:val="en-US"/>
-        </w:rPr>
-        <w:t xml:space="preserve">, </w:t>
-      </w:r>
-      <w:r>
-        <w:rPr>
-          <w:rFonts w:ascii="Times New Roman" w:eastAsia="Times New Roman" w:hAnsi="Times New Roman" w:cs="Times New Roman"/>
-          <w:kern w:val="0"/>
-          <w:sz w:val="24"/>
-          <w:szCs w:val="24"/>
-          <w:lang w:val="en-AT" w:eastAsia="en-AT"/>
-          <w14:ligatures w14:val="none"/>
-        </w:rPr>
-        <w:t>3: Manufacturing Dependent</w:t>
-      </w:r>
-      <w:r>
-        <w:rPr>
-          <w:sz w:val="24"/>
-          <w:szCs w:val="24"/>
-          <w:lang w:val="en-US"/>
-        </w:rPr>
-        <w:t xml:space="preserve">, </w:t>
-      </w:r>
-      <w:r>
-        <w:rPr>
-          <w:rFonts w:ascii="Times New Roman" w:eastAsia="Times New Roman" w:hAnsi="Times New Roman" w:cs="Times New Roman"/>
-          <w:kern w:val="0"/>
-          <w:sz w:val="24"/>
-          <w:szCs w:val="24"/>
-          <w:lang w:val="en-AT" w:eastAsia="en-AT"/>
-          <w14:ligatures w14:val="none"/>
-        </w:rPr>
-        <w:t>4: Federal/State Government Dependent</w:t>
-      </w:r>
-      <w:r>
-        <w:rPr>
-          <w:sz w:val="24"/>
-          <w:szCs w:val="24"/>
-          <w:lang w:val="en-US"/>
-        </w:rPr>
-        <w:t xml:space="preserve">, and </w:t>
-      </w:r>
-      <w:r>
-        <w:rPr>
-          <w:rFonts w:ascii="Times New Roman" w:eastAsia="Times New Roman" w:hAnsi="Times New Roman" w:cs="Times New Roman"/>
-          <w:kern w:val="0"/>
-          <w:sz w:val="24"/>
-          <w:szCs w:val="24"/>
-          <w:lang w:val="en-AT" w:eastAsia="en-AT"/>
-          <w14:ligatures w14:val="none"/>
-        </w:rPr>
-        <w:t>5: Recreation Dependent</w:t>
-      </w:r>
-      <w:r>
-        <w:rPr>
-          <w:rFonts w:ascii="Times New Roman" w:eastAsia="Times New Roman" w:hAnsi="Times New Roman" w:cs="Times New Roman"/>
-          <w:kern w:val="0"/>
-          <w:sz w:val="24"/>
-          <w:szCs w:val="24"/>
-          <w:lang w:val="en-US" w:eastAsia="en-AT"/>
-          <w14:ligatures w14:val="none"/>
-        </w:rPr>
-        <w:t>.</w:t>
-      </w:r>
-      <w:r>
-        <w:rPr>
-          <w:rFonts w:ascii="Times New Roman" w:eastAsia="Times New Roman" w:hAnsi="Times New Roman" w:cs="Times New Roman"/>
-          <w:kern w:val="0"/>
-          <w:sz w:val="24"/>
-          <w:szCs w:val="24"/>
-          <w:lang w:val="en-US" w:eastAsia="en-AT"/>
-          <w14:ligatures w14:val="none"/>
-        </w:rPr>
-        <w:t xml:space="preserve"> </w:t>
+          <w:i/>
+          <w:iCs/>
+          <w:sz w:val="24"/>
+          <w:szCs w:val="24"/>
+          <w:lang w:val="en-US"/>
+        </w:rPr>
+        <w:t>OLS Regression Models of County Economic Typology on Log Counts of Northern Cardinal Observations</w:t>
       </w:r>
     </w:p>
     <w:p>
       <w:pPr>
-        <w:rPr>
-          <w:rFonts w:ascii="Times New Roman" w:eastAsia="Times New Roman" w:hAnsi="Times New Roman" w:cs="Times New Roman"/>
-          <w:kern w:val="0"/>
-          <w:sz w:val="24"/>
-          <w:szCs w:val="24"/>
-          <w:lang w:val="en-US" w:eastAsia="en-AT"/>
-          <w14:ligatures w14:val="none"/>
-        </w:rPr>
-      </w:pPr>
-      <w:r>
-        <w:rPr>
-          <w:rFonts w:ascii="Times New Roman" w:eastAsia="Times New Roman" w:hAnsi="Times New Roman" w:cs="Times New Roman"/>
-          <w:kern w:val="0"/>
-          <w:sz w:val="24"/>
-          <w:szCs w:val="24"/>
-          <w:lang w:val="en-US" w:eastAsia="en-AT"/>
-          <w14:ligatures w14:val="none"/>
-        </w:rPr>
-        <w:t>The net immigration rate shows the ratio of individuals moving in and out of the city, while the natural rate of change is the ratio of deaths and births within the county. These are used to analyze shifts in populations. These variables showed normal distribution and did not need transformations.</w:t>
-      </w:r>
-      <w:r>
-        <w:rPr>
-          <w:rFonts w:ascii="Times New Roman" w:eastAsia="Times New Roman" w:hAnsi="Times New Roman" w:cs="Times New Roman"/>
-          <w:kern w:val="0"/>
-          <w:sz w:val="24"/>
-          <w:szCs w:val="24"/>
-          <w:lang w:val="en-US" w:eastAsia="en-AT"/>
-          <w14:ligatures w14:val="none"/>
+        <w:spacing w:line="240" w:lineRule="auto"/>
+        <w:rPr>
+          <w:sz w:val="24"/>
+          <w:szCs w:val="24"/>
+          <w:lang w:val="en-AT"/>
+        </w:rPr>
+      </w:pPr>
+      <w:r>
+        <w:rPr>
+          <w:sz w:val="24"/>
+          <w:szCs w:val="24"/>
+          <w:lang w:val="en-US"/>
+        </w:rPr>
+        <w:t>OLS models</w:t>
+      </w:r>
+      <w:r>
+        <w:rPr>
+          <w:sz w:val="24"/>
+          <w:szCs w:val="24"/>
+          <w:lang w:val="en-AT"/>
+        </w:rPr>
+        <w:t xml:space="preserve"> were executed to examine the </w:t>
+      </w:r>
+      <w:r>
+        <w:rPr>
+          <w:sz w:val="24"/>
+          <w:szCs w:val="24"/>
+          <w:lang w:val="en-US"/>
+        </w:rPr>
+        <w:t>association</w:t>
+      </w:r>
+      <w:r>
+        <w:rPr>
+          <w:sz w:val="24"/>
+          <w:szCs w:val="24"/>
+          <w:lang w:val="en-AT"/>
         </w:rPr>
         <w:t xml:space="preserve"> </w:t>
       </w:r>
       <w:r>
         <w:rPr>
-          <w:rFonts w:ascii="Times New Roman" w:eastAsia="Times New Roman" w:hAnsi="Times New Roman" w:cs="Times New Roman"/>
-          <w:kern w:val="0"/>
-          <w:sz w:val="24"/>
-          <w:szCs w:val="24"/>
-          <w:lang w:val="en-US" w:eastAsia="en-AT"/>
-          <w14:ligatures w14:val="none"/>
-        </w:rPr>
-        <w:t>All</w:t>
-      </w:r>
-      <w:r>
-        <w:rPr>
-          <w:rFonts w:ascii="Times New Roman" w:eastAsia="Times New Roman" w:hAnsi="Times New Roman" w:cs="Times New Roman"/>
-          <w:kern w:val="0"/>
-          <w:sz w:val="24"/>
-          <w:szCs w:val="24"/>
-          <w:lang w:val="en-US" w:eastAsia="en-AT"/>
-          <w14:ligatures w14:val="none"/>
-        </w:rPr>
-        <w:t xml:space="preserve"> the categorical variables were transformed to dummy variables for the purpose of running regression models on Northern Cardinal observation counts. </w:t>
-      </w:r>
-      <w:r>
-        <w:rPr>
-          <w:rFonts w:ascii="Times New Roman" w:eastAsia="Times New Roman" w:hAnsi="Times New Roman" w:cs="Times New Roman"/>
-          <w:kern w:val="0"/>
-          <w:sz w:val="24"/>
-          <w:szCs w:val="24"/>
-          <w:lang w:val="en-US" w:eastAsia="en-AT"/>
-          <w14:ligatures w14:val="none"/>
-        </w:rPr>
-        <w:t xml:space="preserve">Upon merging the datasets, a total of 2,190 observations were included. </w:t>
-      </w:r>
-      <w:r>
-        <w:rPr>
-          <w:rFonts w:ascii="Times New Roman" w:eastAsia="Times New Roman" w:hAnsi="Times New Roman" w:cs="Times New Roman"/>
-          <w:kern w:val="0"/>
-          <w:sz w:val="24"/>
-          <w:szCs w:val="24"/>
-          <w:lang w:val="en-US" w:eastAsia="en-AT"/>
-          <w14:ligatures w14:val="none"/>
-        </w:rPr>
-        <w:t xml:space="preserve">Additional information </w:t>
-      </w:r>
-      <w:r>
-        <w:rPr>
-          <w:rFonts w:ascii="Times New Roman" w:eastAsia="Times New Roman" w:hAnsi="Times New Roman" w:cs="Times New Roman"/>
-          <w:kern w:val="0"/>
-          <w:sz w:val="24"/>
-          <w:szCs w:val="24"/>
-          <w:lang w:val="en-US" w:eastAsia="en-AT"/>
-          <w14:ligatures w14:val="none"/>
-        </w:rPr>
-        <w:t xml:space="preserve">regarding the detailed </w:t>
-      </w:r>
-      <w:r>
-        <w:rPr>
-          <w:rFonts w:ascii="Times New Roman" w:eastAsia="Times New Roman" w:hAnsi="Times New Roman" w:cs="Times New Roman"/>
-          <w:kern w:val="0"/>
-          <w:sz w:val="24"/>
-          <w:szCs w:val="24"/>
-          <w:lang w:val="en-US" w:eastAsia="en-AT"/>
-          <w14:ligatures w14:val="none"/>
-        </w:rPr>
-        <w:t xml:space="preserve">variable </w:t>
-      </w:r>
-      <w:r>
-        <w:rPr>
-          <w:rFonts w:ascii="Times New Roman" w:eastAsia="Times New Roman" w:hAnsi="Times New Roman" w:cs="Times New Roman"/>
-          <w:kern w:val="0"/>
-          <w:sz w:val="24"/>
-          <w:szCs w:val="24"/>
-          <w:lang w:val="en-US" w:eastAsia="en-AT"/>
-          <w14:ligatures w14:val="none"/>
-        </w:rPr>
-        <w:t>description of each code</w:t>
-      </w:r>
-      <w:r>
-        <w:rPr>
-          <w:rFonts w:ascii="Times New Roman" w:eastAsia="Times New Roman" w:hAnsi="Times New Roman" w:cs="Times New Roman"/>
-          <w:kern w:val="0"/>
-          <w:sz w:val="24"/>
-          <w:szCs w:val="24"/>
-          <w:lang w:val="en-US" w:eastAsia="en-AT"/>
-          <w14:ligatures w14:val="none"/>
-        </w:rPr>
-        <w:t xml:space="preserve"> and distribution bar charts and histograms</w:t>
-      </w:r>
-      <w:r>
-        <w:rPr>
-          <w:rFonts w:ascii="Times New Roman" w:eastAsia="Times New Roman" w:hAnsi="Times New Roman" w:cs="Times New Roman"/>
-          <w:kern w:val="0"/>
-          <w:sz w:val="24"/>
-          <w:szCs w:val="24"/>
-          <w:lang w:val="en-US" w:eastAsia="en-AT"/>
-          <w14:ligatures w14:val="none"/>
-        </w:rPr>
-        <w:t xml:space="preserve"> can be found in the appendix. </w:t>
+          <w:sz w:val="24"/>
+          <w:szCs w:val="24"/>
+          <w:lang w:val="en-US"/>
+        </w:rPr>
+        <w:t xml:space="preserve">County Typology Codes </w:t>
+      </w:r>
+      <w:r>
+        <w:rPr>
+          <w:sz w:val="24"/>
+          <w:szCs w:val="24"/>
+          <w:lang w:val="en-AT"/>
+        </w:rPr>
+        <w:t xml:space="preserve">on the </w:t>
+      </w:r>
+      <w:r>
+        <w:rPr>
+          <w:sz w:val="24"/>
+          <w:szCs w:val="24"/>
+          <w:lang w:val="en-US"/>
+        </w:rPr>
+        <w:t>log</w:t>
+      </w:r>
+      <w:r>
+        <w:rPr>
+          <w:sz w:val="24"/>
+          <w:szCs w:val="24"/>
+          <w:lang w:val="en-AT"/>
+        </w:rPr>
+        <w:t xml:space="preserve"> counts of Northern Cardinal observations</w:t>
+      </w:r>
+      <w:r>
+        <w:rPr>
+          <w:sz w:val="24"/>
+          <w:szCs w:val="24"/>
+          <w:lang w:val="en-US"/>
+        </w:rPr>
+        <w:t>. The</w:t>
+      </w:r>
+      <w:r>
+        <w:rPr>
+          <w:sz w:val="24"/>
+          <w:szCs w:val="24"/>
+          <w:lang w:val="en-AT"/>
+        </w:rPr>
+        <w:t xml:space="preserve"> OLS </w:t>
+      </w:r>
+      <w:r>
+        <w:rPr>
+          <w:sz w:val="24"/>
+          <w:szCs w:val="24"/>
+          <w:lang w:val="en-US"/>
+        </w:rPr>
+        <w:t xml:space="preserve">model was selected for the </w:t>
+      </w:r>
+      <w:r>
+        <w:rPr>
+          <w:sz w:val="24"/>
+          <w:szCs w:val="24"/>
+          <w:lang w:val="en-AT"/>
+        </w:rPr>
+        <w:t xml:space="preserve">hypothesized linear association between the urban development status and the </w:t>
+      </w:r>
+      <w:r>
+        <w:rPr>
+          <w:sz w:val="24"/>
+          <w:szCs w:val="24"/>
+          <w:lang w:val="en-US"/>
+        </w:rPr>
+        <w:t>log</w:t>
+      </w:r>
+      <w:r>
+        <w:rPr>
+          <w:sz w:val="24"/>
+          <w:szCs w:val="24"/>
+          <w:lang w:val="en-AT"/>
+        </w:rPr>
+        <w:t xml:space="preserve"> of Northern Cardinal </w:t>
+      </w:r>
+      <w:r>
+        <w:rPr>
+          <w:sz w:val="24"/>
+          <w:szCs w:val="24"/>
+          <w:lang w:val="en-AT"/>
+        </w:rPr>
+        <w:lastRenderedPageBreak/>
+        <w:t xml:space="preserve">observation frequencies. </w:t>
+      </w:r>
+      <w:r>
+        <w:rPr>
+          <w:sz w:val="24"/>
+          <w:szCs w:val="24"/>
+          <w:lang w:val="en-US"/>
+        </w:rPr>
+        <w:t>Economic typology represents the urban development status of a county from a different. In the model,</w:t>
+      </w:r>
+      <w:r>
+        <w:rPr>
+          <w:sz w:val="24"/>
+          <w:szCs w:val="24"/>
+          <w:lang w:val="en-AT"/>
+        </w:rPr>
+        <w:t xml:space="preserve"> the </w:t>
+      </w:r>
+      <w:r>
+        <w:rPr>
+          <w:sz w:val="24"/>
+          <w:szCs w:val="24"/>
+          <w:lang w:val="en-US"/>
+        </w:rPr>
+        <w:t>code 0 (non-specialized counties)</w:t>
+      </w:r>
+      <w:r>
+        <w:rPr>
+          <w:sz w:val="24"/>
+          <w:szCs w:val="24"/>
+          <w:lang w:val="en-AT"/>
+        </w:rPr>
+        <w:t xml:space="preserve"> was designated as the reference category and consequently excluded from the regression analysis. Subsequently, a series of OLS regressions were conducted for each code set, progressively incorporating additional code variables as explanatory factors (</w:t>
+      </w:r>
+      <w:r>
+        <w:rPr>
+          <w:sz w:val="24"/>
+          <w:szCs w:val="24"/>
+          <w:lang w:val="en-US"/>
+        </w:rPr>
+        <w:t>Code 1: Economically Farming Dependent, etc.</w:t>
+      </w:r>
+      <w:r>
+        <w:rPr>
+          <w:sz w:val="24"/>
+          <w:szCs w:val="24"/>
+          <w:lang w:val="en-AT"/>
+        </w:rPr>
+        <w:t>). To account for potential heteroscedasticity, all models were estimated using heteroscedasticity-consistent standard errors of type HC1.</w:t>
       </w:r>
     </w:p>
     <w:p>
       <w:pPr>
-        <w:rPr>
-          <w:sz w:val="24"/>
-          <w:szCs w:val="24"/>
-        </w:rPr>
-      </w:pPr>
-      <w:r>
-        <w:rPr>
-          <w:sz w:val="24"/>
-          <w:szCs w:val="24"/>
-        </w:rPr>
-        <w:t>3. Model:</w:t>
+        <w:spacing w:line="240" w:lineRule="auto"/>
+        <w:rPr>
+          <w:sz w:val="24"/>
+          <w:szCs w:val="24"/>
+          <w:lang w:val="en-US"/>
+        </w:rPr>
+      </w:pPr>
+      <w:r>
+        <w:rPr>
+          <w:sz w:val="24"/>
+          <w:szCs w:val="24"/>
+          <w:lang w:val="en-US"/>
+        </w:rPr>
+        <w:t xml:space="preserve">The analysis revealed that the regression model with all economic types was the best fit, with an R-Squared explaining 11.8% of the variance in log observation counts. Farming, mining, and manufacturing dependent resulted in statistically significant negative coefficients at the 1% threshold, while government dependent and recreation dependent were not statistically significant. This would suggest that farming, mining, or manufacturing dependent counties are associated with less Northern Cardinal observation counts. </w:t>
       </w:r>
     </w:p>
     <w:p>
       <w:pPr>
-        <w:rPr>
-          <w:sz w:val="24"/>
-          <w:szCs w:val="24"/>
-          <w:lang w:val="en-US"/>
-        </w:rPr>
-      </w:pPr>
-      <w:r>
-        <w:rPr>
-          <w:sz w:val="24"/>
-          <w:szCs w:val="24"/>
-          <w:lang w:val="en-US"/>
-        </w:rPr>
-        <w:t xml:space="preserve">There were four sets of regression models run to test the association between urban development and populations on Northern Cardinal observations. As the first three variables were categorical variables, they were run separately in groups of binary variables to avoid multicollinearity and overfitting by too many variables. </w:t>
+        <w:spacing w:line="240" w:lineRule="auto"/>
+        <w:rPr>
+          <w:b/>
+          <w:bCs/>
+          <w:i/>
+          <w:iCs/>
+          <w:sz w:val="24"/>
+          <w:szCs w:val="24"/>
+          <w:lang w:val="en-US"/>
+        </w:rPr>
+      </w:pPr>
+      <w:r>
+        <w:rPr>
+          <w:b/>
+          <w:bCs/>
+          <w:i/>
+          <w:iCs/>
+          <w:sz w:val="24"/>
+          <w:szCs w:val="24"/>
+          <w:lang w:val="en-US"/>
+        </w:rPr>
+        <w:t xml:space="preserve">OLS Regression Models for Natural Change Rate, Net Immigration Rate, Observation Duration, and Effort Distance </w:t>
+      </w:r>
+      <w:r>
+        <w:rPr>
+          <w:b/>
+          <w:bCs/>
+          <w:i/>
+          <w:iCs/>
+          <w:sz w:val="24"/>
+          <w:szCs w:val="24"/>
+          <w:lang w:val="en-US"/>
+        </w:rPr>
+        <w:t>on</w:t>
+      </w:r>
+      <w:r>
+        <w:rPr>
+          <w:b/>
+          <w:bCs/>
+          <w:i/>
+          <w:iCs/>
+          <w:sz w:val="24"/>
+          <w:szCs w:val="24"/>
+          <w:lang w:val="en-US"/>
+        </w:rPr>
+        <w:t xml:space="preserve"> Log Observation Counts</w:t>
       </w:r>
     </w:p>
     <w:p>
       <w:pPr>
-        <w:ind w:left="720" w:firstLine="720"/>
-        <w:rPr>
-          <w:sz w:val="24"/>
-          <w:szCs w:val="24"/>
-        </w:rPr>
-      </w:pPr>
-      <w:r>
-        <w:rPr>
-          <w:sz w:val="24"/>
-          <w:szCs w:val="24"/>
-        </w:rPr>
-        <w:t>(a) Present the model you estimate, argue for your model choice</w:t>
+        <w:spacing w:line="240" w:lineRule="auto"/>
+        <w:rPr>
+          <w:sz w:val="24"/>
+          <w:szCs w:val="24"/>
+          <w:lang w:val="en-AT"/>
+        </w:rPr>
+      </w:pPr>
+      <w:r>
+        <w:rPr>
+          <w:sz w:val="24"/>
+          <w:szCs w:val="24"/>
+        </w:rPr>
+        <w:t xml:space="preserve">The final OLS models examined the associations between population changes, observation methods, and Northern Cardinal observation counts. These models incorporated natural change and net immigration rates per county to explore how population dynamics relate to observation counts. Additionally, log-transformed variables for the duration and distance of observations were included to examine potential associations with observation counts. The chosen model accounted for 20.2% of the variance in observation counts. Both natural change and net migration rates exhibited small, yet significant, positive associations with observation counts at the 1% significance level. For observation methods, the model included variables such as the log duration and log distance of observation. The log duration of observation displayed a positive association at the 1% significance threshold, indicating an association between longer observation times and higher counts. Conversely, the log distance </w:t>
+      </w:r>
+      <w:r>
+        <w:rPr>
+          <w:sz w:val="24"/>
+          <w:szCs w:val="24"/>
+        </w:rPr>
+        <w:t>travelled</w:t>
+      </w:r>
+      <w:r>
+        <w:rPr>
+          <w:sz w:val="24"/>
+          <w:szCs w:val="24"/>
+        </w:rPr>
+        <w:t xml:space="preserve"> for observation demonstrated a negative association at the same significance threshold, indicating an association between greater travel distances for observations and lower counts.</w:t>
       </w:r>
     </w:p>
     <w:p>
       <w:pPr>
-        <w:ind w:left="1440"/>
-        <w:rPr>
-          <w:sz w:val="24"/>
-          <w:szCs w:val="24"/>
-        </w:rPr>
-      </w:pPr>
-      <w:r>
-        <w:rPr>
-          <w:sz w:val="24"/>
-          <w:szCs w:val="24"/>
-        </w:rPr>
-        <w:t>(b) Discuss your variables, process of feature engineering. (In words, put all needed</w:t>
-      </w:r>
-      <w:r>
-        <w:rPr>
-          <w:sz w:val="24"/>
-          <w:szCs w:val="24"/>
-          <w:lang w:val="en-GB"/>
-        </w:rPr>
-        <w:t xml:space="preserve"> </w:t>
-      </w:r>
-      <w:r>
-        <w:rPr>
-          <w:sz w:val="24"/>
-          <w:szCs w:val="24"/>
-        </w:rPr>
-        <w:t>graphs,</w:t>
-      </w:r>
-      <w:r>
-        <w:rPr>
-          <w:sz w:val="24"/>
-          <w:szCs w:val="24"/>
-          <w:lang w:val="en-GB"/>
-        </w:rPr>
-        <w:t xml:space="preserve"> </w:t>
-      </w:r>
-      <w:r>
-        <w:rPr>
-          <w:sz w:val="24"/>
-          <w:szCs w:val="24"/>
-        </w:rPr>
-        <w:t>estimation into the appendix if needed.)</w:t>
-      </w:r>
+        <w:spacing w:line="240" w:lineRule="auto"/>
+        <w:rPr>
+          <w:sz w:val="24"/>
+          <w:szCs w:val="24"/>
+          <w:lang w:val="en-US"/>
+        </w:rPr>
+      </w:pPr>
     </w:p>
     <w:p>
       <w:pPr>
-        <w:ind w:left="720" w:firstLine="720"/>
-        <w:rPr>
-          <w:sz w:val="24"/>
-          <w:szCs w:val="24"/>
-        </w:rPr>
-      </w:pPr>
-      <w:r>
-        <w:rPr>
-          <w:sz w:val="24"/>
-          <w:szCs w:val="24"/>
-        </w:rPr>
-        <w:t>(c) Show core results. Interpret what you got precisely.</w:t>
+        <w:spacing w:line="240" w:lineRule="auto"/>
+        <w:rPr>
+          <w:sz w:val="24"/>
+          <w:szCs w:val="24"/>
+        </w:rPr>
+      </w:pPr>
+      <w:r>
+        <w:rPr>
+          <w:sz w:val="24"/>
+          <w:szCs w:val="24"/>
+        </w:rPr>
+        <w:t>4. Generalization and external validity (robustness check)</w:t>
       </w:r>
     </w:p>
     <w:p>
       <w:pPr>
-        <w:rPr>
-          <w:sz w:val="24"/>
-          <w:szCs w:val="24"/>
-        </w:rPr>
-      </w:pPr>
-      <w:r>
-        <w:rPr>
-          <w:sz w:val="24"/>
-          <w:szCs w:val="24"/>
-        </w:rPr>
-        <w:t>4. Generalization and external validity (robustness check)</w:t>
+        <w:spacing w:line="240" w:lineRule="auto"/>
+        <w:rPr>
+          <w:sz w:val="24"/>
+          <w:szCs w:val="24"/>
+        </w:rPr>
+      </w:pPr>
+      <w:r>
+        <w:rPr>
+          <w:sz w:val="24"/>
+          <w:szCs w:val="24"/>
+        </w:rPr>
+        <w:t xml:space="preserve">Predictive models were applied to the OLS models' variables to validate the associations with Log Northern Cardinal observation counts. These models </w:t>
+      </w:r>
+      <w:r>
+        <w:rPr>
+          <w:sz w:val="24"/>
+          <w:szCs w:val="24"/>
+          <w:lang w:val="en-US"/>
+        </w:rPr>
+        <w:t>further validated</w:t>
+      </w:r>
+      <w:r>
+        <w:rPr>
+          <w:sz w:val="24"/>
+          <w:szCs w:val="24"/>
+        </w:rPr>
+        <w:t xml:space="preserve"> the negative association between urban influence, rural-urban continuum codes, and observation counts, suggesting lower counts in more rural counties. Economic typology </w:t>
+      </w:r>
+      <w:r>
+        <w:rPr>
+          <w:sz w:val="24"/>
+          <w:szCs w:val="24"/>
+        </w:rPr>
+        <w:t>modelling</w:t>
+      </w:r>
+      <w:r>
+        <w:rPr>
+          <w:sz w:val="24"/>
+          <w:szCs w:val="24"/>
+        </w:rPr>
+        <w:t xml:space="preserve"> indicated non-specialized counties and recreation dependent counties have the highest observation counts, with government, mining, and manufacturing dependent counties showing lower counts. Predictive models for natural change rate, net immigration rate, observation duration, and effort distance yielded results analogous to the OLS models: negligible associations with natural change and net immigration rates, a positive association with longer observation durations, and a negative association with greater observation distances. These findings suggest that observation counts of backyard bird species are inversely related to urbanization levels, with recreational areas possibly observing more species. Observation duration positively correlates with counts, whereas wider observation </w:t>
+      </w:r>
+      <w:r>
+        <w:rPr>
+          <w:sz w:val="24"/>
+          <w:szCs w:val="24"/>
+          <w:lang w:val="en-US"/>
+        </w:rPr>
+        <w:t>effort distances</w:t>
+      </w:r>
+      <w:r>
+        <w:rPr>
+          <w:sz w:val="24"/>
+          <w:szCs w:val="24"/>
+        </w:rPr>
+        <w:t xml:space="preserve"> may </w:t>
+      </w:r>
+      <w:r>
+        <w:rPr>
+          <w:sz w:val="24"/>
+          <w:szCs w:val="24"/>
+        </w:rPr>
+        <w:lastRenderedPageBreak/>
+        <w:t>lead to fewer observations. This underscores the potential influence of observation methods and urban development on bird observation frequencies.</w:t>
       </w:r>
     </w:p>
     <w:p>
       <w:pPr>
-        <w:ind w:left="720" w:firstLine="720"/>
-        <w:rPr>
-          <w:sz w:val="24"/>
-          <w:szCs w:val="24"/>
-        </w:rPr>
-      </w:pPr>
-      <w:r>
-        <w:rPr>
-          <w:sz w:val="24"/>
-          <w:szCs w:val="24"/>
-        </w:rPr>
-        <w:t>(a) Show some robustness / alternative models.</w:t>
-      </w:r>
+        <w:spacing w:line="240" w:lineRule="auto"/>
+      </w:pPr>
     </w:p>
     <w:p>
       <w:pPr>
+        <w:spacing w:line="240" w:lineRule="auto"/>
         <w:rPr>
           <w:sz w:val="24"/>
           <w:szCs w:val="24"/>
@@ -1040,6 +949,7 @@
     </w:p>
     <w:p>
       <w:pPr>
+        <w:spacing w:line="240" w:lineRule="auto"/>
         <w:ind w:left="720" w:firstLine="720"/>
         <w:rPr>
           <w:sz w:val="24"/>
@@ -1051,27 +961,37 @@
           <w:sz w:val="24"/>
           <w:szCs w:val="24"/>
         </w:rPr>
-        <w:lastRenderedPageBreak/>
         <w:t>(a) Summarize your findings. Discuss room for a causal interpretation.</w:t>
       </w:r>
     </w:p>
     <w:p>
       <w:pPr>
-        <w:rPr>
-          <w:sz w:val="24"/>
-          <w:szCs w:val="24"/>
-        </w:rPr>
-      </w:pPr>
-      <w:r>
-        <w:rPr>
-          <w:sz w:val="24"/>
-          <w:szCs w:val="24"/>
-        </w:rPr>
-        <w:t>6. Conclusion</w:t>
-      </w:r>
+        <w:spacing w:line="240" w:lineRule="auto"/>
+        <w:rPr>
+          <w:sz w:val="24"/>
+          <w:szCs w:val="24"/>
+        </w:rPr>
+      </w:pPr>
     </w:p>
     <w:p>
       <w:pPr>
+        <w:spacing w:line="240" w:lineRule="auto"/>
+        <w:rPr>
+          <w:sz w:val="24"/>
+          <w:szCs w:val="24"/>
+        </w:rPr>
+      </w:pPr>
+      <w:r>
+        <w:rPr>
+          <w:sz w:val="24"/>
+          <w:szCs w:val="24"/>
+        </w:rPr>
+        <w:t>6. Conclusion</w:t>
+      </w:r>
+    </w:p>
+    <w:p>
+      <w:pPr>
+        <w:spacing w:line="240" w:lineRule="auto"/>
         <w:ind w:left="720" w:firstLine="720"/>
         <w:rPr>
           <w:sz w:val="24"/>
@@ -2473,7 +2393,6 @@
   <w:style w:type="character" w:default="1" w:styleId="DefaultParagraphFont">
     <w:name w:val="Default Paragraph Font"/>
     <w:uiPriority w:val="1"/>
-    <w:semiHidden/>
     <w:unhideWhenUsed/>
   </w:style>
   <w:style w:type="table" w:default="1" w:styleId="TableNormal">

</xml_diff>

<commit_message>
added a title to the documentation
</commit_message>
<xml_diff>
--- a/Documentation.docx
+++ b/Documentation.docx
@@ -2,6 +2,87 @@
 <file path=word/document.xml><?xml version="1.0" encoding="utf-8"?>
 <w:document xmlns:wpc="http://schemas.microsoft.com/office/word/2010/wordprocessingCanvas" xmlns:cx="http://schemas.microsoft.com/office/drawing/2014/chartex" xmlns:cx1="http://schemas.microsoft.com/office/drawing/2015/9/8/chartex" xmlns:cx2="http://schemas.microsoft.com/office/drawing/2015/10/21/chartex" xmlns:cx3="http://schemas.microsoft.com/office/drawing/2016/5/9/chartex" xmlns:cx4="http://schemas.microsoft.com/office/drawing/2016/5/10/chartex" xmlns:cx5="http://schemas.microsoft.com/office/drawing/2016/5/11/chartex" xmlns:cx6="http://schemas.microsoft.com/office/drawing/2016/5/12/chartex" xmlns:cx7="http://schemas.microsoft.com/office/drawing/2016/5/13/chartex" xmlns:cx8="http://schemas.microsoft.com/office/drawing/2016/5/14/chartex" xmlns:mc="http://schemas.openxmlformats.org/markup-compatibility/2006" xmlns:aink="http://schemas.microsoft.com/office/drawing/2016/ink" xmlns:am3d="http://schemas.microsoft.com/office/drawing/2017/model3d" xmlns:o="urn:schemas-microsoft-com:office:office" xmlns:oel="http://schemas.microsoft.com/office/2019/extlst" xmlns:r="http://schemas.openxmlformats.org/officeDocument/2006/relationships" xmlns:m="http://schemas.openxmlformats.org/officeDocument/2006/math" xmlns:v="urn:schemas-microsoft-com:vml" xmlns:wp14="http://schemas.microsoft.com/office/word/2010/wordprocessingDrawing" xmlns:wp="http://schemas.openxmlformats.org/drawingml/2006/wordprocessingDrawing" xmlns:w10="urn:schemas-microsoft-com:office:word" xmlns:w="http://schemas.openxmlformats.org/wordprocessingml/2006/main" xmlns:w14="http://schemas.microsoft.com/office/word/2010/wordml" xmlns:w15="http://schemas.microsoft.com/office/word/2012/wordml" xmlns:w16cex="http://schemas.microsoft.com/office/word/2018/wordml/cex" xmlns:w16cid="http://schemas.microsoft.com/office/word/2016/wordml/cid" xmlns:w16="http://schemas.microsoft.com/office/word/2018/wordml" xmlns:w16sdtdh="http://schemas.microsoft.com/office/word/2020/wordml/sdtdatahash" xmlns:w16se="http://schemas.microsoft.com/office/word/2015/wordml/symex" xmlns:wpg="http://schemas.microsoft.com/office/word/2010/wordprocessingGroup" xmlns:wpi="http://schemas.microsoft.com/office/word/2010/wordprocessingInk" xmlns:wne="http://schemas.microsoft.com/office/word/2006/wordml" xmlns:wps="http://schemas.microsoft.com/office/word/2010/wordprocessingShape" mc:Ignorable="w14 w15 w16se w16cid w16 w16cex w16sdtdh wp14">
   <w:body>
+    <w:p>
+      <w:pPr>
+        <w:pStyle w:val="Title"/>
+        <w:jc w:val="center"/>
+        <w:rPr>
+          <w:rFonts w:ascii="Times New Roman" w:hAnsi="Times New Roman" w:cs="Times New Roman"/>
+          <w:b/>
+          <w:bCs/>
+          <w:i/>
+          <w:iCs/>
+          <w:sz w:val="44"/>
+          <w:szCs w:val="44"/>
+          <w:lang w:val="en-US"/>
+        </w:rPr>
+      </w:pPr>
+      <w:r>
+        <w:rPr>
+          <w:rFonts w:ascii="Times New Roman" w:hAnsi="Times New Roman" w:cs="Times New Roman"/>
+          <w:b/>
+          <w:bCs/>
+          <w:i/>
+          <w:iCs/>
+          <w:sz w:val="44"/>
+          <w:szCs w:val="44"/>
+          <w:lang w:val="en-US"/>
+        </w:rPr>
+        <w:t xml:space="preserve">Urbanization and the Association between Northern Cardinal Observation in United States Counties </w:t>
+      </w:r>
+    </w:p>
+    <w:p>
+      <w:pPr>
+        <w:pStyle w:val="Title"/>
+        <w:jc w:val="center"/>
+        <w:rPr>
+          <w:rFonts w:ascii="Times New Roman" w:hAnsi="Times New Roman" w:cs="Times New Roman"/>
+          <w:b/>
+          <w:bCs/>
+          <w:sz w:val="28"/>
+          <w:szCs w:val="28"/>
+        </w:rPr>
+      </w:pPr>
+      <w:r>
+        <w:rPr>
+          <w:rFonts w:ascii="Times New Roman" w:hAnsi="Times New Roman" w:cs="Times New Roman"/>
+          <w:b/>
+          <w:bCs/>
+          <w:i/>
+          <w:iCs/>
+          <w:sz w:val="28"/>
+          <w:szCs w:val="28"/>
+          <w:lang w:val="en-US"/>
+        </w:rPr>
+        <w:t xml:space="preserve">By </w:t>
+      </w:r>
+      <w:r>
+        <w:rPr>
+          <w:rFonts w:ascii="Times New Roman" w:hAnsi="Times New Roman" w:cs="Times New Roman"/>
+          <w:b/>
+          <w:bCs/>
+          <w:i/>
+          <w:iCs/>
+          <w:sz w:val="28"/>
+          <w:szCs w:val="28"/>
+          <w:lang w:val="en-US"/>
+        </w:rPr>
+        <w:t>Ian Brandenburg</w:t>
+      </w:r>
+      <w:r>
+        <w:rPr>
+          <w:rFonts w:ascii="Times New Roman" w:hAnsi="Times New Roman" w:cs="Times New Roman"/>
+          <w:b/>
+          <w:bCs/>
+          <w:i/>
+          <w:iCs/>
+          <w:sz w:val="28"/>
+          <w:szCs w:val="28"/>
+          <w:lang w:val="en-US"/>
+        </w:rPr>
+        <w:t xml:space="preserve"> </w:t>
+      </w:r>
+    </w:p>
     <w:p>
       <w:pPr>
         <w:pStyle w:val="Heading2"/>
@@ -396,7 +477,11 @@
         <w:t>versus</w:t>
       </w:r>
       <w:r>
-        <w:t xml:space="preserve"> deaths. These rates, showing normal distribution, along with categorical</w:t>
+        <w:t xml:space="preserve"> deaths. These rates, showing normal distribution, along </w:t>
+      </w:r>
+      <w:r>
+        <w:lastRenderedPageBreak/>
+        <w:t>with categorical</w:t>
       </w:r>
       <w:r>
         <w:rPr>
@@ -426,14 +511,7 @@
         <w:rPr>
           <w:lang w:val="en-US"/>
         </w:rPr>
-        <w:t xml:space="preserve"> for the categorical county code variables and continuous </w:t>
-      </w:r>
-      <w:r>
-        <w:rPr>
-          <w:lang w:val="en-US"/>
-        </w:rPr>
-        <w:lastRenderedPageBreak/>
-        <w:t>variables</w:t>
+        <w:t xml:space="preserve"> for the categorical county code variables and continuous variables</w:t>
       </w:r>
       <w:r>
         <w:rPr>
@@ -1316,6 +1394,7 @@
           <w:szCs w:val="24"/>
           <w:lang w:val="en-AT"/>
         </w:rPr>
+        <w:lastRenderedPageBreak/>
         <w:t xml:space="preserve">hypothesized linear association between the urban development status and the </w:t>
       </w:r>
       <w:r>
@@ -1379,7 +1458,6 @@
           <w:szCs w:val="24"/>
           <w:lang w:val="en-US"/>
         </w:rPr>
-        <w:lastRenderedPageBreak/>
         <w:t>A</w:t>
       </w:r>
       <w:r>
@@ -2020,7 +2098,16 @@
           <w:sz w:val="24"/>
           <w:szCs w:val="24"/>
         </w:rPr>
-        <w:t xml:space="preserve"> may lead to fewer observations. This underscores the potential influence of observation methods and urban development on bird observation frequencies.</w:t>
+        <w:t xml:space="preserve"> may lead to </w:t>
+      </w:r>
+      <w:r>
+        <w:rPr>
+          <w:rFonts w:ascii="Times New Roman" w:hAnsi="Times New Roman" w:cs="Times New Roman"/>
+          <w:sz w:val="24"/>
+          <w:szCs w:val="24"/>
+        </w:rPr>
+        <w:lastRenderedPageBreak/>
+        <w:t>fewer observations. This underscores the potential influence of observation methods and urban development on bird observation frequencies.</w:t>
       </w:r>
     </w:p>
     <w:p>
@@ -2049,7 +2136,6 @@
           <w:sz w:val="28"/>
           <w:szCs w:val="28"/>
         </w:rPr>
-        <w:lastRenderedPageBreak/>
         <w:t xml:space="preserve">Causal </w:t>
       </w:r>
       <w:r>
@@ -6772,7 +6858,7 @@
             <w:iCs/>
             <w:lang w:val="en-US"/>
           </w:rPr>
-          <w:t xml:space="preserve">Page </w:t>
+          <w:t xml:space="preserve"> </w:t>
         </w:r>
         <w:r>
           <w:rPr>
@@ -6810,23 +6896,6 @@
             <w:noProof/>
           </w:rPr>
           <w:fldChar w:fldCharType="end"/>
-        </w:r>
-        <w:r>
-          <w:rPr>
-            <w:i/>
-            <w:iCs/>
-            <w:noProof/>
-            <w:lang w:val="en-US"/>
-          </w:rPr>
-          <w:t xml:space="preserve">: </w:t>
-        </w:r>
-        <w:r>
-          <w:rPr>
-            <w:i/>
-            <w:iCs/>
-            <w:lang w:val="en-US"/>
-          </w:rPr>
-          <w:t>Urbanization and the Association between Northern Cardinal Observation in United States Counties by Ian Brandenburg</w:t>
         </w:r>
       </w:p>
     </w:sdtContent>
@@ -8772,6 +8841,40 @@
     <w:uiPriority w:val="99"/>
     <w:rsid w:val="0011534E"/>
   </w:style>
+  <w:style w:type="paragraph" w:styleId="Title">
+    <w:name w:val="Title"/>
+    <w:basedOn w:val="Normal"/>
+    <w:next w:val="Normal"/>
+    <w:link w:val="TitleChar"/>
+    <w:uiPriority w:val="10"/>
+    <w:qFormat/>
+    <w:rsid w:val="00CF023E"/>
+    <w:pPr>
+      <w:spacing w:after="0" w:line="240" w:lineRule="auto"/>
+      <w:contextualSpacing/>
+    </w:pPr>
+    <w:rPr>
+      <w:rFonts w:asciiTheme="majorHAnsi" w:eastAsiaTheme="majorEastAsia" w:hAnsiTheme="majorHAnsi" w:cstheme="majorBidi"/>
+      <w:spacing w:val="-10"/>
+      <w:kern w:val="28"/>
+      <w:sz w:val="56"/>
+      <w:szCs w:val="56"/>
+    </w:rPr>
+  </w:style>
+  <w:style w:type="character" w:customStyle="1" w:styleId="TitleChar">
+    <w:name w:val="Title Char"/>
+    <w:basedOn w:val="DefaultParagraphFont"/>
+    <w:link w:val="Title"/>
+    <w:uiPriority w:val="10"/>
+    <w:rsid w:val="00CF023E"/>
+    <w:rPr>
+      <w:rFonts w:asciiTheme="majorHAnsi" w:eastAsiaTheme="majorEastAsia" w:hAnsiTheme="majorHAnsi" w:cstheme="majorBidi"/>
+      <w:spacing w:val="-10"/>
+      <w:kern w:val="28"/>
+      <w:sz w:val="56"/>
+      <w:szCs w:val="56"/>
+    </w:rPr>
+  </w:style>
 </w:styles>
 </file>
 

</xml_diff>

<commit_message>
re-ran some of the code as test run, revised report (final draft)
</commit_message>
<xml_diff>
--- a/Documentation.docx
+++ b/Documentation.docx
@@ -28,7 +28,46 @@
           <w:szCs w:val="44"/>
           <w:lang w:val="en-US"/>
         </w:rPr>
-        <w:t xml:space="preserve">Urbanization and the Association between Northern Cardinal Observation in United States Counties </w:t>
+        <w:t>The</w:t>
+      </w:r>
+      <w:r>
+        <w:rPr>
+          <w:rFonts w:ascii="Times New Roman" w:hAnsi="Times New Roman" w:cs="Times New Roman"/>
+          <w:b/>
+          <w:bCs/>
+          <w:i/>
+          <w:iCs/>
+          <w:sz w:val="44"/>
+          <w:szCs w:val="44"/>
+          <w:lang w:val="en-US"/>
+        </w:rPr>
+        <w:t xml:space="preserve"> Association between </w:t>
+      </w:r>
+      <w:r>
+        <w:rPr>
+          <w:rFonts w:ascii="Times New Roman" w:hAnsi="Times New Roman" w:cs="Times New Roman"/>
+          <w:b/>
+          <w:bCs/>
+          <w:i/>
+          <w:iCs/>
+          <w:sz w:val="44"/>
+          <w:szCs w:val="44"/>
+          <w:lang w:val="en-US"/>
+        </w:rPr>
+        <w:t xml:space="preserve">Urbanization and </w:t>
+      </w:r>
+      <w:r>
+        <w:rPr>
+          <w:rFonts w:ascii="Times New Roman" w:hAnsi="Times New Roman" w:cs="Times New Roman"/>
+          <w:b/>
+          <w:bCs/>
+          <w:i/>
+          <w:iCs/>
+          <w:sz w:val="44"/>
+          <w:szCs w:val="44"/>
+          <w:lang w:val="en-US"/>
+        </w:rPr>
+        <w:t xml:space="preserve">Northern Cardinal Observation in United States Counties </w:t>
       </w:r>
     </w:p>
     <w:p>
@@ -121,43 +160,29 @@
         </w:rPr>
       </w:pPr>
       <w:r>
-        <w:t xml:space="preserve">The Northern Cardinal (Cardinalis cardinalis) is one of the most observed bird species in the U.S., commonly found in backyards and well-recognized nationwide. </w:t>
-      </w:r>
-      <w:r>
-        <w:rPr>
-          <w:lang w:val="en-US"/>
-        </w:rPr>
-        <w:t xml:space="preserve">It is referred to as a ‘backyard’ bird species, which </w:t>
-      </w:r>
-      <w:r>
-        <w:rPr>
-          <w:lang w:val="en-US"/>
-        </w:rPr>
-        <w:t>means it is a</w:t>
-      </w:r>
-      <w:r>
-        <w:rPr>
-          <w:lang w:val="en-US"/>
-        </w:rPr>
-        <w:t xml:space="preserve"> species that </w:t>
-      </w:r>
-      <w:r>
-        <w:rPr>
-          <w:lang w:val="en-US"/>
-        </w:rPr>
-        <w:t>is</w:t>
-      </w:r>
-      <w:r>
-        <w:rPr>
-          <w:lang w:val="en-US"/>
-        </w:rPr>
-        <w:t xml:space="preserve"> very commonly found in backyards or urbanized habitats.</w:t>
-      </w:r>
-      <w:r>
-        <w:rPr>
-          <w:lang w:val="en-US"/>
-        </w:rPr>
-        <w:t xml:space="preserve"> The Northern Cardinal was selected as a representative backyard bird species.</w:t>
+        <w:t>The Northern Cardinal (Cardinalis cardinalis) is one of the most observed bird species in the U.S., commonly found in backyards and well-recognized nationwide</w:t>
+      </w:r>
+      <w:r>
+        <w:rPr>
+          <w:vertAlign w:val="subscript"/>
+          <w:lang w:val="en-US"/>
+        </w:rPr>
+        <w:t>1</w:t>
+      </w:r>
+      <w:r>
+        <w:t xml:space="preserve">. </w:t>
+      </w:r>
+      <w:r>
+        <w:rPr>
+          <w:lang w:val="en-US"/>
+        </w:rPr>
+        <w:t xml:space="preserve">It is referred to as a ‘backyard’ bird species, which means it is very commonly found in </w:t>
+      </w:r>
+      <w:r>
+        <w:rPr>
+          <w:lang w:val="en-US"/>
+        </w:rPr>
+        <w:t>rural</w:t>
       </w:r>
       <w:r>
         <w:rPr>
@@ -166,6 +191,18 @@
         <w:t xml:space="preserve"> </w:t>
       </w:r>
       <w:r>
+        <w:rPr>
+          <w:lang w:val="en-US"/>
+        </w:rPr>
+        <w:t>and</w:t>
+      </w:r>
+      <w:r>
+        <w:rPr>
+          <w:lang w:val="en-US"/>
+        </w:rPr>
+        <w:t xml:space="preserve"> urbanized habitats. </w:t>
+      </w:r>
+      <w:r>
         <w:t xml:space="preserve">This study investigates how human populations and urban development </w:t>
       </w:r>
       <w:r>
@@ -175,22 +212,109 @@
         <w:t>are associated with</w:t>
       </w:r>
       <w:r>
-        <w:t xml:space="preserve"> Northern Cardinal observation frequencies in U.S. counties. Given their adaptation to certain human-developed areas for food sourcing, this research examines the impact of urban development and population changes on these birds' observation levels. Focusing on 2022 data, the study </w:t>
-      </w:r>
-      <w:r>
-        <w:t>analyses</w:t>
-      </w:r>
-      <w:r>
-        <w:t xml:space="preserve"> County-Level Rural-Urban Continuum Codes, Urban Influence Codes, Economic Typology, Natural Rate of Change, and Immigration Rates.</w:t>
-      </w:r>
-      <w:r>
-        <w:rPr>
-          <w:lang w:val="en-US"/>
-        </w:rPr>
-        <w:t xml:space="preserve"> The research questions this project aims to tackle is: What are the influences of urbanization on backyard bird species in United States counties?</w:t>
-      </w:r>
-      <w:r>
-        <w:t xml:space="preserve"> It hypothesizes that more developed counties will record higher Northern Cardinal observations, suggesting a growing environmental responsibility for humans to maintain urban habitats conducive to certain bird species adapting to these environments.</w:t>
+        <w:t xml:space="preserve"> Northern Cardinal observation frequencies in U.S. counties. Given their adaptation to certain human-developed areas for food sourcing, this research examines the </w:t>
+      </w:r>
+      <w:r>
+        <w:rPr>
+          <w:lang w:val="en-US"/>
+        </w:rPr>
+        <w:t>effect</w:t>
+      </w:r>
+      <w:r>
+        <w:t xml:space="preserve"> of urban development and population </w:t>
+      </w:r>
+      <w:r>
+        <w:rPr>
+          <w:lang w:val="en-US"/>
+        </w:rPr>
+        <w:t>density</w:t>
+      </w:r>
+      <w:r>
+        <w:t xml:space="preserve"> on observation </w:t>
+      </w:r>
+      <w:r>
+        <w:rPr>
+          <w:lang w:val="en-US"/>
+        </w:rPr>
+        <w:t>incidence</w:t>
+      </w:r>
+      <w:r>
+        <w:t>. Focusing on 2022 data, the study analyses County-Level Rural-Urban Continuum Codes, Urban Influence Codes, Economic Typology, Natural Rate of Change, and Immigration Rates.</w:t>
+      </w:r>
+      <w:r>
+        <w:rPr>
+          <w:lang w:val="en-US"/>
+        </w:rPr>
+        <w:t xml:space="preserve"> The questions this research project aims to </w:t>
+      </w:r>
+      <w:r>
+        <w:rPr>
+          <w:lang w:val="en-US"/>
+        </w:rPr>
+        <w:t>address are</w:t>
+      </w:r>
+      <w:r>
+        <w:rPr>
+          <w:lang w:val="en-US"/>
+        </w:rPr>
+        <w:t xml:space="preserve">: What </w:t>
+      </w:r>
+      <w:r>
+        <w:rPr>
+          <w:lang w:val="en-US"/>
+        </w:rPr>
+        <w:t>effect does</w:t>
+      </w:r>
+      <w:r>
+        <w:rPr>
+          <w:lang w:val="en-US"/>
+        </w:rPr>
+        <w:t xml:space="preserve"> urbanization </w:t>
+      </w:r>
+      <w:r>
+        <w:rPr>
+          <w:lang w:val="en-US"/>
+        </w:rPr>
+        <w:t xml:space="preserve">have </w:t>
+      </w:r>
+      <w:r>
+        <w:rPr>
+          <w:lang w:val="en-US"/>
+        </w:rPr>
+        <w:t xml:space="preserve">on </w:t>
+      </w:r>
+      <w:r>
+        <w:rPr>
+          <w:lang w:val="en-US"/>
+        </w:rPr>
+        <w:t>Northern Cardinal sightings</w:t>
+      </w:r>
+      <w:r>
+        <w:rPr>
+          <w:lang w:val="en-US"/>
+        </w:rPr>
+        <w:t xml:space="preserve"> in </w:t>
+      </w:r>
+      <w:r>
+        <w:rPr>
+          <w:lang w:val="en-US"/>
+        </w:rPr>
+        <w:t>the U.S.</w:t>
+      </w:r>
+      <w:r>
+        <w:rPr>
+          <w:lang w:val="en-US"/>
+        </w:rPr>
+        <w:t>?</w:t>
+      </w:r>
+      <w:r>
+        <w:t xml:space="preserve"> It hypothesizes that more developed counties will record higher Northern Cardinal observations</w:t>
+      </w:r>
+      <w:r>
+        <w:rPr>
+          <w:lang w:val="en-US"/>
+        </w:rPr>
+        <w:t>.</w:t>
       </w:r>
       <w:r>
         <w:rPr>
@@ -245,13 +369,44 @@
         <w:spacing w:before="0" w:beforeAutospacing="0" w:after="0" w:afterAutospacing="0"/>
       </w:pPr>
       <w:r>
-        <w:t>This project merged two datasets. The first, from Cornell University’s Ornithology Lab</w:t>
-      </w:r>
-      <w:r>
-        <w:rPr>
-          <w:lang w:val="en-US"/>
-        </w:rPr>
-        <w:t>’s eBird project</w:t>
+        <w:t>This project merged</w:t>
+      </w:r>
+      <w:r>
+        <w:rPr>
+          <w:lang w:val="en-US"/>
+        </w:rPr>
+        <w:t xml:space="preserve"> and harmonized</w:t>
+      </w:r>
+      <w:r>
+        <w:t xml:space="preserve"> two datasets. The first</w:t>
+      </w:r>
+      <w:r>
+        <w:rPr>
+          <w:lang w:val="en-US"/>
+        </w:rPr>
+        <w:t xml:space="preserve"> dataset is</w:t>
+      </w:r>
+      <w:r>
+        <w:t xml:space="preserve"> from Cornell University’s Ornithology Lab</w:t>
+      </w:r>
+      <w:r>
+        <w:rPr>
+          <w:lang w:val="en-US"/>
+        </w:rPr>
+        <w:t>’s eBird</w:t>
+      </w:r>
+      <w:r>
+        <w:rPr>
+          <w:vertAlign w:val="subscript"/>
+          <w:lang w:val="en-US"/>
+        </w:rPr>
+        <w:t>2</w:t>
+      </w:r>
+      <w:r>
+        <w:rPr>
+          <w:lang w:val="en-US"/>
+        </w:rPr>
+        <w:t xml:space="preserve"> project</w:t>
       </w:r>
       <w:r>
         <w:t xml:space="preserve">, </w:t>
@@ -263,25 +418,22 @@
         <w:t>providing</w:t>
       </w:r>
       <w:r>
-        <w:t xml:space="preserve"> Northern Cardinal observations in U.S. counties. Access was granted upon request, and data from January, April, July, and October 2022 were chosen to manage large file sizes and minimize seasonal biases, </w:t>
-      </w:r>
-      <w:r>
-        <w:t>totalling</w:t>
-      </w:r>
-      <w:r>
-        <w:t xml:space="preserve"> 982,667 observations. Data cleaning involved aggregating data at the county level, retaining total observation counts, average observation duration, and effort distance. These variables, showing significant skewness, underwent log-transformation, including the key observation count variable for regression analysis. Appendix includes histograms of these variables</w:t>
-      </w:r>
-      <w:r>
-        <w:rPr>
-          <w:lang w:val="en-US"/>
-        </w:rPr>
-        <w:t xml:space="preserve"> before and after their log transformation</w:t>
-      </w:r>
-      <w:r>
-        <w:rPr>
-          <w:lang w:val="en-US"/>
-        </w:rPr>
-        <w:t xml:space="preserve"> (</w:t>
+        <w:t xml:space="preserve"> Northern Cardinal observations </w:t>
+      </w:r>
+      <w:r>
+        <w:rPr>
+          <w:lang w:val="en-US"/>
+        </w:rPr>
+        <w:t>by</w:t>
+      </w:r>
+      <w:r>
+        <w:t xml:space="preserve"> U.S. counties. Access was granted upon request, and data from January, April, July, and October 2022 were chosen to manage large file sizes and minimize seasonal biases, totalling 982,667 observations. Data cleaning involved aggregating data at the county level, retaining total observation counts, average observation duration, and effort distance. These variables, showing significant skewness, underwent log-transformation, including the key observation count variable for regression analysis. Appendix includes histograms of these variables</w:t>
+      </w:r>
+      <w:r>
+        <w:rPr>
+          <w:lang w:val="en-US"/>
+        </w:rPr>
+        <w:t xml:space="preserve"> before and after their log transformation (</w:t>
       </w:r>
       <w:r>
         <w:rPr>
@@ -360,6 +512,13 @@
         <w:t>)</w:t>
       </w:r>
       <w:r>
+        <w:rPr>
+          <w:vertAlign w:val="subscript"/>
+          <w:lang w:val="en-US"/>
+        </w:rPr>
+        <w:t>3</w:t>
+      </w:r>
+      <w:r>
         <w:t xml:space="preserve">, </w:t>
       </w:r>
       <w:r>
@@ -477,20 +636,20 @@
         <w:t>versus</w:t>
       </w:r>
       <w:r>
-        <w:t xml:space="preserve"> deaths. These rates, showing normal distribution, along </w:t>
+        <w:t xml:space="preserve"> deaths. These rates, showing normal distribution, along with categorical</w:t>
+      </w:r>
+      <w:r>
+        <w:rPr>
+          <w:lang w:val="en-US"/>
+        </w:rPr>
+        <w:t xml:space="preserve"> development codes being </w:t>
+      </w:r>
+      <w:r>
+        <w:t xml:space="preserve">converted to dummy variables, were used in </w:t>
       </w:r>
       <w:r>
         <w:lastRenderedPageBreak/>
-        <w:t>with categorical</w:t>
-      </w:r>
-      <w:r>
-        <w:rPr>
-          <w:lang w:val="en-US"/>
-        </w:rPr>
-        <w:t xml:space="preserve"> development codes being </w:t>
-      </w:r>
-      <w:r>
-        <w:t xml:space="preserve">converted to dummy variables, were used in regression models </w:t>
+        <w:t xml:space="preserve">regression models </w:t>
       </w:r>
       <w:r>
         <w:t>analysing</w:t>
@@ -1394,26 +1553,35 @@
           <w:szCs w:val="24"/>
           <w:lang w:val="en-AT"/>
         </w:rPr>
+        <w:t xml:space="preserve">hypothesized linear association between the urban development status and the </w:t>
+      </w:r>
+      <w:r>
+        <w:rPr>
+          <w:rFonts w:ascii="Times New Roman" w:hAnsi="Times New Roman" w:cs="Times New Roman"/>
+          <w:sz w:val="24"/>
+          <w:szCs w:val="24"/>
+          <w:lang w:val="en-US"/>
+        </w:rPr>
+        <w:t>log</w:t>
+      </w:r>
+      <w:r>
+        <w:rPr>
+          <w:rFonts w:ascii="Times New Roman" w:hAnsi="Times New Roman" w:cs="Times New Roman"/>
+          <w:sz w:val="24"/>
+          <w:szCs w:val="24"/>
+          <w:lang w:val="en-AT"/>
+        </w:rPr>
+        <w:t xml:space="preserve"> of </w:t>
+      </w:r>
+      <w:r>
+        <w:rPr>
+          <w:rFonts w:ascii="Times New Roman" w:hAnsi="Times New Roman" w:cs="Times New Roman"/>
+          <w:sz w:val="24"/>
+          <w:szCs w:val="24"/>
+          <w:lang w:val="en-AT"/>
+        </w:rPr>
         <w:lastRenderedPageBreak/>
-        <w:t xml:space="preserve">hypothesized linear association between the urban development status and the </w:t>
-      </w:r>
-      <w:r>
-        <w:rPr>
-          <w:rFonts w:ascii="Times New Roman" w:hAnsi="Times New Roman" w:cs="Times New Roman"/>
-          <w:sz w:val="24"/>
-          <w:szCs w:val="24"/>
-          <w:lang w:val="en-US"/>
-        </w:rPr>
-        <w:t>log</w:t>
-      </w:r>
-      <w:r>
-        <w:rPr>
-          <w:rFonts w:ascii="Times New Roman" w:hAnsi="Times New Roman" w:cs="Times New Roman"/>
-          <w:sz w:val="24"/>
-          <w:szCs w:val="24"/>
-          <w:lang w:val="en-AT"/>
-        </w:rPr>
-        <w:t xml:space="preserve"> of Northern Cardinal observation frequencies. </w:t>
+        <w:t xml:space="preserve">Northern Cardinal observation frequencies. </w:t>
       </w:r>
       <w:r>
         <w:rPr>
@@ -1830,7 +1998,66 @@
           <w:sz w:val="24"/>
           <w:szCs w:val="24"/>
         </w:rPr>
-        <w:t xml:space="preserve"> the negative association between urban influence, rural-urban continuum codes, and observation counts, suggesting lower counts in more rural counties</w:t>
+        <w:t xml:space="preserve"> the negative association between urban influence, rural-urban continuum codes, </w:t>
+      </w:r>
+      <w:r>
+        <w:rPr>
+          <w:rFonts w:ascii="Times New Roman" w:hAnsi="Times New Roman" w:cs="Times New Roman"/>
+          <w:sz w:val="24"/>
+          <w:szCs w:val="24"/>
+        </w:rPr>
+        <w:t xml:space="preserve">and observation counts, </w:t>
+      </w:r>
+      <w:r>
+        <w:rPr>
+          <w:rFonts w:ascii="Times New Roman" w:hAnsi="Times New Roman" w:cs="Times New Roman"/>
+          <w:sz w:val="24"/>
+          <w:szCs w:val="24"/>
+          <w:lang w:val="en-US"/>
+        </w:rPr>
+        <w:t xml:space="preserve">as </w:t>
+      </w:r>
+      <w:r>
+        <w:rPr>
+          <w:rFonts w:ascii="Times New Roman" w:hAnsi="Times New Roman" w:cs="Times New Roman"/>
+          <w:sz w:val="24"/>
+          <w:szCs w:val="24"/>
+        </w:rPr>
+        <w:t xml:space="preserve">lower </w:t>
+      </w:r>
+      <w:r>
+        <w:rPr>
+          <w:rFonts w:ascii="Times New Roman" w:hAnsi="Times New Roman" w:cs="Times New Roman"/>
+          <w:sz w:val="24"/>
+          <w:szCs w:val="24"/>
+          <w:lang w:val="en-US"/>
+        </w:rPr>
+        <w:t xml:space="preserve">observations </w:t>
+      </w:r>
+      <w:r>
+        <w:rPr>
+          <w:rFonts w:ascii="Times New Roman" w:hAnsi="Times New Roman" w:cs="Times New Roman"/>
+          <w:sz w:val="24"/>
+          <w:szCs w:val="24"/>
+        </w:rPr>
+        <w:t xml:space="preserve">counts </w:t>
+      </w:r>
+      <w:r>
+        <w:rPr>
+          <w:rFonts w:ascii="Times New Roman" w:hAnsi="Times New Roman" w:cs="Times New Roman"/>
+          <w:sz w:val="24"/>
+          <w:szCs w:val="24"/>
+          <w:lang w:val="en-US"/>
+        </w:rPr>
+        <w:t>were associated with</w:t>
+      </w:r>
+      <w:r>
+        <w:rPr>
+          <w:rFonts w:ascii="Times New Roman" w:hAnsi="Times New Roman" w:cs="Times New Roman"/>
+          <w:sz w:val="24"/>
+          <w:szCs w:val="24"/>
+        </w:rPr>
+        <w:t xml:space="preserve"> rural counties</w:t>
       </w:r>
       <w:r>
         <w:rPr>
@@ -1867,23 +2094,15 @@
           <w:sz w:val="24"/>
           <w:szCs w:val="24"/>
         </w:rPr>
-        <w:t xml:space="preserve">. Economic typology </w:t>
-      </w:r>
-      <w:r>
-        <w:rPr>
-          <w:rFonts w:ascii="Times New Roman" w:hAnsi="Times New Roman" w:cs="Times New Roman"/>
-          <w:sz w:val="24"/>
-          <w:szCs w:val="24"/>
-        </w:rPr>
-        <w:t>modelling</w:t>
-      </w:r>
-      <w:r>
-        <w:rPr>
-          <w:rFonts w:ascii="Times New Roman" w:hAnsi="Times New Roman" w:cs="Times New Roman"/>
-          <w:sz w:val="24"/>
-          <w:szCs w:val="24"/>
-        </w:rPr>
-        <w:t xml:space="preserve"> indicated non-specialized counties and recreation dependent counties have the highest observation counts, with government, mining, and manufacturing dependent counties showing lower counts</w:t>
+        <w:t xml:space="preserve">. </w:t>
+      </w:r>
+      <w:r>
+        <w:rPr>
+          <w:rFonts w:ascii="Times New Roman" w:hAnsi="Times New Roman" w:cs="Times New Roman"/>
+          <w:sz w:val="24"/>
+          <w:szCs w:val="24"/>
+        </w:rPr>
+        <w:t>Economic typology modelling indicated non-specialized counties and recreation dependent counties have the highest observation counts, with government, mining, and manufacturing dependent counties showing lower counts</w:t>
       </w:r>
       <w:r>
         <w:rPr>
@@ -2019,18 +2238,7 @@
           <w:szCs w:val="24"/>
           <w:lang w:val="en-US"/>
         </w:rPr>
-        <w:t xml:space="preserve">Predictive Models </w:t>
-      </w:r>
-      <w:r>
-        <w:rPr>
-          <w:rFonts w:ascii="Times New Roman" w:hAnsi="Times New Roman" w:cs="Times New Roman"/>
-          <w:i/>
-          <w:iCs/>
-          <w:sz w:val="24"/>
-          <w:szCs w:val="24"/>
-          <w:lang w:val="en-US"/>
-        </w:rPr>
-        <w:t>4-7</w:t>
+        <w:t>Predictive Models 4-7</w:t>
       </w:r>
       <w:r>
         <w:rPr>
@@ -2047,7 +2255,49 @@
           <w:sz w:val="24"/>
           <w:szCs w:val="24"/>
         </w:rPr>
-        <w:t xml:space="preserve">. These findings suggest that observation counts of backyard bird species are </w:t>
+        <w:t>. These findings suggest that observation counts of</w:t>
+      </w:r>
+      <w:r>
+        <w:rPr>
+          <w:rFonts w:ascii="Times New Roman" w:hAnsi="Times New Roman" w:cs="Times New Roman"/>
+          <w:sz w:val="24"/>
+          <w:szCs w:val="24"/>
+          <w:lang w:val="en-US"/>
+        </w:rPr>
+        <w:t xml:space="preserve"> </w:t>
+      </w:r>
+      <w:r>
+        <w:rPr>
+          <w:rFonts w:ascii="Times New Roman" w:hAnsi="Times New Roman" w:cs="Times New Roman"/>
+          <w:sz w:val="24"/>
+          <w:szCs w:val="24"/>
+        </w:rPr>
+        <w:t>the</w:t>
+      </w:r>
+      <w:r>
+        <w:rPr>
+          <w:rFonts w:ascii="Times New Roman" w:hAnsi="Times New Roman" w:cs="Times New Roman"/>
+          <w:sz w:val="24"/>
+          <w:szCs w:val="24"/>
+          <w:lang w:val="en-US"/>
+        </w:rPr>
+        <w:t xml:space="preserve"> Northern</w:t>
+      </w:r>
+      <w:r>
+        <w:rPr>
+          <w:rFonts w:ascii="Times New Roman" w:hAnsi="Times New Roman" w:cs="Times New Roman"/>
+          <w:sz w:val="24"/>
+          <w:szCs w:val="24"/>
+        </w:rPr>
+        <w:t xml:space="preserve"> Cardinal </w:t>
+      </w:r>
+      <w:r>
+        <w:rPr>
+          <w:rFonts w:ascii="Times New Roman" w:hAnsi="Times New Roman" w:cs="Times New Roman"/>
+          <w:sz w:val="24"/>
+          <w:szCs w:val="24"/>
+        </w:rPr>
+        <w:t xml:space="preserve">are </w:t>
       </w:r>
       <w:r>
         <w:rPr>
@@ -2064,16 +2314,23 @@
           <w:sz w:val="24"/>
           <w:szCs w:val="24"/>
         </w:rPr>
-        <w:t>related to urbanization levels, with recreational areas possibly observing more species</w:t>
-      </w:r>
-      <w:r>
-        <w:rPr>
-          <w:rFonts w:ascii="Times New Roman" w:hAnsi="Times New Roman" w:cs="Times New Roman"/>
-          <w:sz w:val="24"/>
-          <w:szCs w:val="24"/>
-          <w:lang w:val="en-US"/>
-        </w:rPr>
-        <w:t xml:space="preserve"> and higher levels of urbanization having higher amounts of observations</w:t>
+        <w:t xml:space="preserve">associated with </w:t>
+      </w:r>
+      <w:r>
+        <w:rPr>
+          <w:rFonts w:ascii="Times New Roman" w:hAnsi="Times New Roman" w:cs="Times New Roman"/>
+          <w:sz w:val="24"/>
+          <w:szCs w:val="24"/>
+        </w:rPr>
+        <w:t>urbanization levels, with recreational areas</w:t>
+      </w:r>
+      <w:r>
+        <w:rPr>
+          <w:rFonts w:ascii="Times New Roman" w:hAnsi="Times New Roman" w:cs="Times New Roman"/>
+          <w:sz w:val="24"/>
+          <w:szCs w:val="24"/>
+        </w:rPr>
+        <w:t xml:space="preserve"> having strong associations</w:t>
       </w:r>
       <w:r>
         <w:rPr>
@@ -2098,16 +2355,15 @@
           <w:sz w:val="24"/>
           <w:szCs w:val="24"/>
         </w:rPr>
-        <w:t xml:space="preserve"> may lead to </w:t>
-      </w:r>
-      <w:r>
-        <w:rPr>
-          <w:rFonts w:ascii="Times New Roman" w:hAnsi="Times New Roman" w:cs="Times New Roman"/>
-          <w:sz w:val="24"/>
-          <w:szCs w:val="24"/>
-        </w:rPr>
-        <w:lastRenderedPageBreak/>
-        <w:t>fewer observations. This underscores the potential influence of observation methods and urban development on bird observation frequencies.</w:t>
+        <w:t xml:space="preserve"> may lead to fewer observations. </w:t>
+      </w:r>
+      <w:r>
+        <w:rPr>
+          <w:rFonts w:ascii="Times New Roman" w:hAnsi="Times New Roman" w:cs="Times New Roman"/>
+          <w:sz w:val="24"/>
+          <w:szCs w:val="24"/>
+        </w:rPr>
+        <w:t>This underscores the potential influence of observation methods and urban development on bird observation frequencies.</w:t>
       </w:r>
     </w:p>
     <w:p>
@@ -2136,6 +2392,7 @@
           <w:sz w:val="28"/>
           <w:szCs w:val="28"/>
         </w:rPr>
+        <w:lastRenderedPageBreak/>
         <w:t xml:space="preserve">Causal </w:t>
       </w:r>
       <w:r>
@@ -2149,6 +2406,56 @@
           <w:lang w:val="en-US"/>
         </w:rPr>
         <w:t>Interpretation</w:t>
+      </w:r>
+      <w:r>
+        <w:rPr>
+          <w:rFonts w:ascii="Times New Roman" w:hAnsi="Times New Roman" w:cs="Times New Roman"/>
+          <w:b/>
+          <w:bCs/>
+          <w:color w:val="auto"/>
+          <w:sz w:val="28"/>
+          <w:szCs w:val="28"/>
+          <w:lang w:val="en-US"/>
+        </w:rPr>
+        <w:t xml:space="preserve"> &amp; Main Summary</w:t>
+      </w:r>
+    </w:p>
+    <w:p>
+      <w:pPr>
+        <w:pStyle w:val="NormalWeb"/>
+        <w:spacing w:before="0" w:beforeAutospacing="0"/>
+        <w:rPr>
+          <w:lang w:val="en-US"/>
+        </w:rPr>
+      </w:pPr>
+      <w:r>
+        <w:rPr>
+          <w:lang w:val="en-US"/>
+        </w:rPr>
+        <w:t xml:space="preserve">Observation studies such as this </w:t>
+      </w:r>
+      <w:r>
+        <w:t>cannot establish causality, but they can stimulate hypotheses for future research on the question</w:t>
+      </w:r>
+      <w:r>
+        <w:rPr>
+          <w:lang w:val="en-US"/>
+        </w:rPr>
+        <w:t xml:space="preserve">. If in fact, urbanization does have a positive effect on the incidence of American Cardinal observation, it would lead to further research questions into what specific factors in the urbanized setting are causing this association. What other species of birds have similar associations with urbanization (e.g., ducks, geese, pigeons). Could the proportion of green space in a metropolitan setting influence this association? Could certainly urban settings demonstrate this association, while others do not? Does this association change </w:t>
+      </w:r>
+      <w:proofErr w:type="gramStart"/>
+      <w:r>
+        <w:rPr>
+          <w:lang w:val="en-US"/>
+        </w:rPr>
+        <w:t>based</w:t>
+      </w:r>
+      <w:proofErr w:type="gramEnd"/>
+      <w:r>
+        <w:rPr>
+          <w:lang w:val="en-US"/>
+        </w:rPr>
+        <w:t xml:space="preserve"> upon the industrial characteristics of the city?</w:t>
       </w:r>
     </w:p>
     <w:p>
@@ -2275,13 +2582,7 @@
         <w:rPr>
           <w:lang w:val="en-US"/>
         </w:rPr>
-        <w:t xml:space="preserve">The results of this study on Northern Cardinals suggests that backyard birds in the U.S. are more likely to have higher frequencies in more urbanized counties that have </w:t>
-      </w:r>
-      <w:r>
-        <w:rPr>
-          <w:lang w:val="en-US"/>
-        </w:rPr>
-        <w:t xml:space="preserve">spaces for birds to coexist amongst humans. These spaces can also be defined as green spaces that are well-maintained. This implies the importance of integrating green spaces into urban development, not only for species such as the Northern Cardinal, but for the overall biodiversity of urban environments. These findings suggest that policymakers and urban planners should prioritize the creation and upkeep of green spaces within urban counties, which include allocating budgets and resources for new parks, while maintaining existing ones. Although the results of this project cannot be generalized across all bird species, it does begin to uncover the results of urbanization on wildlife populations. Some species may adapt, while others may not adapt and suffer greater consequences of the actions of humans. Further research will need to be done on the association between urban development and non-adapted bird species to analyze the impact on non-backyard bird species. </w:t>
+        <w:t>The results of this study on Northern Cardinals suggests that the incidence of observing backyard birds in the U.S. is positively associated with urbanization at the county level. Three potential possibilities could explain this observation: 1. more observers in urbanized environments are documenting more observations, or 2. urbanization is responsible for higher populations of American Cardinals; or 3. both explanations are present.</w:t>
       </w:r>
     </w:p>
     <w:p>
@@ -2289,30 +2590,33 @@
         <w:pStyle w:val="NormalWeb"/>
         <w:spacing w:before="0" w:beforeAutospacing="0"/>
         <w:rPr>
-          <w:rFonts w:asciiTheme="minorHAnsi" w:hAnsiTheme="minorHAnsi" w:cstheme="minorHAnsi"/>
-          <w:lang w:val="en-US"/>
-        </w:rPr>
-      </w:pPr>
-    </w:p>
-    <w:p>
-      <w:pPr>
-        <w:pStyle w:val="NormalWeb"/>
-        <w:spacing w:before="0" w:beforeAutospacing="0"/>
-        <w:rPr>
-          <w:rFonts w:asciiTheme="minorHAnsi" w:hAnsiTheme="minorHAnsi" w:cstheme="minorHAnsi"/>
-          <w:lang w:val="en-US"/>
-        </w:rPr>
-      </w:pPr>
-    </w:p>
-    <w:p>
-      <w:pPr>
-        <w:pStyle w:val="NormalWeb"/>
-        <w:spacing w:before="0" w:beforeAutospacing="0"/>
-        <w:rPr>
-          <w:rFonts w:asciiTheme="minorHAnsi" w:hAnsiTheme="minorHAnsi" w:cstheme="minorHAnsi"/>
-          <w:lang w:val="en-US"/>
-        </w:rPr>
-      </w:pPr>
+          <w:lang w:val="en-US"/>
+        </w:rPr>
+      </w:pPr>
+      <w:r>
+        <w:rPr>
+          <w:lang w:val="en-US"/>
+        </w:rPr>
+        <w:t>Future research that includes population density datasets in multiple linear regression models analyzing the association between urbanization and Northern Cardinal observation could control population density, assuming multicollinearity is not present.</w:t>
+      </w:r>
+      <w:r>
+        <w:rPr>
+          <w:lang w:val="en-US"/>
+        </w:rPr>
+        <w:t xml:space="preserve"> </w:t>
+      </w:r>
+      <w:r>
+        <w:rPr>
+          <w:lang w:val="en-US"/>
+        </w:rPr>
+        <w:t>Further research will also need to be done on the association between urban development and non-adapted bird species to analyze the impact on non-backyard bird species</w:t>
+      </w:r>
+      <w:r>
+        <w:rPr>
+          <w:lang w:val="en-US"/>
+        </w:rPr>
+        <w:t>.</w:t>
+      </w:r>
     </w:p>
     <w:p>
       <w:pPr>
@@ -2404,13 +2708,23 @@
         <w:spacing w:line="240" w:lineRule="auto"/>
         <w:rPr>
           <w:rFonts w:cstheme="minorHAnsi"/>
+          <w:sz w:val="24"/>
+          <w:szCs w:val="24"/>
+          <w:vertAlign w:val="subscript"/>
+          <w:lang w:val="en-US"/>
+        </w:rPr>
+      </w:pPr>
+      <w:r>
+        <w:rPr>
+          <w:rFonts w:cstheme="minorHAnsi"/>
           <w:i/>
           <w:iCs/>
           <w:sz w:val="24"/>
           <w:szCs w:val="24"/>
           <w:lang w:val="en-US"/>
         </w:rPr>
-      </w:pPr>
+        <w:t xml:space="preserve">Table 1: </w:t>
+      </w:r>
       <w:r>
         <w:rPr>
           <w:rFonts w:cstheme="minorHAnsi"/>
@@ -2420,18 +2734,17 @@
           <w:szCs w:val="24"/>
           <w:lang w:val="en-US"/>
         </w:rPr>
-        <w:t xml:space="preserve">Table 1: </w:t>
-      </w:r>
-      <w:r>
-        <w:rPr>
-          <w:rFonts w:cstheme="minorHAnsi"/>
-          <w:i/>
-          <w:iCs/>
-          <w:sz w:val="24"/>
-          <w:szCs w:val="24"/>
-          <w:lang w:val="en-US"/>
-        </w:rPr>
         <w:t>Rural-Urban Continuum Codes for Counties Descriptions</w:t>
+      </w:r>
+      <w:r>
+        <w:rPr>
+          <w:rFonts w:cstheme="minorHAnsi"/>
+          <w:sz w:val="24"/>
+          <w:szCs w:val="24"/>
+          <w:vertAlign w:val="subscript"/>
+          <w:lang w:val="en-US"/>
+        </w:rPr>
+        <w:t>4</w:t>
       </w:r>
     </w:p>
     <w:tbl>
@@ -2997,6 +3310,7 @@
           <w:iCs/>
           <w:sz w:val="24"/>
           <w:szCs w:val="24"/>
+          <w:vertAlign w:val="subscript"/>
           <w:lang w:val="en-US"/>
         </w:rPr>
       </w:pPr>
@@ -3021,6 +3335,18 @@
           <w:lang w:val="en-US"/>
         </w:rPr>
         <w:t>Urban Influence Codes for Counties Descriptions</w:t>
+      </w:r>
+      <w:r>
+        <w:rPr>
+          <w:rFonts w:cstheme="minorHAnsi"/>
+          <w:i/>
+          <w:iCs/>
+          <w:sz w:val="24"/>
+          <w:szCs w:val="24"/>
+          <w:vertAlign w:val="subscript"/>
+          <w:lang w:val="en-US"/>
+        </w:rPr>
+        <w:t>5</w:t>
       </w:r>
     </w:p>
     <w:tbl>
@@ -3746,11 +4072,64 @@
         <w:spacing w:line="240" w:lineRule="auto"/>
         <w:rPr>
           <w:rFonts w:cstheme="minorHAnsi"/>
-          <w:sz w:val="24"/>
-          <w:szCs w:val="24"/>
-          <w:lang w:val="en-US"/>
-        </w:rPr>
-      </w:pPr>
+          <w:sz w:val="16"/>
+          <w:szCs w:val="16"/>
+          <w:lang w:val="en-US"/>
+        </w:rPr>
+      </w:pPr>
+      <w:r>
+        <w:rPr>
+          <w:rFonts w:cstheme="minorHAnsi"/>
+          <w:sz w:val="16"/>
+          <w:szCs w:val="16"/>
+          <w:lang w:val="en-US"/>
+        </w:rPr>
+        <w:t xml:space="preserve">4. </w:t>
+      </w:r>
+      <w:hyperlink r:id="rId8" w:history="1">
+        <w:r>
+          <w:rPr>
+            <w:rStyle w:val="Hyperlink"/>
+            <w:rFonts w:cstheme="minorHAnsi"/>
+            <w:sz w:val="16"/>
+            <w:szCs w:val="16"/>
+            <w:lang w:val="en-US"/>
+          </w:rPr>
+          <w:t>https://www.ers.usda.gov/data-products/rural-urban-continuum-codes/documentation/</w:t>
+        </w:r>
+      </w:hyperlink>
+    </w:p>
+    <w:p>
+      <w:pPr>
+        <w:spacing w:line="240" w:lineRule="auto"/>
+        <w:rPr>
+          <w:rFonts w:cstheme="minorHAnsi"/>
+          <w:sz w:val="16"/>
+          <w:szCs w:val="16"/>
+          <w:lang w:val="en-US"/>
+        </w:rPr>
+      </w:pPr>
+      <w:r>
+        <w:rPr>
+          <w:rFonts w:cstheme="minorHAnsi"/>
+          <w:sz w:val="16"/>
+          <w:szCs w:val="16"/>
+          <w:lang w:val="en-US"/>
+        </w:rPr>
+        <w:t xml:space="preserve">5. </w:t>
+      </w:r>
+      <w:hyperlink r:id="rId9" w:history="1">
+        <w:r>
+          <w:rPr>
+            <w:rStyle w:val="Hyperlink"/>
+            <w:rFonts w:cstheme="minorHAnsi"/>
+            <w:sz w:val="16"/>
+            <w:szCs w:val="16"/>
+            <w:lang w:val="en-US"/>
+          </w:rPr>
+          <w:t>https://www.ers.usda.gov/data-products/urban-influence-codes/documentation/</w:t>
+        </w:r>
+      </w:hyperlink>
     </w:p>
     <w:p>
       <w:pPr>
@@ -3873,7 +4252,7 @@
                     </pic:cNvPicPr>
                   </pic:nvPicPr>
                   <pic:blipFill>
-                    <a:blip r:embed="rId7">
+                    <a:blip r:embed="rId10">
                       <a:extLst>
                         <a:ext uri="{28A0092B-C50C-407E-A947-70E740481C1C}">
                           <a14:useLocalDpi xmlns:a14="http://schemas.microsoft.com/office/drawing/2010/main" val="0"/>
@@ -3999,7 +4378,7 @@
                     </pic:cNvPicPr>
                   </pic:nvPicPr>
                   <pic:blipFill>
-                    <a:blip r:embed="rId8">
+                    <a:blip r:embed="rId11">
                       <a:extLst>
                         <a:ext uri="{28A0092B-C50C-407E-A947-70E740481C1C}">
                           <a14:useLocalDpi xmlns:a14="http://schemas.microsoft.com/office/drawing/2010/main" val="0"/>
@@ -4131,7 +4510,7 @@
                     </pic:cNvPicPr>
                   </pic:nvPicPr>
                   <pic:blipFill>
-                    <a:blip r:embed="rId9">
+                    <a:blip r:embed="rId12">
                       <a:extLst>
                         <a:ext uri="{28A0092B-C50C-407E-A947-70E740481C1C}">
                           <a14:useLocalDpi xmlns:a14="http://schemas.microsoft.com/office/drawing/2010/main" val="0"/>
@@ -4233,7 +4612,7 @@
                     </pic:cNvPicPr>
                   </pic:nvPicPr>
                   <pic:blipFill>
-                    <a:blip r:embed="rId10">
+                    <a:blip r:embed="rId13">
                       <a:extLst>
                         <a:ext uri="{28A0092B-C50C-407E-A947-70E740481C1C}">
                           <a14:useLocalDpi xmlns:a14="http://schemas.microsoft.com/office/drawing/2010/main" val="0"/>
@@ -4399,7 +4778,7 @@
                     </pic:cNvPicPr>
                   </pic:nvPicPr>
                   <pic:blipFill>
-                    <a:blip r:embed="rId11" cstate="print">
+                    <a:blip r:embed="rId14" cstate="print">
                       <a:extLst>
                         <a:ext uri="{28A0092B-C50C-407E-A947-70E740481C1C}">
                           <a14:useLocalDpi xmlns:a14="http://schemas.microsoft.com/office/drawing/2010/main" val="0"/>
@@ -4539,7 +4918,7 @@
                     </pic:cNvPicPr>
                   </pic:nvPicPr>
                   <pic:blipFill>
-                    <a:blip r:embed="rId12" cstate="print">
+                    <a:blip r:embed="rId15" cstate="print">
                       <a:extLst>
                         <a:ext uri="{28A0092B-C50C-407E-A947-70E740481C1C}">
                           <a14:useLocalDpi xmlns:a14="http://schemas.microsoft.com/office/drawing/2010/main" val="0"/>
@@ -4702,7 +5081,7 @@
                     </pic:cNvPicPr>
                   </pic:nvPicPr>
                   <pic:blipFill>
-                    <a:blip r:embed="rId13" cstate="print">
+                    <a:blip r:embed="rId16" cstate="print">
                       <a:extLst>
                         <a:ext uri="{28A0092B-C50C-407E-A947-70E740481C1C}">
                           <a14:useLocalDpi xmlns:a14="http://schemas.microsoft.com/office/drawing/2010/main" val="0"/>
@@ -4842,7 +5221,7 @@
                     </pic:cNvPicPr>
                   </pic:nvPicPr>
                   <pic:blipFill>
-                    <a:blip r:embed="rId14" cstate="print">
+                    <a:blip r:embed="rId17" cstate="print">
                       <a:extLst>
                         <a:ext uri="{28A0092B-C50C-407E-A947-70E740481C1C}">
                           <a14:useLocalDpi xmlns:a14="http://schemas.microsoft.com/office/drawing/2010/main" val="0"/>
@@ -5005,7 +5384,7 @@
                     </pic:cNvPicPr>
                   </pic:nvPicPr>
                   <pic:blipFill>
-                    <a:blip r:embed="rId15" cstate="print">
+                    <a:blip r:embed="rId18" cstate="print">
                       <a:extLst>
                         <a:ext uri="{28A0092B-C50C-407E-A947-70E740481C1C}">
                           <a14:useLocalDpi xmlns:a14="http://schemas.microsoft.com/office/drawing/2010/main" val="0"/>
@@ -5145,7 +5524,7 @@
                     </pic:cNvPicPr>
                   </pic:nvPicPr>
                   <pic:blipFill>
-                    <a:blip r:embed="rId16" cstate="print">
+                    <a:blip r:embed="rId19" cstate="print">
                       <a:extLst>
                         <a:ext uri="{28A0092B-C50C-407E-A947-70E740481C1C}">
                           <a14:useLocalDpi xmlns:a14="http://schemas.microsoft.com/office/drawing/2010/main" val="0"/>
@@ -5307,7 +5686,7 @@
                     </pic:cNvPicPr>
                   </pic:nvPicPr>
                   <pic:blipFill>
-                    <a:blip r:embed="rId17" cstate="print">
+                    <a:blip r:embed="rId20" cstate="print">
                       <a:extLst>
                         <a:ext uri="{28A0092B-C50C-407E-A947-70E740481C1C}">
                           <a14:useLocalDpi xmlns:a14="http://schemas.microsoft.com/office/drawing/2010/main" val="0"/>
@@ -5659,7 +6038,7 @@
                     </pic:cNvPicPr>
                   </pic:nvPicPr>
                   <pic:blipFill>
-                    <a:blip r:embed="rId18" cstate="print">
+                    <a:blip r:embed="rId21" cstate="print">
                       <a:extLst>
                         <a:ext uri="{28A0092B-C50C-407E-A947-70E740481C1C}">
                           <a14:useLocalDpi xmlns:a14="http://schemas.microsoft.com/office/drawing/2010/main" val="0"/>
@@ -5750,7 +6129,7 @@
                     </pic:cNvPicPr>
                   </pic:nvPicPr>
                   <pic:blipFill>
-                    <a:blip r:embed="rId19" cstate="print">
+                    <a:blip r:embed="rId22" cstate="print">
                       <a:extLst>
                         <a:ext uri="{28A0092B-C50C-407E-A947-70E740481C1C}">
                           <a14:useLocalDpi xmlns:a14="http://schemas.microsoft.com/office/drawing/2010/main" val="0"/>
@@ -5898,7 +6277,7 @@
                     </pic:cNvPicPr>
                   </pic:nvPicPr>
                   <pic:blipFill>
-                    <a:blip r:embed="rId20" cstate="print">
+                    <a:blip r:embed="rId23" cstate="print">
                       <a:extLst>
                         <a:ext uri="{28A0092B-C50C-407E-A947-70E740481C1C}">
                           <a14:useLocalDpi xmlns:a14="http://schemas.microsoft.com/office/drawing/2010/main" val="0"/>
@@ -5989,7 +6368,7 @@
                     </pic:cNvPicPr>
                   </pic:nvPicPr>
                   <pic:blipFill>
-                    <a:blip r:embed="rId21" cstate="print">
+                    <a:blip r:embed="rId24" cstate="print">
                       <a:extLst>
                         <a:ext uri="{28A0092B-C50C-407E-A947-70E740481C1C}">
                           <a14:useLocalDpi xmlns:a14="http://schemas.microsoft.com/office/drawing/2010/main" val="0"/>
@@ -6137,7 +6516,7 @@
                     </pic:cNvPicPr>
                   </pic:nvPicPr>
                   <pic:blipFill>
-                    <a:blip r:embed="rId22" cstate="print">
+                    <a:blip r:embed="rId25" cstate="print">
                       <a:extLst>
                         <a:ext uri="{28A0092B-C50C-407E-A947-70E740481C1C}">
                           <a14:useLocalDpi xmlns:a14="http://schemas.microsoft.com/office/drawing/2010/main" val="0"/>
@@ -6228,7 +6607,7 @@
                     </pic:cNvPicPr>
                   </pic:nvPicPr>
                   <pic:blipFill>
-                    <a:blip r:embed="rId23" cstate="print">
+                    <a:blip r:embed="rId26" cstate="print">
                       <a:extLst>
                         <a:ext uri="{28A0092B-C50C-407E-A947-70E740481C1C}">
                           <a14:useLocalDpi xmlns:a14="http://schemas.microsoft.com/office/drawing/2010/main" val="0"/>
@@ -6331,7 +6710,7 @@
                     </pic:cNvPicPr>
                   </pic:nvPicPr>
                   <pic:blipFill>
-                    <a:blip r:embed="rId24" cstate="print">
+                    <a:blip r:embed="rId27" cstate="print">
                       <a:extLst>
                         <a:ext uri="{28A0092B-C50C-407E-A947-70E740481C1C}">
                           <a14:useLocalDpi xmlns:a14="http://schemas.microsoft.com/office/drawing/2010/main" val="0"/>
@@ -6433,7 +6812,7 @@
                     </pic:cNvPicPr>
                   </pic:nvPicPr>
                   <pic:blipFill>
-                    <a:blip r:embed="rId25" cstate="print">
+                    <a:blip r:embed="rId28" cstate="print">
                       <a:extLst>
                         <a:ext uri="{28A0092B-C50C-407E-A947-70E740481C1C}">
                           <a14:useLocalDpi xmlns:a14="http://schemas.microsoft.com/office/drawing/2010/main" val="0"/>
@@ -6536,7 +6915,7 @@
                     </pic:cNvPicPr>
                   </pic:nvPicPr>
                   <pic:blipFill>
-                    <a:blip r:embed="rId26" cstate="print">
+                    <a:blip r:embed="rId29" cstate="print">
                       <a:extLst>
                         <a:ext uri="{28A0092B-C50C-407E-A947-70E740481C1C}">
                           <a14:useLocalDpi xmlns:a14="http://schemas.microsoft.com/office/drawing/2010/main" val="0"/>
@@ -6638,7 +7017,7 @@
                     </pic:cNvPicPr>
                   </pic:nvPicPr>
                   <pic:blipFill>
-                    <a:blip r:embed="rId27" cstate="print">
+                    <a:blip r:embed="rId30" cstate="print">
                       <a:extLst>
                         <a:ext uri="{28A0092B-C50C-407E-A947-70E740481C1C}">
                           <a14:useLocalDpi xmlns:a14="http://schemas.microsoft.com/office/drawing/2010/main" val="0"/>
@@ -6730,7 +7109,7 @@
                     </pic:cNvPicPr>
                   </pic:nvPicPr>
                   <pic:blipFill>
-                    <a:blip r:embed="rId28" cstate="print">
+                    <a:blip r:embed="rId31" cstate="print">
                       <a:extLst>
                         <a:ext uri="{28A0092B-C50C-407E-A947-70E740481C1C}">
                           <a14:useLocalDpi xmlns:a14="http://schemas.microsoft.com/office/drawing/2010/main" val="0"/>
@@ -6763,10 +7142,13 @@
       </w:r>
     </w:p>
     <w:sectPr>
-      <w:headerReference w:type="default" r:id="rId29"/>
+      <w:headerReference w:type="default" r:id="rId32"/>
+      <w:footerReference w:type="default" r:id="rId33"/>
+      <w:footerReference w:type="first" r:id="rId34"/>
       <w:pgSz w:w="11906" w:h="16838"/>
-      <w:pgMar w:top="1440" w:right="1440" w:bottom="1440" w:left="1440" w:header="708" w:footer="708" w:gutter="0"/>
+      <w:pgMar w:top="1440" w:right="1440" w:bottom="1440" w:left="1440" w:header="708" w:footer="227" w:gutter="0"/>
       <w:cols w:space="708"/>
+      <w:titlePg/>
       <w:docGrid w:linePitch="360"/>
     </w:sectPr>
   </w:body>
@@ -6796,6 +7178,109 @@
     </w:p>
   </w:endnote>
 </w:endnotes>
+</file>
+
+<file path=word/footer1.xml><?xml version="1.0" encoding="utf-8"?>
+<w:ftr xmlns:wpc="http://schemas.microsoft.com/office/word/2010/wordprocessingCanvas" xmlns:cx="http://schemas.microsoft.com/office/drawing/2014/chartex" xmlns:cx1="http://schemas.microsoft.com/office/drawing/2015/9/8/chartex" xmlns:cx2="http://schemas.microsoft.com/office/drawing/2015/10/21/chartex" xmlns:cx3="http://schemas.microsoft.com/office/drawing/2016/5/9/chartex" xmlns:cx4="http://schemas.microsoft.com/office/drawing/2016/5/10/chartex" xmlns:cx5="http://schemas.microsoft.com/office/drawing/2016/5/11/chartex" xmlns:cx6="http://schemas.microsoft.com/office/drawing/2016/5/12/chartex" xmlns:cx7="http://schemas.microsoft.com/office/drawing/2016/5/13/chartex" xmlns:cx8="http://schemas.microsoft.com/office/drawing/2016/5/14/chartex" xmlns:mc="http://schemas.openxmlformats.org/markup-compatibility/2006" xmlns:aink="http://schemas.microsoft.com/office/drawing/2016/ink" xmlns:am3d="http://schemas.microsoft.com/office/drawing/2017/model3d" xmlns:o="urn:schemas-microsoft-com:office:office" xmlns:oel="http://schemas.microsoft.com/office/2019/extlst" xmlns:r="http://schemas.openxmlformats.org/officeDocument/2006/relationships" xmlns:m="http://schemas.openxmlformats.org/officeDocument/2006/math" xmlns:v="urn:schemas-microsoft-com:vml" xmlns:wp14="http://schemas.microsoft.com/office/word/2010/wordprocessingDrawing" xmlns:wp="http://schemas.openxmlformats.org/drawingml/2006/wordprocessingDrawing" xmlns:w10="urn:schemas-microsoft-com:office:word" xmlns:w="http://schemas.openxmlformats.org/wordprocessingml/2006/main" xmlns:w14="http://schemas.microsoft.com/office/word/2010/wordml" xmlns:w15="http://schemas.microsoft.com/office/word/2012/wordml" xmlns:w16cex="http://schemas.microsoft.com/office/word/2018/wordml/cex" xmlns:w16cid="http://schemas.microsoft.com/office/word/2016/wordml/cid" xmlns:w16="http://schemas.microsoft.com/office/word/2018/wordml" xmlns:w16sdtdh="http://schemas.microsoft.com/office/word/2020/wordml/sdtdatahash" xmlns:w16se="http://schemas.microsoft.com/office/word/2015/wordml/symex" xmlns:wpg="http://schemas.microsoft.com/office/word/2010/wordprocessingGroup" xmlns:wpi="http://schemas.microsoft.com/office/word/2010/wordprocessingInk" xmlns:wne="http://schemas.microsoft.com/office/word/2006/wordml" xmlns:wps="http://schemas.microsoft.com/office/word/2010/wordprocessingShape" mc:Ignorable="w14 w15 w16se w16cid w16 w16cex w16sdtdh wp14">
+  <w:p>
+    <w:pPr>
+      <w:pStyle w:val="Footer"/>
+      <w:ind w:left="720"/>
+      <w:rPr>
+        <w:lang w:val="en-US"/>
+      </w:rPr>
+    </w:pPr>
+  </w:p>
+</w:ftr>
+</file>
+
+<file path=word/footer2.xml><?xml version="1.0" encoding="utf-8"?>
+<w:ftr xmlns:wpc="http://schemas.microsoft.com/office/word/2010/wordprocessingCanvas" xmlns:cx="http://schemas.microsoft.com/office/drawing/2014/chartex" xmlns:cx1="http://schemas.microsoft.com/office/drawing/2015/9/8/chartex" xmlns:cx2="http://schemas.microsoft.com/office/drawing/2015/10/21/chartex" xmlns:cx3="http://schemas.microsoft.com/office/drawing/2016/5/9/chartex" xmlns:cx4="http://schemas.microsoft.com/office/drawing/2016/5/10/chartex" xmlns:cx5="http://schemas.microsoft.com/office/drawing/2016/5/11/chartex" xmlns:cx6="http://schemas.microsoft.com/office/drawing/2016/5/12/chartex" xmlns:cx7="http://schemas.microsoft.com/office/drawing/2016/5/13/chartex" xmlns:cx8="http://schemas.microsoft.com/office/drawing/2016/5/14/chartex" xmlns:mc="http://schemas.openxmlformats.org/markup-compatibility/2006" xmlns:aink="http://schemas.microsoft.com/office/drawing/2016/ink" xmlns:am3d="http://schemas.microsoft.com/office/drawing/2017/model3d" xmlns:o="urn:schemas-microsoft-com:office:office" xmlns:oel="http://schemas.microsoft.com/office/2019/extlst" xmlns:r="http://schemas.openxmlformats.org/officeDocument/2006/relationships" xmlns:m="http://schemas.openxmlformats.org/officeDocument/2006/math" xmlns:v="urn:schemas-microsoft-com:vml" xmlns:wp14="http://schemas.microsoft.com/office/word/2010/wordprocessingDrawing" xmlns:wp="http://schemas.openxmlformats.org/drawingml/2006/wordprocessingDrawing" xmlns:w10="urn:schemas-microsoft-com:office:word" xmlns:w="http://schemas.openxmlformats.org/wordprocessingml/2006/main" xmlns:w14="http://schemas.microsoft.com/office/word/2010/wordml" xmlns:w15="http://schemas.microsoft.com/office/word/2012/wordml" xmlns:w16cex="http://schemas.microsoft.com/office/word/2018/wordml/cex" xmlns:w16cid="http://schemas.microsoft.com/office/word/2016/wordml/cid" xmlns:w16="http://schemas.microsoft.com/office/word/2018/wordml" xmlns:w16sdtdh="http://schemas.microsoft.com/office/word/2020/wordml/sdtdatahash" xmlns:w16se="http://schemas.microsoft.com/office/word/2015/wordml/symex" xmlns:wpg="http://schemas.microsoft.com/office/word/2010/wordprocessingGroup" xmlns:wpi="http://schemas.microsoft.com/office/word/2010/wordprocessingInk" xmlns:wne="http://schemas.microsoft.com/office/word/2006/wordml" xmlns:wps="http://schemas.microsoft.com/office/word/2010/wordprocessingShape" mc:Ignorable="w14 w15 w16se w16cid w16 w16cex w16sdtdh wp14">
+  <w:p>
+    <w:pPr>
+      <w:pStyle w:val="Footer"/>
+      <w:numPr>
+        <w:ilvl w:val="0"/>
+        <w:numId w:val="12"/>
+      </w:numPr>
+      <w:rPr>
+        <w:sz w:val="16"/>
+        <w:szCs w:val="16"/>
+        <w:lang w:val="en-US"/>
+      </w:rPr>
+    </w:pPr>
+    <w:hyperlink r:id="rId1" w:history="1">
+      <w:r>
+        <w:rPr>
+          <w:rStyle w:val="Hyperlink"/>
+          <w:sz w:val="16"/>
+          <w:szCs w:val="16"/>
+          <w:lang w:val="en-US"/>
+        </w:rPr>
+        <w:t>https://www.allaboutbirds.org/guide/Northern_Cardinal/overview</w:t>
+      </w:r>
+    </w:hyperlink>
+  </w:p>
+  <w:p>
+    <w:pPr>
+      <w:pStyle w:val="Footer"/>
+      <w:numPr>
+        <w:ilvl w:val="0"/>
+        <w:numId w:val="12"/>
+      </w:numPr>
+      <w:rPr>
+        <w:sz w:val="16"/>
+        <w:szCs w:val="16"/>
+        <w:lang w:val="en-US"/>
+      </w:rPr>
+    </w:pPr>
+    <w:hyperlink r:id="rId2" w:history="1">
+      <w:r>
+        <w:rPr>
+          <w:rStyle w:val="Hyperlink"/>
+          <w:sz w:val="16"/>
+          <w:szCs w:val="16"/>
+          <w:lang w:val="en-US"/>
+        </w:rPr>
+        <w:t>https://ebird.org/data/download/ebd</w:t>
+      </w:r>
+    </w:hyperlink>
+  </w:p>
+  <w:p>
+    <w:pPr>
+      <w:pStyle w:val="Footer"/>
+      <w:numPr>
+        <w:ilvl w:val="0"/>
+        <w:numId w:val="12"/>
+      </w:numPr>
+      <w:rPr>
+        <w:sz w:val="16"/>
+        <w:szCs w:val="16"/>
+        <w:lang w:val="en-US"/>
+      </w:rPr>
+    </w:pPr>
+    <w:hyperlink r:id="rId3" w:history="1">
+      <w:r>
+        <w:rPr>
+          <w:rStyle w:val="Hyperlink"/>
+          <w:sz w:val="16"/>
+          <w:szCs w:val="16"/>
+          <w:lang w:val="en-US"/>
+        </w:rPr>
+        <w:t>https://www.ers.usda.gov/data-products/county-level-data-sets/county-level-data-sets-download-data/</w:t>
+      </w:r>
+    </w:hyperlink>
+  </w:p>
+  <w:p>
+    <w:pPr>
+      <w:pStyle w:val="Footer"/>
+      <w:ind w:left="720"/>
+      <w:rPr>
+        <w:lang w:val="en-US"/>
+      </w:rPr>
+    </w:pPr>
+  </w:p>
+</w:ftr>
 </file>
 
 <file path=word/footnotes.xml><?xml version="1.0" encoding="utf-8"?>
@@ -7406,6 +7891,95 @@
     </w:lvl>
   </w:abstractNum>
   <w:abstractNum w:abstractNumId="4" w15:restartNumberingAfterBreak="0">
+    <w:nsid w:val="1896673F"/>
+    <w:multiLevelType w:val="hybridMultilevel"/>
+    <w:tmpl w:val="7508223A"/>
+    <w:lvl w:ilvl="0" w:tplc="2000000F">
+      <w:start w:val="1"/>
+      <w:numFmt w:val="decimal"/>
+      <w:lvlText w:val="%1."/>
+      <w:lvlJc w:val="left"/>
+      <w:pPr>
+        <w:ind w:left="720" w:hanging="360"/>
+      </w:pPr>
+      <w:rPr>
+        <w:rFonts w:hint="default"/>
+      </w:rPr>
+    </w:lvl>
+    <w:lvl w:ilvl="1" w:tplc="20000019" w:tentative="1">
+      <w:start w:val="1"/>
+      <w:numFmt w:val="lowerLetter"/>
+      <w:lvlText w:val="%2."/>
+      <w:lvlJc w:val="left"/>
+      <w:pPr>
+        <w:ind w:left="1440" w:hanging="360"/>
+      </w:pPr>
+    </w:lvl>
+    <w:lvl w:ilvl="2" w:tplc="2000001B" w:tentative="1">
+      <w:start w:val="1"/>
+      <w:numFmt w:val="lowerRoman"/>
+      <w:lvlText w:val="%3."/>
+      <w:lvlJc w:val="right"/>
+      <w:pPr>
+        <w:ind w:left="2160" w:hanging="180"/>
+      </w:pPr>
+    </w:lvl>
+    <w:lvl w:ilvl="3" w:tplc="2000000F" w:tentative="1">
+      <w:start w:val="1"/>
+      <w:numFmt w:val="decimal"/>
+      <w:lvlText w:val="%4."/>
+      <w:lvlJc w:val="left"/>
+      <w:pPr>
+        <w:ind w:left="2880" w:hanging="360"/>
+      </w:pPr>
+    </w:lvl>
+    <w:lvl w:ilvl="4" w:tplc="20000019" w:tentative="1">
+      <w:start w:val="1"/>
+      <w:numFmt w:val="lowerLetter"/>
+      <w:lvlText w:val="%5."/>
+      <w:lvlJc w:val="left"/>
+      <w:pPr>
+        <w:ind w:left="3600" w:hanging="360"/>
+      </w:pPr>
+    </w:lvl>
+    <w:lvl w:ilvl="5" w:tplc="2000001B" w:tentative="1">
+      <w:start w:val="1"/>
+      <w:numFmt w:val="lowerRoman"/>
+      <w:lvlText w:val="%6."/>
+      <w:lvlJc w:val="right"/>
+      <w:pPr>
+        <w:ind w:left="4320" w:hanging="180"/>
+      </w:pPr>
+    </w:lvl>
+    <w:lvl w:ilvl="6" w:tplc="2000000F" w:tentative="1">
+      <w:start w:val="1"/>
+      <w:numFmt w:val="decimal"/>
+      <w:lvlText w:val="%7."/>
+      <w:lvlJc w:val="left"/>
+      <w:pPr>
+        <w:ind w:left="5040" w:hanging="360"/>
+      </w:pPr>
+    </w:lvl>
+    <w:lvl w:ilvl="7" w:tplc="20000019" w:tentative="1">
+      <w:start w:val="1"/>
+      <w:numFmt w:val="lowerLetter"/>
+      <w:lvlText w:val="%8."/>
+      <w:lvlJc w:val="left"/>
+      <w:pPr>
+        <w:ind w:left="5760" w:hanging="360"/>
+      </w:pPr>
+    </w:lvl>
+    <w:lvl w:ilvl="8" w:tplc="2000001B" w:tentative="1">
+      <w:start w:val="1"/>
+      <w:numFmt w:val="lowerRoman"/>
+      <w:lvlText w:val="%9."/>
+      <w:lvlJc w:val="right"/>
+      <w:pPr>
+        <w:ind w:left="6480" w:hanging="180"/>
+      </w:pPr>
+    </w:lvl>
+  </w:abstractNum>
+  <w:abstractNum w:abstractNumId="5" w15:restartNumberingAfterBreak="0">
     <w:nsid w:val="196852EC"/>
     <w:multiLevelType w:val="multilevel"/>
     <w:tmpl w:val="4EC89D92"/>
@@ -7526,7 +8100,7 @@
       </w:rPr>
     </w:lvl>
   </w:abstractNum>
-  <w:abstractNum w:abstractNumId="5" w15:restartNumberingAfterBreak="0">
+  <w:abstractNum w:abstractNumId="6" w15:restartNumberingAfterBreak="0">
     <w:nsid w:val="31CF1DE9"/>
     <w:multiLevelType w:val="hybridMultilevel"/>
     <w:tmpl w:val="E00E038E"/>
@@ -7615,7 +8189,7 @@
       </w:pPr>
     </w:lvl>
   </w:abstractNum>
-  <w:abstractNum w:abstractNumId="6" w15:restartNumberingAfterBreak="0">
+  <w:abstractNum w:abstractNumId="7" w15:restartNumberingAfterBreak="0">
     <w:nsid w:val="34E57934"/>
     <w:multiLevelType w:val="multilevel"/>
     <w:tmpl w:val="431E50F4"/>
@@ -7764,7 +8338,96 @@
       </w:rPr>
     </w:lvl>
   </w:abstractNum>
-  <w:abstractNum w:abstractNumId="7" w15:restartNumberingAfterBreak="0">
+  <w:abstractNum w:abstractNumId="8" w15:restartNumberingAfterBreak="0">
+    <w:nsid w:val="3F433FC8"/>
+    <w:multiLevelType w:val="hybridMultilevel"/>
+    <w:tmpl w:val="C598049C"/>
+    <w:lvl w:ilvl="0" w:tplc="2000000F">
+      <w:start w:val="1"/>
+      <w:numFmt w:val="decimal"/>
+      <w:lvlText w:val="%1."/>
+      <w:lvlJc w:val="left"/>
+      <w:pPr>
+        <w:ind w:left="720" w:hanging="360"/>
+      </w:pPr>
+      <w:rPr>
+        <w:rFonts w:hint="default"/>
+      </w:rPr>
+    </w:lvl>
+    <w:lvl w:ilvl="1" w:tplc="20000019" w:tentative="1">
+      <w:start w:val="1"/>
+      <w:numFmt w:val="lowerLetter"/>
+      <w:lvlText w:val="%2."/>
+      <w:lvlJc w:val="left"/>
+      <w:pPr>
+        <w:ind w:left="1440" w:hanging="360"/>
+      </w:pPr>
+    </w:lvl>
+    <w:lvl w:ilvl="2" w:tplc="2000001B" w:tentative="1">
+      <w:start w:val="1"/>
+      <w:numFmt w:val="lowerRoman"/>
+      <w:lvlText w:val="%3."/>
+      <w:lvlJc w:val="right"/>
+      <w:pPr>
+        <w:ind w:left="2160" w:hanging="180"/>
+      </w:pPr>
+    </w:lvl>
+    <w:lvl w:ilvl="3" w:tplc="2000000F" w:tentative="1">
+      <w:start w:val="1"/>
+      <w:numFmt w:val="decimal"/>
+      <w:lvlText w:val="%4."/>
+      <w:lvlJc w:val="left"/>
+      <w:pPr>
+        <w:ind w:left="2880" w:hanging="360"/>
+      </w:pPr>
+    </w:lvl>
+    <w:lvl w:ilvl="4" w:tplc="20000019" w:tentative="1">
+      <w:start w:val="1"/>
+      <w:numFmt w:val="lowerLetter"/>
+      <w:lvlText w:val="%5."/>
+      <w:lvlJc w:val="left"/>
+      <w:pPr>
+        <w:ind w:left="3600" w:hanging="360"/>
+      </w:pPr>
+    </w:lvl>
+    <w:lvl w:ilvl="5" w:tplc="2000001B" w:tentative="1">
+      <w:start w:val="1"/>
+      <w:numFmt w:val="lowerRoman"/>
+      <w:lvlText w:val="%6."/>
+      <w:lvlJc w:val="right"/>
+      <w:pPr>
+        <w:ind w:left="4320" w:hanging="180"/>
+      </w:pPr>
+    </w:lvl>
+    <w:lvl w:ilvl="6" w:tplc="2000000F" w:tentative="1">
+      <w:start w:val="1"/>
+      <w:numFmt w:val="decimal"/>
+      <w:lvlText w:val="%7."/>
+      <w:lvlJc w:val="left"/>
+      <w:pPr>
+        <w:ind w:left="5040" w:hanging="360"/>
+      </w:pPr>
+    </w:lvl>
+    <w:lvl w:ilvl="7" w:tplc="20000019" w:tentative="1">
+      <w:start w:val="1"/>
+      <w:numFmt w:val="lowerLetter"/>
+      <w:lvlText w:val="%8."/>
+      <w:lvlJc w:val="left"/>
+      <w:pPr>
+        <w:ind w:left="5760" w:hanging="360"/>
+      </w:pPr>
+    </w:lvl>
+    <w:lvl w:ilvl="8" w:tplc="2000001B" w:tentative="1">
+      <w:start w:val="1"/>
+      <w:numFmt w:val="lowerRoman"/>
+      <w:lvlText w:val="%9."/>
+      <w:lvlJc w:val="right"/>
+      <w:pPr>
+        <w:ind w:left="6480" w:hanging="180"/>
+      </w:pPr>
+    </w:lvl>
+  </w:abstractNum>
+  <w:abstractNum w:abstractNumId="9" w15:restartNumberingAfterBreak="0">
     <w:nsid w:val="475665E2"/>
     <w:multiLevelType w:val="multilevel"/>
     <w:tmpl w:val="930E20F0"/>
@@ -7913,7 +8576,7 @@
       </w:rPr>
     </w:lvl>
   </w:abstractNum>
-  <w:abstractNum w:abstractNumId="8" w15:restartNumberingAfterBreak="0">
+  <w:abstractNum w:abstractNumId="10" w15:restartNumberingAfterBreak="0">
     <w:nsid w:val="529F612B"/>
     <w:multiLevelType w:val="hybridMultilevel"/>
     <w:tmpl w:val="4BF4373E"/>
@@ -8002,7 +8665,7 @@
       </w:pPr>
     </w:lvl>
   </w:abstractNum>
-  <w:abstractNum w:abstractNumId="9" w15:restartNumberingAfterBreak="0">
+  <w:abstractNum w:abstractNumId="11" w15:restartNumberingAfterBreak="0">
     <w:nsid w:val="6EC0780A"/>
     <w:multiLevelType w:val="multilevel"/>
     <w:tmpl w:val="EAEABB5E"/>
@@ -8152,19 +8815,19 @@
     </w:lvl>
   </w:abstractNum>
   <w:num w:numId="1" w16cid:durableId="705328837">
-    <w:abstractNumId w:val="8"/>
+    <w:abstractNumId w:val="10"/>
   </w:num>
   <w:num w:numId="2" w16cid:durableId="1061831170">
     <w:abstractNumId w:val="1"/>
   </w:num>
   <w:num w:numId="3" w16cid:durableId="1974363739">
-    <w:abstractNumId w:val="7"/>
+    <w:abstractNumId w:val="9"/>
   </w:num>
   <w:num w:numId="4" w16cid:durableId="1384333869">
-    <w:abstractNumId w:val="9"/>
+    <w:abstractNumId w:val="11"/>
   </w:num>
   <w:num w:numId="5" w16cid:durableId="2054498149">
-    <w:abstractNumId w:val="6"/>
+    <w:abstractNumId w:val="7"/>
   </w:num>
   <w:num w:numId="6" w16cid:durableId="1995834416">
     <w:abstractNumId w:val="3"/>
@@ -8176,10 +8839,16 @@
     <w:abstractNumId w:val="2"/>
   </w:num>
   <w:num w:numId="9" w16cid:durableId="1797945411">
+    <w:abstractNumId w:val="5"/>
+  </w:num>
+  <w:num w:numId="10" w16cid:durableId="452015460">
+    <w:abstractNumId w:val="6"/>
+  </w:num>
+  <w:num w:numId="11" w16cid:durableId="860051916">
     <w:abstractNumId w:val="4"/>
   </w:num>
-  <w:num w:numId="10" w16cid:durableId="452015460">
-    <w:abstractNumId w:val="5"/>
+  <w:num w:numId="12" w16cid:durableId="1140264699">
+    <w:abstractNumId w:val="8"/>
   </w:num>
 </w:numbering>
 </file>
@@ -9171,4 +9840,16 @@
     </a:ext>
   </a:extLst>
 </a:theme>
+</file>
+
+<file path=customXml/item1.xml><?xml version="1.0" encoding="utf-8"?>
+<b:Sources xmlns:b="http://schemas.openxmlformats.org/officeDocument/2006/bibliography" xmlns="http://schemas.openxmlformats.org/officeDocument/2006/bibliography" SelectedStyle="\APASixthEditionOfficeOnline.xsl" StyleName="APA" Version="6"/>
+</file>
+
+<file path=customXml/itemProps1.xml><?xml version="1.0" encoding="utf-8"?>
+<ds:datastoreItem xmlns:ds="http://schemas.openxmlformats.org/officeDocument/2006/customXml" ds:itemID="{D747D2AB-DB46-44D5-9459-EE60AA597116}">
+  <ds:schemaRefs>
+    <ds:schemaRef ds:uri="http://schemas.openxmlformats.org/officeDocument/2006/bibliography"/>
+  </ds:schemaRefs>
+</ds:datastoreItem>
 </file>
</xml_diff>

<commit_message>
re-ran code, included an updated VIF test
</commit_message>
<xml_diff>
--- a/Documentation.docx
+++ b/Documentation.docx
@@ -93,7 +93,7 @@
           <w:szCs w:val="28"/>
           <w:lang w:val="en-US"/>
         </w:rPr>
-        <w:t xml:space="preserve">By </w:t>
+        <w:t xml:space="preserve">By Ian Brandenburg </w:t>
       </w:r>
       <w:r>
         <w:rPr>
@@ -106,20 +106,7 @@
           <w:szCs w:val="28"/>
           <w:lang w:val="en-US"/>
         </w:rPr>
-        <w:t>Ian Brandenburg</w:t>
-      </w:r>
-      <w:r>
-        <w:rPr>
-          <w:rFonts w:ascii="Times New Roman" w:hAnsi="Times New Roman" w:cs="Times New Roman"/>
-          <w:b/>
-          <w:bCs/>
-          <w:i/>
-          <w:iCs/>
-          <w:sz w:val="28"/>
-          <w:szCs w:val="28"/>
-          <w:lang w:val="en-US"/>
-        </w:rPr>
-        <w:t xml:space="preserve"> </w:t>
+        <w:t>(2304791)</w:t>
       </w:r>
     </w:p>
     <w:p>
@@ -155,6 +142,7 @@
       <w:pPr>
         <w:pStyle w:val="NormalWeb"/>
         <w:spacing w:before="0" w:beforeAutospacing="0" w:after="0" w:afterAutospacing="0"/>
+        <w:jc w:val="both"/>
         <w:rPr>
           <w:lang w:val="en-US"/>
         </w:rPr>
@@ -367,6 +355,7 @@
       <w:pPr>
         <w:pStyle w:val="NormalWeb"/>
         <w:spacing w:before="0" w:beforeAutospacing="0" w:after="0" w:afterAutospacing="0"/>
+        <w:jc w:val="both"/>
       </w:pPr>
       <w:r>
         <w:t>This project merged</w:t>
@@ -483,6 +472,7 @@
     <w:p>
       <w:pPr>
         <w:pStyle w:val="NormalWeb"/>
+        <w:jc w:val="both"/>
       </w:pPr>
       <w:r>
         <w:t xml:space="preserve">The second dataset, </w:t>
@@ -558,6 +548,7 @@
     <w:p>
       <w:pPr>
         <w:pStyle w:val="NormalWeb"/>
+        <w:jc w:val="both"/>
         <w:rPr>
           <w:lang w:val="en-US"/>
         </w:rPr>
@@ -612,13 +603,7 @@
         <w:t xml:space="preserve"> </w:t>
       </w:r>
       <w:r>
-        <w:t xml:space="preserve">identify the primary economy of a county: 0 for </w:t>
-      </w:r>
-      <w:r>
-        <w:t>non-specialized</w:t>
-      </w:r>
-      <w:r>
-        <w:t xml:space="preserve">, 1 for Farm, 2 for Mining, 3 for Manufacturing, 4 for Federal/State Government, and 5 for Recreation Dependent. The net immigration rate measures population movement in and out of counties, while the natural rate of change </w:t>
+        <w:t xml:space="preserve">identify the primary economy of a county: 0 for non-specialized, 1 for Farm, 2 for Mining, 3 for Manufacturing, 4 for Federal/State Government, and 5 for Recreation Dependent. The net immigration rate measures population movement in and out of counties, while the natural rate of change </w:t>
       </w:r>
       <w:r>
         <w:rPr>
@@ -645,17 +630,11 @@
         <w:t xml:space="preserve"> development codes being </w:t>
       </w:r>
       <w:r>
-        <w:t xml:space="preserve">converted to dummy variables, were used in </w:t>
+        <w:t xml:space="preserve">converted to dummy variables, were used in regression models </w:t>
       </w:r>
       <w:r>
         <w:lastRenderedPageBreak/>
-        <w:t xml:space="preserve">regression models </w:t>
-      </w:r>
-      <w:r>
-        <w:t>analysing</w:t>
-      </w:r>
-      <w:r>
-        <w:t xml:space="preserve"> Northern Cardinal observation counts. After merging the datasets, the study included 2,190 observations. The appendix provides detailed code descriptions</w:t>
+        <w:t>analysing Northern Cardinal observation counts. After merging the datasets, the study included 2,190 observations. The appendix provides detailed code descriptions</w:t>
       </w:r>
       <w:r>
         <w:rPr>
@@ -727,6 +706,7 @@
     <w:p>
       <w:pPr>
         <w:spacing w:line="240" w:lineRule="auto"/>
+        <w:jc w:val="both"/>
         <w:rPr>
           <w:rFonts w:ascii="Times New Roman" w:hAnsi="Times New Roman" w:cs="Times New Roman"/>
           <w:sz w:val="24"/>
@@ -796,19 +776,19 @@
     <w:p>
       <w:pPr>
         <w:spacing w:line="240" w:lineRule="auto"/>
-        <w:rPr>
-          <w:rFonts w:ascii="Times New Roman" w:hAnsi="Times New Roman" w:cs="Times New Roman"/>
-          <w:sz w:val="24"/>
-          <w:szCs w:val="24"/>
-          <w:lang w:val="en-US"/>
-        </w:rPr>
-      </w:pPr>
-      <w:r>
-        <w:rPr>
-          <w:rFonts w:ascii="Times New Roman" w:hAnsi="Times New Roman" w:cs="Times New Roman"/>
-          <w:sz w:val="24"/>
-          <w:szCs w:val="24"/>
-          <w:lang w:val="en-AT"/>
+        <w:jc w:val="both"/>
+        <w:rPr>
+          <w:rFonts w:ascii="Times New Roman" w:hAnsi="Times New Roman" w:cs="Times New Roman"/>
+          <w:sz w:val="24"/>
+          <w:szCs w:val="24"/>
+          <w:lang w:val="en-US"/>
+        </w:rPr>
+      </w:pPr>
+      <w:r>
+        <w:rPr>
+          <w:rFonts w:ascii="Times New Roman" w:hAnsi="Times New Roman" w:cs="Times New Roman"/>
+          <w:sz w:val="24"/>
+          <w:szCs w:val="24"/>
         </w:rPr>
         <w:t xml:space="preserve">In this research, two distinct sets of Ordinary Least Squares (OLS) models were executed to examine the </w:t>
       </w:r>
@@ -826,7 +806,6 @@
           <w:rFonts w:ascii="Times New Roman" w:hAnsi="Times New Roman" w:cs="Times New Roman"/>
           <w:sz w:val="24"/>
           <w:szCs w:val="24"/>
-          <w:lang w:val="en-AT"/>
         </w:rPr>
         <w:t xml:space="preserve"> of Rural-Urban Continuum Codes and Urban Influence Codes on the </w:t>
       </w:r>
@@ -844,7 +823,6 @@
           <w:rFonts w:ascii="Times New Roman" w:hAnsi="Times New Roman" w:cs="Times New Roman"/>
           <w:sz w:val="24"/>
           <w:szCs w:val="24"/>
-          <w:lang w:val="en-AT"/>
         </w:rPr>
         <w:t xml:space="preserve"> of Northern Cardinal observations. The selection of the OLS methodology was </w:t>
       </w:r>
@@ -862,7 +840,6 @@
           <w:rFonts w:ascii="Times New Roman" w:hAnsi="Times New Roman" w:cs="Times New Roman"/>
           <w:sz w:val="24"/>
           <w:szCs w:val="24"/>
-          <w:lang w:val="en-AT"/>
         </w:rPr>
         <w:t xml:space="preserve"> on the hypothesized linear association between the urban development status and the </w:t>
       </w:r>
@@ -880,7 +857,6 @@
           <w:rFonts w:ascii="Times New Roman" w:hAnsi="Times New Roman" w:cs="Times New Roman"/>
           <w:sz w:val="24"/>
           <w:szCs w:val="24"/>
-          <w:lang w:val="en-AT"/>
         </w:rPr>
         <w:t xml:space="preserve"> of Northern Cardinal observation</w:t>
       </w:r>
@@ -898,7 +874,6 @@
           <w:rFonts w:ascii="Times New Roman" w:hAnsi="Times New Roman" w:cs="Times New Roman"/>
           <w:sz w:val="24"/>
           <w:szCs w:val="24"/>
-          <w:lang w:val="en-AT"/>
         </w:rPr>
         <w:t xml:space="preserve">. Given that both Rural-Urban Continuum and Urban Influence Codes provide </w:t>
       </w:r>
@@ -916,7 +891,6 @@
           <w:rFonts w:ascii="Times New Roman" w:hAnsi="Times New Roman" w:cs="Times New Roman"/>
           <w:sz w:val="24"/>
           <w:szCs w:val="24"/>
-          <w:lang w:val="en-AT"/>
         </w:rPr>
         <w:t xml:space="preserve"> insights regarding a county's characteristics, they were </w:t>
       </w:r>
@@ -925,7 +899,6 @@
           <w:rFonts w:ascii="Times New Roman" w:hAnsi="Times New Roman" w:cs="Times New Roman"/>
           <w:sz w:val="24"/>
           <w:szCs w:val="24"/>
-          <w:lang w:val="en-AT"/>
         </w:rPr>
         <w:t>analysed</w:t>
       </w:r>
@@ -934,7 +907,6 @@
           <w:rFonts w:ascii="Times New Roman" w:hAnsi="Times New Roman" w:cs="Times New Roman"/>
           <w:sz w:val="24"/>
           <w:szCs w:val="24"/>
-          <w:lang w:val="en-AT"/>
         </w:rPr>
         <w:t xml:space="preserve"> independently to enhance the robustness of the findings. In each set of models, the initial code (Code 1 for both sets) was the reference category and excluded from the regression analysis. Subsequently, a series of OLS regressions were conducted for each </w:t>
       </w:r>
@@ -952,7 +924,6 @@
           <w:rFonts w:ascii="Times New Roman" w:hAnsi="Times New Roman" w:cs="Times New Roman"/>
           <w:sz w:val="24"/>
           <w:szCs w:val="24"/>
-          <w:lang w:val="en-AT"/>
         </w:rPr>
         <w:t xml:space="preserve">code set, progressively incorporating additional </w:t>
       </w:r>
@@ -970,7 +941,6 @@
           <w:rFonts w:ascii="Times New Roman" w:hAnsi="Times New Roman" w:cs="Times New Roman"/>
           <w:sz w:val="24"/>
           <w:szCs w:val="24"/>
-          <w:lang w:val="en-AT"/>
         </w:rPr>
         <w:t>code variables as explanatory factors (Rural-Urban Continuum Codes 2 through 9 and Urban Influence Codes 2 through 12, respectively). To account for potential heteroscedasticity, all models were estimated using heteroscedasticity-consistent standard errors of type HC1.</w:t>
       </w:r>
@@ -981,16 +951,7 @@
           <w:szCs w:val="24"/>
           <w:lang w:val="en-US"/>
         </w:rPr>
-        <w:t xml:space="preserve"> </w:t>
-      </w:r>
-      <w:r>
-        <w:rPr>
-          <w:rFonts w:ascii="Times New Roman" w:hAnsi="Times New Roman" w:cs="Times New Roman"/>
-          <w:sz w:val="24"/>
-          <w:szCs w:val="24"/>
-          <w:lang w:val="en-US"/>
-        </w:rPr>
-        <w:t>These models can be found in the appendix (</w:t>
+        <w:t xml:space="preserve"> These models can be found in the appendix (</w:t>
       </w:r>
       <w:r>
         <w:rPr>
@@ -1016,19 +977,18 @@
     <w:p>
       <w:pPr>
         <w:spacing w:line="240" w:lineRule="auto"/>
-        <w:rPr>
-          <w:rFonts w:ascii="Times New Roman" w:hAnsi="Times New Roman" w:cs="Times New Roman"/>
-          <w:sz w:val="24"/>
-          <w:szCs w:val="24"/>
-          <w:lang w:val="en-AT"/>
-        </w:rPr>
-      </w:pPr>
-      <w:r>
-        <w:rPr>
-          <w:rFonts w:ascii="Times New Roman" w:hAnsi="Times New Roman" w:cs="Times New Roman"/>
-          <w:sz w:val="24"/>
-          <w:szCs w:val="24"/>
-          <w:lang w:val="en-AT"/>
+        <w:jc w:val="both"/>
+        <w:rPr>
+          <w:rFonts w:ascii="Times New Roman" w:hAnsi="Times New Roman" w:cs="Times New Roman"/>
+          <w:sz w:val="24"/>
+          <w:szCs w:val="24"/>
+        </w:rPr>
+      </w:pPr>
+      <w:r>
+        <w:rPr>
+          <w:rFonts w:ascii="Times New Roman" w:hAnsi="Times New Roman" w:cs="Times New Roman"/>
+          <w:sz w:val="24"/>
+          <w:szCs w:val="24"/>
         </w:rPr>
         <w:t>The analysis of both model set</w:t>
       </w:r>
@@ -1046,7 +1006,6 @@
           <w:rFonts w:ascii="Times New Roman" w:hAnsi="Times New Roman" w:cs="Times New Roman"/>
           <w:sz w:val="24"/>
           <w:szCs w:val="24"/>
-          <w:lang w:val="en-AT"/>
         </w:rPr>
         <w:t xml:space="preserve">outcomes. In each case, the comprehensive model, </w:t>
       </w:r>
@@ -1064,7 +1023,6 @@
           <w:rFonts w:ascii="Times New Roman" w:hAnsi="Times New Roman" w:cs="Times New Roman"/>
           <w:sz w:val="24"/>
           <w:szCs w:val="24"/>
-          <w:lang w:val="en-AT"/>
         </w:rPr>
         <w:t xml:space="preserve"> all codes except the benchmark</w:t>
       </w:r>
@@ -1082,7 +1040,6 @@
           <w:rFonts w:ascii="Times New Roman" w:hAnsi="Times New Roman" w:cs="Times New Roman"/>
           <w:sz w:val="24"/>
           <w:szCs w:val="24"/>
-          <w:lang w:val="en-AT"/>
         </w:rPr>
         <w:t xml:space="preserve">, demonstrated superior model efficacy, as evidenced by the highest R-Squared value. </w:t>
       </w:r>
@@ -1100,27 +1057,23 @@
           <w:rFonts w:ascii="Times New Roman" w:hAnsi="Times New Roman" w:cs="Times New Roman"/>
           <w:sz w:val="24"/>
           <w:szCs w:val="24"/>
-          <w:lang w:val="en-AT"/>
         </w:rPr>
         <w:t xml:space="preserve">models were selected for </w:t>
       </w:r>
-      <w:proofErr w:type="gramStart"/>
-      <w:r>
-        <w:rPr>
-          <w:rFonts w:ascii="Times New Roman" w:hAnsi="Times New Roman" w:cs="Times New Roman"/>
-          <w:sz w:val="24"/>
-          <w:szCs w:val="24"/>
-          <w:lang w:val="en-US"/>
-        </w:rPr>
-        <w:t>the analysis</w:t>
-      </w:r>
-      <w:proofErr w:type="gramEnd"/>
-      <w:r>
-        <w:rPr>
-          <w:rFonts w:ascii="Times New Roman" w:hAnsi="Times New Roman" w:cs="Times New Roman"/>
-          <w:sz w:val="24"/>
-          <w:szCs w:val="24"/>
-          <w:lang w:val="en-AT"/>
+      <w:r>
+        <w:rPr>
+          <w:rFonts w:ascii="Times New Roman" w:hAnsi="Times New Roman" w:cs="Times New Roman"/>
+          <w:sz w:val="24"/>
+          <w:szCs w:val="24"/>
+          <w:lang w:val="en-US"/>
+        </w:rPr>
+        <w:t>analysis</w:t>
+      </w:r>
+      <w:r>
+        <w:rPr>
+          <w:rFonts w:ascii="Times New Roman" w:hAnsi="Times New Roman" w:cs="Times New Roman"/>
+          <w:sz w:val="24"/>
+          <w:szCs w:val="24"/>
         </w:rPr>
         <w:t xml:space="preserve">. The R-Squared for the Urban Influence Code OLS regression was determined to be 32.5%, while 34.1% for the Rural-Urban Continuum Code OLS regression. This indicates that approximately </w:t>
       </w:r>
@@ -1138,7 +1091,6 @@
           <w:rFonts w:ascii="Times New Roman" w:hAnsi="Times New Roman" w:cs="Times New Roman"/>
           <w:sz w:val="24"/>
           <w:szCs w:val="24"/>
-          <w:lang w:val="en-AT"/>
         </w:rPr>
         <w:t xml:space="preserve"> of the </w:t>
       </w:r>
@@ -1156,7 +1108,6 @@
           <w:rFonts w:ascii="Times New Roman" w:hAnsi="Times New Roman" w:cs="Times New Roman"/>
           <w:sz w:val="24"/>
           <w:szCs w:val="24"/>
-          <w:lang w:val="en-AT"/>
         </w:rPr>
         <w:t xml:space="preserve"> in </w:t>
       </w:r>
@@ -1174,7 +1125,6 @@
           <w:rFonts w:ascii="Times New Roman" w:hAnsi="Times New Roman" w:cs="Times New Roman"/>
           <w:sz w:val="24"/>
           <w:szCs w:val="24"/>
-          <w:lang w:val="en-AT"/>
         </w:rPr>
         <w:t xml:space="preserve"> observation counts is </w:t>
       </w:r>
@@ -1192,7 +1142,6 @@
           <w:rFonts w:ascii="Times New Roman" w:hAnsi="Times New Roman" w:cs="Times New Roman"/>
           <w:sz w:val="24"/>
           <w:szCs w:val="24"/>
-          <w:lang w:val="en-AT"/>
         </w:rPr>
         <w:t xml:space="preserve"> by each model.</w:t>
       </w:r>
@@ -1200,19 +1149,19 @@
     <w:p>
       <w:pPr>
         <w:spacing w:line="240" w:lineRule="auto"/>
-        <w:rPr>
-          <w:rFonts w:ascii="Times New Roman" w:hAnsi="Times New Roman" w:cs="Times New Roman"/>
-          <w:sz w:val="24"/>
-          <w:szCs w:val="24"/>
-          <w:lang w:val="en-US"/>
-        </w:rPr>
-      </w:pPr>
-      <w:r>
-        <w:rPr>
-          <w:rFonts w:ascii="Times New Roman" w:hAnsi="Times New Roman" w:cs="Times New Roman"/>
-          <w:sz w:val="24"/>
-          <w:szCs w:val="24"/>
-          <w:lang w:val="en-AT"/>
+        <w:jc w:val="both"/>
+        <w:rPr>
+          <w:rFonts w:ascii="Times New Roman" w:hAnsi="Times New Roman" w:cs="Times New Roman"/>
+          <w:sz w:val="24"/>
+          <w:szCs w:val="24"/>
+          <w:lang w:val="en-US"/>
+        </w:rPr>
+      </w:pPr>
+      <w:r>
+        <w:rPr>
+          <w:rFonts w:ascii="Times New Roman" w:hAnsi="Times New Roman" w:cs="Times New Roman"/>
+          <w:sz w:val="24"/>
+          <w:szCs w:val="24"/>
         </w:rPr>
         <w:t xml:space="preserve">A consistent pattern emerged across both the Rural-Urban Continuum Codes and Urban Influence Codes. All codes exhibited statistically significant correlation coefficients at the 1% significance level. This uniform significance is likely </w:t>
       </w:r>
@@ -1230,7 +1179,6 @@
           <w:rFonts w:ascii="Times New Roman" w:hAnsi="Times New Roman" w:cs="Times New Roman"/>
           <w:sz w:val="24"/>
           <w:szCs w:val="24"/>
-          <w:lang w:val="en-AT"/>
         </w:rPr>
         <w:t>to the substantial data volume. Notably, in each model, the correlation coefficients increasingly deviated from zero in a negative trajectory. This trend suggests a</w:t>
       </w:r>
@@ -1248,7 +1196,6 @@
           <w:rFonts w:ascii="Times New Roman" w:hAnsi="Times New Roman" w:cs="Times New Roman"/>
           <w:sz w:val="24"/>
           <w:szCs w:val="24"/>
-          <w:lang w:val="en-AT"/>
         </w:rPr>
         <w:t xml:space="preserve">relationship between </w:t>
       </w:r>
@@ -1266,7 +1213,6 @@
           <w:rFonts w:ascii="Times New Roman" w:hAnsi="Times New Roman" w:cs="Times New Roman"/>
           <w:sz w:val="24"/>
           <w:szCs w:val="24"/>
-          <w:lang w:val="en-AT"/>
         </w:rPr>
         <w:t xml:space="preserve">and </w:t>
       </w:r>
@@ -1284,7 +1230,6 @@
           <w:rFonts w:ascii="Times New Roman" w:hAnsi="Times New Roman" w:cs="Times New Roman"/>
           <w:sz w:val="24"/>
           <w:szCs w:val="24"/>
-          <w:lang w:val="en-AT"/>
         </w:rPr>
         <w:t xml:space="preserve">of observation counts, </w:t>
       </w:r>
@@ -1302,7 +1247,6 @@
           <w:rFonts w:ascii="Times New Roman" w:hAnsi="Times New Roman" w:cs="Times New Roman"/>
           <w:sz w:val="24"/>
           <w:szCs w:val="24"/>
-          <w:lang w:val="en-AT"/>
         </w:rPr>
         <w:t xml:space="preserve">observed in both the Rural-Urban Continuum Codes (Codes 2-9) and Urban Influence Codes (Codes 2-12). Therefore, the </w:t>
       </w:r>
@@ -1320,7 +1264,6 @@
           <w:rFonts w:ascii="Times New Roman" w:hAnsi="Times New Roman" w:cs="Times New Roman"/>
           <w:sz w:val="24"/>
           <w:szCs w:val="24"/>
-          <w:lang w:val="en-AT"/>
         </w:rPr>
         <w:t xml:space="preserve"> positive </w:t>
       </w:r>
@@ -1338,7 +1281,6 @@
           <w:rFonts w:ascii="Times New Roman" w:hAnsi="Times New Roman" w:cs="Times New Roman"/>
           <w:sz w:val="24"/>
           <w:szCs w:val="24"/>
-          <w:lang w:val="en-AT"/>
         </w:rPr>
         <w:t xml:space="preserve"> between both Rural-Urban Continuum Codes and Urban Influence Codes, and the </w:t>
       </w:r>
@@ -1356,7 +1298,6 @@
           <w:rFonts w:ascii="Times New Roman" w:hAnsi="Times New Roman" w:cs="Times New Roman"/>
           <w:sz w:val="24"/>
           <w:szCs w:val="24"/>
-          <w:lang w:val="en-AT"/>
         </w:rPr>
         <w:t xml:space="preserve"> of Northern Cardinal observations</w:t>
       </w:r>
@@ -1404,6 +1345,7 @@
     <w:p>
       <w:pPr>
         <w:spacing w:line="240" w:lineRule="auto"/>
+        <w:jc w:val="both"/>
         <w:rPr>
           <w:rFonts w:ascii="Times New Roman" w:hAnsi="Times New Roman" w:cs="Times New Roman"/>
           <w:sz w:val="24"/>
@@ -1425,7 +1367,6 @@
           <w:rFonts w:ascii="Times New Roman" w:hAnsi="Times New Roman" w:cs="Times New Roman"/>
           <w:sz w:val="24"/>
           <w:szCs w:val="24"/>
-          <w:lang w:val="en-AT"/>
         </w:rPr>
         <w:t xml:space="preserve"> were executed to examine the </w:t>
       </w:r>
@@ -1443,7 +1384,6 @@
           <w:rFonts w:ascii="Times New Roman" w:hAnsi="Times New Roman" w:cs="Times New Roman"/>
           <w:sz w:val="24"/>
           <w:szCs w:val="24"/>
-          <w:lang w:val="en-AT"/>
         </w:rPr>
         <w:t xml:space="preserve"> </w:t>
       </w:r>
@@ -1479,7 +1419,6 @@
           <w:rFonts w:ascii="Times New Roman" w:hAnsi="Times New Roman" w:cs="Times New Roman"/>
           <w:sz w:val="24"/>
           <w:szCs w:val="24"/>
-          <w:lang w:val="en-AT"/>
         </w:rPr>
         <w:t xml:space="preserve">the </w:t>
       </w:r>
@@ -1497,7 +1436,6 @@
           <w:rFonts w:ascii="Times New Roman" w:hAnsi="Times New Roman" w:cs="Times New Roman"/>
           <w:sz w:val="24"/>
           <w:szCs w:val="24"/>
-          <w:lang w:val="en-AT"/>
         </w:rPr>
         <w:t xml:space="preserve"> of Northern Cardinal observations</w:t>
       </w:r>
@@ -1515,7 +1453,6 @@
           <w:rFonts w:ascii="Times New Roman" w:hAnsi="Times New Roman" w:cs="Times New Roman"/>
           <w:sz w:val="24"/>
           <w:szCs w:val="24"/>
-          <w:lang w:val="en-AT"/>
         </w:rPr>
         <w:t xml:space="preserve"> OLS </w:t>
       </w:r>
@@ -1551,7 +1488,6 @@
           <w:rFonts w:ascii="Times New Roman" w:hAnsi="Times New Roman" w:cs="Times New Roman"/>
           <w:sz w:val="24"/>
           <w:szCs w:val="24"/>
-          <w:lang w:val="en-AT"/>
         </w:rPr>
         <w:t xml:space="preserve">hypothesized linear association between the urban development status and the </w:t>
       </w:r>
@@ -1569,35 +1505,33 @@
           <w:rFonts w:ascii="Times New Roman" w:hAnsi="Times New Roman" w:cs="Times New Roman"/>
           <w:sz w:val="24"/>
           <w:szCs w:val="24"/>
-          <w:lang w:val="en-AT"/>
-        </w:rPr>
-        <w:t xml:space="preserve"> of </w:t>
-      </w:r>
-      <w:r>
-        <w:rPr>
-          <w:rFonts w:ascii="Times New Roman" w:hAnsi="Times New Roman" w:cs="Times New Roman"/>
-          <w:sz w:val="24"/>
-          <w:szCs w:val="24"/>
-          <w:lang w:val="en-AT"/>
+        </w:rPr>
+        <w:t xml:space="preserve"> of Northern Cardinal observation frequencies. </w:t>
+      </w:r>
+      <w:r>
+        <w:rPr>
+          <w:rFonts w:ascii="Times New Roman" w:hAnsi="Times New Roman" w:cs="Times New Roman"/>
+          <w:sz w:val="24"/>
+          <w:szCs w:val="24"/>
+          <w:lang w:val="en-US"/>
+        </w:rPr>
+        <w:t xml:space="preserve">Economic typology represents the urban development status </w:t>
+      </w:r>
+      <w:r>
+        <w:rPr>
+          <w:rFonts w:ascii="Times New Roman" w:hAnsi="Times New Roman" w:cs="Times New Roman"/>
+          <w:sz w:val="24"/>
+          <w:szCs w:val="24"/>
+          <w:lang w:val="en-US"/>
         </w:rPr>
         <w:lastRenderedPageBreak/>
-        <w:t xml:space="preserve">Northern Cardinal observation frequencies. </w:t>
-      </w:r>
-      <w:r>
-        <w:rPr>
-          <w:rFonts w:ascii="Times New Roman" w:hAnsi="Times New Roman" w:cs="Times New Roman"/>
-          <w:sz w:val="24"/>
-          <w:szCs w:val="24"/>
-          <w:lang w:val="en-US"/>
-        </w:rPr>
-        <w:t>Economic typology represents the urban development status of a county from a different. In the model,</w:t>
-      </w:r>
-      <w:r>
-        <w:rPr>
-          <w:rFonts w:ascii="Times New Roman" w:hAnsi="Times New Roman" w:cs="Times New Roman"/>
-          <w:sz w:val="24"/>
-          <w:szCs w:val="24"/>
-          <w:lang w:val="en-AT"/>
+        <w:t>of a county from a different. In the model,</w:t>
+      </w:r>
+      <w:r>
+        <w:rPr>
+          <w:rFonts w:ascii="Times New Roman" w:hAnsi="Times New Roman" w:cs="Times New Roman"/>
+          <w:sz w:val="24"/>
+          <w:szCs w:val="24"/>
         </w:rPr>
         <w:t xml:space="preserve"> the </w:t>
       </w:r>
@@ -1615,7 +1549,6 @@
           <w:rFonts w:ascii="Times New Roman" w:hAnsi="Times New Roman" w:cs="Times New Roman"/>
           <w:sz w:val="24"/>
           <w:szCs w:val="24"/>
-          <w:lang w:val="en-AT"/>
         </w:rPr>
         <w:t xml:space="preserve"> was designated as the reference category and excluded from the regression analysis. </w:t>
       </w:r>
@@ -1633,7 +1566,6 @@
           <w:rFonts w:ascii="Times New Roman" w:hAnsi="Times New Roman" w:cs="Times New Roman"/>
           <w:sz w:val="24"/>
           <w:szCs w:val="24"/>
-          <w:lang w:val="en-AT"/>
         </w:rPr>
         <w:t xml:space="preserve"> series of OLS regressions were conducted for each </w:t>
       </w:r>
@@ -1651,7 +1583,6 @@
           <w:rFonts w:ascii="Times New Roman" w:hAnsi="Times New Roman" w:cs="Times New Roman"/>
           <w:sz w:val="24"/>
           <w:szCs w:val="24"/>
-          <w:lang w:val="en-AT"/>
         </w:rPr>
         <w:t>, progressively incorporating additional code variables as explanatory factors (</w:t>
       </w:r>
@@ -1669,7 +1600,6 @@
           <w:rFonts w:ascii="Times New Roman" w:hAnsi="Times New Roman" w:cs="Times New Roman"/>
           <w:sz w:val="24"/>
           <w:szCs w:val="24"/>
-          <w:lang w:val="en-AT"/>
         </w:rPr>
         <w:t>). To account for potential heteroscedasticity, all models were estimated using heteroscedasticity-consistent standard errors of type HC1.</w:t>
       </w:r>
@@ -1706,6 +1636,7 @@
     <w:p>
       <w:pPr>
         <w:spacing w:line="240" w:lineRule="auto"/>
+        <w:jc w:val="both"/>
         <w:rPr>
           <w:rFonts w:ascii="Times New Roman" w:hAnsi="Times New Roman" w:cs="Times New Roman"/>
           <w:sz w:val="24"/>
@@ -1781,6 +1712,7 @@
     <w:p>
       <w:pPr>
         <w:spacing w:line="240" w:lineRule="auto"/>
+        <w:jc w:val="both"/>
         <w:rPr>
           <w:rFonts w:ascii="Times New Roman" w:hAnsi="Times New Roman" w:cs="Times New Roman"/>
           <w:sz w:val="24"/>
@@ -1845,23 +1777,7 @@
           <w:sz w:val="24"/>
           <w:szCs w:val="24"/>
         </w:rPr>
-        <w:t xml:space="preserve">log-transformed variables for duration and distance of observations were included to examine potential associations with observation counts. The chosen model accounted for 20.2% of the variance in observation counts. Both natural change and net migration rates exhibited small, yet significant, positive associations with observation counts at the 1% significance level. For observation methods, the model included variables such as the log duration and log distance of observation. The log duration of observation displayed a positive association at the 1% significance threshold, indicating an association between longer observation times and higher counts. Conversely, the log distance </w:t>
-      </w:r>
-      <w:r>
-        <w:rPr>
-          <w:rFonts w:ascii="Times New Roman" w:hAnsi="Times New Roman" w:cs="Times New Roman"/>
-          <w:sz w:val="24"/>
-          <w:szCs w:val="24"/>
-        </w:rPr>
-        <w:t>travelled</w:t>
-      </w:r>
-      <w:r>
-        <w:rPr>
-          <w:rFonts w:ascii="Times New Roman" w:hAnsi="Times New Roman" w:cs="Times New Roman"/>
-          <w:sz w:val="24"/>
-          <w:szCs w:val="24"/>
-        </w:rPr>
-        <w:t xml:space="preserve"> for observation </w:t>
+        <w:t xml:space="preserve">log-transformed variables for duration and distance of observations were included to examine potential associations with observation counts. The chosen model accounted for 20.2% of the variance in observation counts. Both natural change and net migration rates exhibited small, yet significant, positive associations with observation counts at the 1% significance level. For observation methods, the model included variables such as the log duration and log distance of observation. The log duration of observation displayed a positive association at the 1% significance threshold, indicating an association between longer observation times and higher counts. Conversely, the log distance travelled for observation </w:t>
       </w:r>
       <w:r>
         <w:rPr>
@@ -1942,6 +1858,7 @@
     <w:p>
       <w:pPr>
         <w:spacing w:line="240" w:lineRule="auto"/>
+        <w:jc w:val="both"/>
         <w:rPr>
           <w:rFonts w:ascii="Times New Roman" w:hAnsi="Times New Roman" w:cs="Times New Roman"/>
           <w:sz w:val="24"/>
@@ -2424,6 +2341,7 @@
       <w:pPr>
         <w:pStyle w:val="NormalWeb"/>
         <w:spacing w:before="0" w:beforeAutospacing="0"/>
+        <w:jc w:val="both"/>
         <w:rPr>
           <w:lang w:val="en-US"/>
         </w:rPr>
@@ -2462,6 +2380,7 @@
       <w:pPr>
         <w:pStyle w:val="NormalWeb"/>
         <w:spacing w:before="0" w:beforeAutospacing="0"/>
+        <w:jc w:val="both"/>
       </w:pPr>
       <w:r>
         <w:t xml:space="preserve">The Urban Influence and Rural-Urban Continuum code models indicate a positive association between Northern Cardinal observations and urban development at the 1% significance threshold. This may reflect an attraction of these bird species to urbanized habitats, possibly due to food access and predator protection, despite initial concerns about observer bias in more populated areas. Economic typology models suggest a varying likelihood of observing backyard bird species across different urban habitats. Notably, recreation dependent counties, while not statistically significant, appear to host more of these species, contrasting with lower observation counts in government-dependent counties. This could be attributed to over-urbanization limiting natural habitats, as seen in densely urbanized areas like Washington D.C., </w:t>
@@ -2488,6 +2407,7 @@
     <w:p>
       <w:pPr>
         <w:pStyle w:val="NormalWeb"/>
+        <w:jc w:val="both"/>
       </w:pPr>
       <w:r>
         <w:t xml:space="preserve">Regarding population dynamics, the small but </w:t>
@@ -2574,6 +2494,7 @@
       <w:pPr>
         <w:pStyle w:val="NormalWeb"/>
         <w:spacing w:before="0" w:beforeAutospacing="0"/>
+        <w:jc w:val="both"/>
         <w:rPr>
           <w:lang w:val="en-US"/>
         </w:rPr>
@@ -2589,6 +2510,7 @@
       <w:pPr>
         <w:pStyle w:val="NormalWeb"/>
         <w:spacing w:before="0" w:beforeAutospacing="0"/>
+        <w:jc w:val="both"/>
         <w:rPr>
           <w:lang w:val="en-US"/>
         </w:rPr>
@@ -2609,13 +2531,7 @@
         <w:rPr>
           <w:lang w:val="en-US"/>
         </w:rPr>
-        <w:t>Further research will also need to be done on the association between urban development and non-adapted bird species to analyze the impact on non-backyard bird species</w:t>
-      </w:r>
-      <w:r>
-        <w:rPr>
-          <w:lang w:val="en-US"/>
-        </w:rPr>
-        <w:t>.</w:t>
+        <w:t>Further research will also need to be done on the association between urban development and non-adapted bird species to analyze the impact on non-backyard bird species.</w:t>
       </w:r>
     </w:p>
     <w:p>
@@ -4190,25 +4106,7 @@
           <w:iCs/>
           <w:lang w:val="en-US"/>
         </w:rPr>
-        <w:t xml:space="preserve">OLS Regression Models of Urban Influence </w:t>
-      </w:r>
-      <w:r>
-        <w:rPr>
-          <w:rFonts w:cstheme="minorHAnsi"/>
-          <w:i/>
-          <w:iCs/>
-          <w:lang w:val="en-US"/>
-        </w:rPr>
-        <w:t xml:space="preserve">Codes </w:t>
-      </w:r>
-      <w:r>
-        <w:rPr>
-          <w:rFonts w:cstheme="minorHAnsi"/>
-          <w:i/>
-          <w:iCs/>
-          <w:lang w:val="en-US"/>
-        </w:rPr>
-        <w:t>on Log of Observation Count</w:t>
+        <w:t>OLS Regression Models of Urban Influence Codes on Log of Observation Count</w:t>
       </w:r>
     </w:p>
     <w:p>
@@ -4317,29 +4215,7 @@
           <w:szCs w:val="20"/>
           <w:lang w:val="en-US"/>
         </w:rPr>
-        <w:t xml:space="preserve">OLS Regression Models of </w:t>
-      </w:r>
-      <w:r>
-        <w:rPr>
-          <w:rFonts w:cstheme="minorHAnsi"/>
-          <w:i/>
-          <w:iCs/>
-          <w:sz w:val="20"/>
-          <w:szCs w:val="20"/>
-          <w:lang w:val="en-US"/>
-        </w:rPr>
-        <w:t>Rural-Urban Continuum Codes</w:t>
-      </w:r>
-      <w:r>
-        <w:rPr>
-          <w:rFonts w:cstheme="minorHAnsi"/>
-          <w:i/>
-          <w:iCs/>
-          <w:sz w:val="20"/>
-          <w:szCs w:val="20"/>
-          <w:lang w:val="en-US"/>
-        </w:rPr>
-        <w:t xml:space="preserve"> on Log of Observation Count</w:t>
+        <w:t>OLS Regression Models of Rural-Urban Continuum Codes on Log of Observation Count</w:t>
       </w:r>
     </w:p>
     <w:p>
@@ -4424,6 +4300,7 @@
     <w:p>
       <w:pPr>
         <w:spacing w:after="0" w:line="240" w:lineRule="auto"/>
+        <w:jc w:val="both"/>
         <w:rPr>
           <w:rFonts w:cstheme="minorHAnsi"/>
           <w:i/>
@@ -4449,25 +4326,7 @@
           <w:iCs/>
           <w:lang w:val="en-US"/>
         </w:rPr>
-        <w:t xml:space="preserve">OLS Regression Models of </w:t>
-      </w:r>
-      <w:r>
-        <w:rPr>
-          <w:rFonts w:cstheme="minorHAnsi"/>
-          <w:i/>
-          <w:iCs/>
-          <w:lang w:val="en-US"/>
-        </w:rPr>
-        <w:t>Economic Typology</w:t>
-      </w:r>
-      <w:r>
-        <w:rPr>
-          <w:rFonts w:cstheme="minorHAnsi"/>
-          <w:i/>
-          <w:iCs/>
-          <w:lang w:val="en-US"/>
-        </w:rPr>
-        <w:t xml:space="preserve"> on Log of Observation Count</w:t>
+        <w:t>OLS Regression Models of Economic Typology on Log of Observation Count</w:t>
       </w:r>
     </w:p>
     <w:p>
@@ -4548,6 +4407,7 @@
           <w:bottom w:val="single" w:sz="6" w:space="1" w:color="auto"/>
         </w:pBdr>
         <w:spacing w:after="0" w:line="240" w:lineRule="auto"/>
+        <w:jc w:val="both"/>
         <w:rPr>
           <w:rFonts w:cstheme="minorHAnsi"/>
           <w:i/>
@@ -4835,51 +4695,7 @@
           <w:szCs w:val="24"/>
           <w:lang w:val="en-US"/>
         </w:rPr>
-        <w:t xml:space="preserve">Predictive Model </w:t>
-      </w:r>
-      <w:r>
-        <w:rPr>
-          <w:rFonts w:cstheme="minorHAnsi"/>
-          <w:i/>
-          <w:iCs/>
-          <w:sz w:val="24"/>
-          <w:szCs w:val="24"/>
-          <w:lang w:val="en-US"/>
-        </w:rPr>
-        <w:t>2</w:t>
-      </w:r>
-      <w:r>
-        <w:rPr>
-          <w:rFonts w:cstheme="minorHAnsi"/>
-          <w:i/>
-          <w:iCs/>
-          <w:sz w:val="24"/>
-          <w:szCs w:val="24"/>
-          <w:lang w:val="en-US"/>
-        </w:rPr>
-        <w:t xml:space="preserve">: </w:t>
-      </w:r>
-      <w:r>
-        <w:rPr>
-          <w:rFonts w:cstheme="minorHAnsi"/>
-          <w:i/>
-          <w:iCs/>
-          <w:sz w:val="24"/>
-          <w:szCs w:val="24"/>
-          <w:lang w:val="en-US"/>
-        </w:rPr>
-        <w:t>Rural-Urban Continuum Codes</w:t>
-      </w:r>
-      <w:r>
-        <w:rPr>
-          <w:rFonts w:cstheme="minorHAnsi"/>
-          <w:i/>
-          <w:iCs/>
-          <w:sz w:val="24"/>
-          <w:szCs w:val="24"/>
-          <w:lang w:val="en-US"/>
-        </w:rPr>
-        <w:t xml:space="preserve"> on Log Observation Counts</w:t>
+        <w:t>Predictive Model 2: Rural-Urban Continuum Codes on Log Observation Counts</w:t>
       </w:r>
     </w:p>
     <w:p>
@@ -4994,51 +4810,7 @@
           <w:lang w:val="en-US"/>
         </w:rPr>
         <w:lastRenderedPageBreak/>
-        <w:t xml:space="preserve">Predictive Model </w:t>
-      </w:r>
-      <w:r>
-        <w:rPr>
-          <w:rFonts w:cstheme="minorHAnsi"/>
-          <w:i/>
-          <w:iCs/>
-          <w:sz w:val="24"/>
-          <w:szCs w:val="24"/>
-          <w:lang w:val="en-US"/>
-        </w:rPr>
-        <w:t>3</w:t>
-      </w:r>
-      <w:r>
-        <w:rPr>
-          <w:rFonts w:cstheme="minorHAnsi"/>
-          <w:i/>
-          <w:iCs/>
-          <w:sz w:val="24"/>
-          <w:szCs w:val="24"/>
-          <w:lang w:val="en-US"/>
-        </w:rPr>
-        <w:t xml:space="preserve">: </w:t>
-      </w:r>
-      <w:r>
-        <w:rPr>
-          <w:rFonts w:cstheme="minorHAnsi"/>
-          <w:i/>
-          <w:iCs/>
-          <w:sz w:val="24"/>
-          <w:szCs w:val="24"/>
-          <w:lang w:val="en-US"/>
-        </w:rPr>
-        <w:t>County Economic Typology</w:t>
-      </w:r>
-      <w:r>
-        <w:rPr>
-          <w:rFonts w:cstheme="minorHAnsi"/>
-          <w:i/>
-          <w:iCs/>
-          <w:sz w:val="24"/>
-          <w:szCs w:val="24"/>
-          <w:lang w:val="en-US"/>
-        </w:rPr>
-        <w:t xml:space="preserve"> Codes on Log Observation Counts</w:t>
+        <w:t>Predictive Model 3: County Economic Typology Codes on Log Observation Counts</w:t>
       </w:r>
     </w:p>
     <w:p>
@@ -5138,51 +4910,7 @@
           <w:szCs w:val="24"/>
           <w:lang w:val="en-US"/>
         </w:rPr>
-        <w:t xml:space="preserve">Predictive Model </w:t>
-      </w:r>
-      <w:r>
-        <w:rPr>
-          <w:rFonts w:cstheme="minorHAnsi"/>
-          <w:i/>
-          <w:iCs/>
-          <w:sz w:val="24"/>
-          <w:szCs w:val="24"/>
-          <w:lang w:val="en-US"/>
-        </w:rPr>
-        <w:t>4</w:t>
-      </w:r>
-      <w:r>
-        <w:rPr>
-          <w:rFonts w:cstheme="minorHAnsi"/>
-          <w:i/>
-          <w:iCs/>
-          <w:sz w:val="24"/>
-          <w:szCs w:val="24"/>
-          <w:lang w:val="en-US"/>
-        </w:rPr>
-        <w:t xml:space="preserve">: </w:t>
-      </w:r>
-      <w:r>
-        <w:rPr>
-          <w:rFonts w:cstheme="minorHAnsi"/>
-          <w:i/>
-          <w:iCs/>
-          <w:sz w:val="24"/>
-          <w:szCs w:val="24"/>
-          <w:lang w:val="en-US"/>
-        </w:rPr>
-        <w:t>Natural Change Rate</w:t>
-      </w:r>
-      <w:r>
-        <w:rPr>
-          <w:rFonts w:cstheme="minorHAnsi"/>
-          <w:i/>
-          <w:iCs/>
-          <w:sz w:val="24"/>
-          <w:szCs w:val="24"/>
-          <w:lang w:val="en-US"/>
-        </w:rPr>
-        <w:t xml:space="preserve"> on Log Observation Counts</w:t>
+        <w:t>Predictive Model 4: Natural Change Rate on Log Observation Counts</w:t>
       </w:r>
     </w:p>
     <w:p>
@@ -5297,29 +5025,7 @@
           <w:lang w:val="en-US"/>
         </w:rPr>
         <w:lastRenderedPageBreak/>
-        <w:t xml:space="preserve">Predictive Model </w:t>
-      </w:r>
-      <w:r>
-        <w:rPr>
-          <w:rFonts w:cstheme="minorHAnsi"/>
-          <w:i/>
-          <w:iCs/>
-          <w:sz w:val="24"/>
-          <w:szCs w:val="24"/>
-          <w:lang w:val="en-US"/>
-        </w:rPr>
-        <w:t>5</w:t>
-      </w:r>
-      <w:r>
-        <w:rPr>
-          <w:rFonts w:cstheme="minorHAnsi"/>
-          <w:i/>
-          <w:iCs/>
-          <w:sz w:val="24"/>
-          <w:szCs w:val="24"/>
-          <w:lang w:val="en-US"/>
-        </w:rPr>
-        <w:t xml:space="preserve">: </w:t>
+        <w:t xml:space="preserve">Predictive Model 5: </w:t>
       </w:r>
       <w:r>
         <w:rPr>
@@ -5441,7 +5147,7 @@
           <w:szCs w:val="24"/>
           <w:lang w:val="en-US"/>
         </w:rPr>
-        <w:t xml:space="preserve">Predictive Model </w:t>
+        <w:t xml:space="preserve">Predictive Model 6: </w:t>
       </w:r>
       <w:r>
         <w:rPr>
@@ -5452,40 +5158,7 @@
           <w:szCs w:val="24"/>
           <w:lang w:val="en-US"/>
         </w:rPr>
-        <w:t>6</w:t>
-      </w:r>
-      <w:r>
-        <w:rPr>
-          <w:rFonts w:cstheme="minorHAnsi"/>
-          <w:i/>
-          <w:iCs/>
-          <w:sz w:val="24"/>
-          <w:szCs w:val="24"/>
-          <w:lang w:val="en-US"/>
-        </w:rPr>
-        <w:t xml:space="preserve">: </w:t>
-      </w:r>
-      <w:r>
-        <w:rPr>
-          <w:rFonts w:cstheme="minorHAnsi"/>
-          <w:i/>
-          <w:iCs/>
-          <w:sz w:val="24"/>
-          <w:szCs w:val="24"/>
-          <w:lang w:val="en-US"/>
-        </w:rPr>
-        <w:t>Duration of Observations</w:t>
-      </w:r>
-      <w:r>
-        <w:rPr>
-          <w:rFonts w:cstheme="minorHAnsi"/>
-          <w:i/>
-          <w:iCs/>
-          <w:sz w:val="24"/>
-          <w:szCs w:val="24"/>
-          <w:lang w:val="en-US"/>
-        </w:rPr>
-        <w:t xml:space="preserve"> on Log Observation Counts</w:t>
+        <w:t>Duration of Observations on Log Observation Counts</w:t>
       </w:r>
     </w:p>
     <w:p>
@@ -5603,7 +5276,7 @@
           <w:lang w:val="en-US"/>
         </w:rPr>
         <w:lastRenderedPageBreak/>
-        <w:t xml:space="preserve">Predictive Model </w:t>
+        <w:t xml:space="preserve">Predictive Model 7: </w:t>
       </w:r>
       <w:r>
         <w:rPr>
@@ -5614,40 +5287,7 @@
           <w:szCs w:val="24"/>
           <w:lang w:val="en-US"/>
         </w:rPr>
-        <w:t>7</w:t>
-      </w:r>
-      <w:r>
-        <w:rPr>
-          <w:rFonts w:cstheme="minorHAnsi"/>
-          <w:i/>
-          <w:iCs/>
-          <w:sz w:val="24"/>
-          <w:szCs w:val="24"/>
-          <w:lang w:val="en-US"/>
-        </w:rPr>
-        <w:t xml:space="preserve">: </w:t>
-      </w:r>
-      <w:r>
-        <w:rPr>
-          <w:rFonts w:cstheme="minorHAnsi"/>
-          <w:i/>
-          <w:iCs/>
-          <w:sz w:val="24"/>
-          <w:szCs w:val="24"/>
-          <w:lang w:val="en-US"/>
-        </w:rPr>
-        <w:t>Effort Distance</w:t>
-      </w:r>
-      <w:r>
-        <w:rPr>
-          <w:rFonts w:cstheme="minorHAnsi"/>
-          <w:i/>
-          <w:iCs/>
-          <w:sz w:val="24"/>
-          <w:szCs w:val="24"/>
-          <w:lang w:val="en-US"/>
-        </w:rPr>
-        <w:t xml:space="preserve"> on Log Observation Counts</w:t>
+        <w:t>Effort Distance on Log Observation Counts</w:t>
       </w:r>
     </w:p>
     <w:p>
@@ -6188,34 +5828,7 @@
           <w:szCs w:val="24"/>
           <w:lang w:val="en-US"/>
         </w:rPr>
-        <w:t xml:space="preserve"> </w:t>
-      </w:r>
-      <w:r>
-        <w:rPr>
-          <w:rFonts w:cstheme="minorHAnsi"/>
-          <w:sz w:val="24"/>
-          <w:szCs w:val="24"/>
-          <w:lang w:val="en-US"/>
-        </w:rPr>
-        <w:t xml:space="preserve">Distribution Plots of Observation </w:t>
-      </w:r>
-      <w:r>
-        <w:rPr>
-          <w:rFonts w:cstheme="minorHAnsi"/>
-          <w:sz w:val="24"/>
-          <w:szCs w:val="24"/>
-          <w:lang w:val="en-US"/>
-        </w:rPr>
-        <w:t>Duration</w:t>
-      </w:r>
-      <w:r>
-        <w:rPr>
-          <w:rFonts w:cstheme="minorHAnsi"/>
-          <w:sz w:val="24"/>
-          <w:szCs w:val="24"/>
-          <w:lang w:val="en-US"/>
-        </w:rPr>
-        <w:t xml:space="preserve"> pre/post log-transformation</w:t>
+        <w:t xml:space="preserve"> Distribution Plots of Observation Duration pre/post log-transformation</w:t>
       </w:r>
     </w:p>
     <w:p>
@@ -6436,25 +6049,7 @@
           <w:szCs w:val="24"/>
           <w:lang w:val="en-US"/>
         </w:rPr>
-        <w:t xml:space="preserve">(a &amp; b): Distribution Plots of Observation </w:t>
-      </w:r>
-      <w:r>
-        <w:rPr>
-          <w:rFonts w:cstheme="minorHAnsi"/>
-          <w:sz w:val="24"/>
-          <w:szCs w:val="24"/>
-          <w:lang w:val="en-US"/>
-        </w:rPr>
-        <w:t>Distance</w:t>
-      </w:r>
-      <w:r>
-        <w:rPr>
-          <w:rFonts w:cstheme="minorHAnsi"/>
-          <w:sz w:val="24"/>
-          <w:szCs w:val="24"/>
-          <w:lang w:val="en-US"/>
-        </w:rPr>
-        <w:t xml:space="preserve"> pre/post log-transformation</w:t>
+        <w:t>(a &amp; b): Distribution Plots of Observation Distance pre/post log-transformation</w:t>
       </w:r>
     </w:p>
     <w:p>
@@ -9322,6 +8917,7 @@
   <w:style w:type="character" w:default="1" w:styleId="DefaultParagraphFont">
     <w:name w:val="Default Paragraph Font"/>
     <w:uiPriority w:val="1"/>
+    <w:semiHidden/>
     <w:unhideWhenUsed/>
   </w:style>
   <w:style w:type="table" w:default="1" w:styleId="TableNormal">
@@ -9393,7 +8989,7 @@
       <w:kern w:val="0"/>
       <w:sz w:val="24"/>
       <w:szCs w:val="24"/>
-      <w:lang w:val="en-AT" w:eastAsia="en-AT"/>
+      <w:lang w:eastAsia="en-AT"/>
       <w14:ligatures w14:val="none"/>
     </w:rPr>
   </w:style>

</xml_diff>

<commit_message>
updated prediction plots, updated documentation
</commit_message>
<xml_diff>
--- a/Documentation.docx
+++ b/Documentation.docx
@@ -364,10 +364,10 @@
         <w:rPr>
           <w:lang w:val="en-US"/>
         </w:rPr>
-        <w:t xml:space="preserve"> and harmonized</w:t>
-      </w:r>
-      <w:r>
-        <w:t xml:space="preserve"> two datasets. The first</w:t>
+        <w:t xml:space="preserve"> </w:t>
+      </w:r>
+      <w:r>
+        <w:t>two datasets. The first</w:t>
       </w:r>
       <w:r>
         <w:rPr>
@@ -457,7 +457,13 @@
         <w:t>dropped</w:t>
       </w:r>
       <w:r>
-        <w:t xml:space="preserve">, resulting in 2,288 </w:t>
+        <w:rPr>
+          <w:lang w:val="en-US"/>
+        </w:rPr>
+        <w:t>. Additionally, the top and bottom 1% of the observation counts were dropped,</w:t>
+      </w:r>
+      <w:r>
+        <w:t xml:space="preserve"> resulting in 2,288 </w:t>
       </w:r>
       <w:r>
         <w:rPr>
@@ -627,14 +633,40 @@
         <w:rPr>
           <w:lang w:val="en-US"/>
         </w:rPr>
-        <w:t xml:space="preserve"> development codes being </w:t>
-      </w:r>
-      <w:r>
-        <w:t xml:space="preserve">converted to dummy variables, were used in regression models </w:t>
-      </w:r>
-      <w:r>
+        <w:t xml:space="preserve"> </w:t>
+      </w:r>
+      <w:r>
+        <w:rPr>
+          <w:lang w:val="en-US"/>
+        </w:rPr>
         <w:lastRenderedPageBreak/>
-        <w:t>analysing Northern Cardinal observation counts. After merging the datasets, the study included 2,190 observations. The appendix provides detailed code descriptions</w:t>
+        <w:t xml:space="preserve">development codes being </w:t>
+      </w:r>
+      <w:r>
+        <w:t xml:space="preserve">converted to dummy variables, were used in regression models analysing Northern Cardinal observation counts. </w:t>
+      </w:r>
+      <w:r>
+        <w:rPr>
+          <w:lang w:val="en-US"/>
+        </w:rPr>
+        <w:t>During the merging process, null and infinite values were converted to ‘</w:t>
+      </w:r>
+      <w:proofErr w:type="spellStart"/>
+      <w:r>
+        <w:rPr>
+          <w:lang w:val="en-US"/>
+        </w:rPr>
+        <w:t>NaN</w:t>
+      </w:r>
+      <w:proofErr w:type="spellEnd"/>
+      <w:r>
+        <w:rPr>
+          <w:lang w:val="en-US"/>
+        </w:rPr>
+        <w:t xml:space="preserve">’ (of which, there were below 10 missing values), and then filled with the mean value of their column. </w:t>
+      </w:r>
+      <w:r>
+        <w:t>After merging the datasets, the study included 2,190 observations. The appendix provides detailed code descriptions</w:t>
       </w:r>
       <w:r>
         <w:rPr>
@@ -669,7 +701,19 @@
         <w:rPr>
           <w:lang w:val="en-US"/>
         </w:rPr>
-        <w:t>). Note that plots are located near the end of the appendix, as the regression models are considered of higher importance.</w:t>
+        <w:t xml:space="preserve">). Note that </w:t>
+      </w:r>
+      <w:r>
+        <w:rPr>
+          <w:lang w:val="en-US"/>
+        </w:rPr>
+        <w:t xml:space="preserve">distribution </w:t>
+      </w:r>
+      <w:r>
+        <w:rPr>
+          <w:lang w:val="en-US"/>
+        </w:rPr>
+        <w:t>plots are located near the end of the appendix, as the regression models are considered of higher importance.</w:t>
       </w:r>
     </w:p>
     <w:p>
@@ -741,6 +785,15 @@
         </w:rPr>
         <w:t xml:space="preserve"> Northern Cardinal observations. As the first three variables were categorical variables, they were run separately in groups of binary variables to avoid multicollinearity and overfitting by too many variables. </w:t>
       </w:r>
+      <w:r>
+        <w:rPr>
+          <w:rFonts w:ascii="Times New Roman" w:hAnsi="Times New Roman" w:cs="Times New Roman"/>
+          <w:sz w:val="24"/>
+          <w:szCs w:val="24"/>
+          <w:lang w:val="en-US"/>
+        </w:rPr>
+        <w:t>A Variance Inflation Factor (VIF) test was run for each set of variables to identify potential multicollinearity, of which, none was found.</w:t>
+      </w:r>
     </w:p>
     <w:p>
       <w:pPr>
@@ -1339,6 +1392,7 @@
           <w:color w:val="auto"/>
           <w:lang w:val="en-US"/>
         </w:rPr>
+        <w:lastRenderedPageBreak/>
         <w:t>OLS Regression Models of County Economic Typology on Log Counts of Northern Cardinal Observations</w:t>
       </w:r>
     </w:p>
@@ -1515,17 +1569,7 @@
           <w:szCs w:val="24"/>
           <w:lang w:val="en-US"/>
         </w:rPr>
-        <w:t xml:space="preserve">Economic typology represents the urban development status </w:t>
-      </w:r>
-      <w:r>
-        <w:rPr>
-          <w:rFonts w:ascii="Times New Roman" w:hAnsi="Times New Roman" w:cs="Times New Roman"/>
-          <w:sz w:val="24"/>
-          <w:szCs w:val="24"/>
-          <w:lang w:val="en-US"/>
-        </w:rPr>
-        <w:lastRenderedPageBreak/>
-        <w:t>of a county from a different. In the model,</w:t>
+        <w:t>Economic typology represents the urban development status of a county from a different. In the model,</w:t>
       </w:r>
       <w:r>
         <w:rPr>
@@ -1651,7 +1695,61 @@
           <w:szCs w:val="24"/>
           <w:lang w:val="en-US"/>
         </w:rPr>
-        <w:t xml:space="preserve">The analysis revealed that the regression model with all economic types was the best fit, with an R-Squared explaining 11.8% of the variance in log observation counts. Farming, mining, and manufacturing dependent resulted in statistically significant negative coefficients at the 1% threshold, while government dependent and recreation dependent were not statistically significant. This would suggest that farming, mining, or manufacturing dependent counties are associated with less Northern Cardinal observation counts. </w:t>
+        <w:t xml:space="preserve">The analysis revealed that the regression model with all economic types was the best fit, with an R-Squared </w:t>
+      </w:r>
+      <w:r>
+        <w:rPr>
+          <w:rFonts w:ascii="Times New Roman" w:hAnsi="Times New Roman" w:cs="Times New Roman"/>
+          <w:sz w:val="24"/>
+          <w:szCs w:val="24"/>
+          <w:lang w:val="en-US"/>
+        </w:rPr>
+        <w:t>suggesting that</w:t>
+      </w:r>
+      <w:r>
+        <w:rPr>
+          <w:rFonts w:ascii="Times New Roman" w:hAnsi="Times New Roman" w:cs="Times New Roman"/>
+          <w:sz w:val="24"/>
+          <w:szCs w:val="24"/>
+          <w:lang w:val="en-US"/>
+        </w:rPr>
+        <w:t xml:space="preserve"> 11.8% of the varianc</w:t>
+      </w:r>
+      <w:r>
+        <w:rPr>
+          <w:rFonts w:ascii="Times New Roman" w:hAnsi="Times New Roman" w:cs="Times New Roman"/>
+          <w:sz w:val="24"/>
+          <w:szCs w:val="24"/>
+          <w:lang w:val="en-US"/>
+        </w:rPr>
+        <w:t>e</w:t>
+      </w:r>
+      <w:r>
+        <w:rPr>
+          <w:rFonts w:ascii="Times New Roman" w:hAnsi="Times New Roman" w:cs="Times New Roman"/>
+          <w:sz w:val="24"/>
+          <w:szCs w:val="24"/>
+          <w:lang w:val="en-US"/>
+        </w:rPr>
+        <w:t xml:space="preserve"> in log observation counts</w:t>
+      </w:r>
+      <w:r>
+        <w:rPr>
+          <w:rFonts w:ascii="Times New Roman" w:hAnsi="Times New Roman" w:cs="Times New Roman"/>
+          <w:sz w:val="24"/>
+          <w:szCs w:val="24"/>
+          <w:lang w:val="en-US"/>
+        </w:rPr>
+        <w:t xml:space="preserve"> is explained by this model</w:t>
+      </w:r>
+      <w:r>
+        <w:rPr>
+          <w:rFonts w:ascii="Times New Roman" w:hAnsi="Times New Roman" w:cs="Times New Roman"/>
+          <w:sz w:val="24"/>
+          <w:szCs w:val="24"/>
+          <w:lang w:val="en-US"/>
+        </w:rPr>
+        <w:t xml:space="preserve">. Farming, mining, and manufacturing dependent resulted in statistically significant negative coefficients at the 1% threshold, while government dependent and recreation dependent were not statistically significant. This would suggest that farming, mining, or manufacturing dependent counties are associated with less Northern Cardinal observation counts. </w:t>
       </w:r>
     </w:p>
     <w:p>
@@ -2019,7 +2117,24 @@
           <w:sz w:val="24"/>
           <w:szCs w:val="24"/>
         </w:rPr>
-        <w:t>Economic typology modelling indicated non-specialized counties and recreation dependent counties have the highest observation counts, with government, mining, and manufacturing dependent counties showing lower counts</w:t>
+        <w:t xml:space="preserve">Economic typology modelling indicated non-specialized counties and recreation dependent counties have the highest observation counts, with </w:t>
+      </w:r>
+      <w:r>
+        <w:rPr>
+          <w:rFonts w:ascii="Times New Roman" w:hAnsi="Times New Roman" w:cs="Times New Roman"/>
+          <w:sz w:val="24"/>
+          <w:szCs w:val="24"/>
+          <w:lang w:val="en-US"/>
+        </w:rPr>
+        <w:t>farming</w:t>
+      </w:r>
+      <w:r>
+        <w:rPr>
+          <w:rFonts w:ascii="Times New Roman" w:hAnsi="Times New Roman" w:cs="Times New Roman"/>
+          <w:sz w:val="24"/>
+          <w:szCs w:val="24"/>
+        </w:rPr>
+        <w:t>, mining, and manufacturing dependent counties showing lower counts</w:t>
       </w:r>
       <w:r>
         <w:rPr>
@@ -2058,25 +2173,15 @@
         </w:rPr>
         <w:t xml:space="preserve">. Predictive models for natural change rate, net immigration rate, observation duration, and effort distance yielded results </w:t>
       </w:r>
-      <w:proofErr w:type="gramStart"/>
-      <w:r>
-        <w:rPr>
-          <w:rFonts w:ascii="Times New Roman" w:hAnsi="Times New Roman" w:cs="Times New Roman"/>
-          <w:sz w:val="24"/>
-          <w:szCs w:val="24"/>
-          <w:lang w:val="en-US"/>
-        </w:rPr>
-        <w:t>similar</w:t>
-      </w:r>
-      <w:r>
-        <w:rPr>
-          <w:rFonts w:ascii="Times New Roman" w:hAnsi="Times New Roman" w:cs="Times New Roman"/>
-          <w:sz w:val="24"/>
-          <w:szCs w:val="24"/>
-        </w:rPr>
-        <w:t xml:space="preserve"> to</w:t>
-      </w:r>
-      <w:proofErr w:type="gramEnd"/>
+      <w:r>
+        <w:rPr>
+          <w:rFonts w:ascii="Times New Roman" w:hAnsi="Times New Roman" w:cs="Times New Roman"/>
+          <w:sz w:val="24"/>
+          <w:szCs w:val="24"/>
+          <w:lang w:val="en-US"/>
+        </w:rPr>
+        <w:t>like</w:t>
+      </w:r>
       <w:r>
         <w:rPr>
           <w:rFonts w:ascii="Times New Roman" w:hAnsi="Times New Roman" w:cs="Times New Roman"/>
@@ -2155,7 +2260,19 @@
           <w:szCs w:val="24"/>
           <w:lang w:val="en-US"/>
         </w:rPr>
-        <w:t>Predictive Models 4-7</w:t>
+        <w:t>Predictive Models 4-</w:t>
+      </w:r>
+      <w:r>
+        <w:rPr>
+          <w:rFonts w:ascii="Times New Roman" w:hAnsi="Times New Roman" w:cs="Times New Roman"/>
+          <w:i/>
+          <w:iCs/>
+          <w:sz w:val="24"/>
+          <w:szCs w:val="24"/>
+          <w:lang w:val="en-US"/>
+        </w:rPr>
+        <w:lastRenderedPageBreak/>
+        <w:t>7</w:t>
       </w:r>
       <w:r>
         <w:rPr>
@@ -2309,7 +2426,6 @@
           <w:sz w:val="28"/>
           <w:szCs w:val="28"/>
         </w:rPr>
-        <w:lastRenderedPageBreak/>
         <w:t xml:space="preserve">Causal </w:t>
       </w:r>
       <w:r>
@@ -2359,7 +2475,19 @@
         <w:rPr>
           <w:lang w:val="en-US"/>
         </w:rPr>
-        <w:t xml:space="preserve">. If in fact, urbanization does have a positive effect on the incidence of American Cardinal observation, it would lead to further research questions into what specific factors in the urbanized setting are causing this association. What other species of birds have similar associations with urbanization (e.g., ducks, geese, pigeons). Could the proportion of green space in a metropolitan setting influence this association? Could certainly urban settings demonstrate this association, while others do not? Does this association change </w:t>
+        <w:t xml:space="preserve">. If in fact, urbanization does have a positive effect on the incidence of </w:t>
+      </w:r>
+      <w:r>
+        <w:rPr>
+          <w:lang w:val="en-US"/>
+        </w:rPr>
+        <w:t>Northern</w:t>
+      </w:r>
+      <w:r>
+        <w:rPr>
+          <w:lang w:val="en-US"/>
+        </w:rPr>
+        <w:t xml:space="preserve"> Cardinal observation, it would lead to further research questions into what specific factors in the urbanized setting are causing this association. What other species of birds have similar associations with urbanization (e.g., ducks, geese, pigeons). Could the proportion of green space in a metropolitan setting influence this association? Could certainly urban settings demonstrate this association, while others do not? Does this association change </w:t>
       </w:r>
       <w:proofErr w:type="gramStart"/>
       <w:r>
@@ -2383,7 +2511,25 @@
         <w:jc w:val="both"/>
       </w:pPr>
       <w:r>
-        <w:t xml:space="preserve">The Urban Influence and Rural-Urban Continuum code models indicate a positive association between Northern Cardinal observations and urban development at the 1% significance threshold. This may reflect an attraction of these bird species to urbanized habitats, possibly due to food access and predator protection, despite initial concerns about observer bias in more populated areas. Economic typology models suggest a varying likelihood of observing backyard bird species across different urban habitats. Notably, recreation dependent counties, while not statistically significant, appear to host more of these species, contrasting with lower observation counts in government-dependent counties. This could be attributed to over-urbanization limiting natural habitats, as seen in densely urbanized areas like Washington D.C., </w:t>
+        <w:t xml:space="preserve">The Urban Influence and Rural-Urban Continuum code models indicate a positive association between Northern Cardinal observations and urban development at the 1% significance threshold. This may reflect an attraction of these bird species to urbanized habitats, possibly due to food access and predator protection, despite initial concerns about observer bias in more populated areas. Economic typology models suggest a varying likelihood of observing backyard bird species across different urban habitats. Notably, recreation dependent counties, while not statistically significant, appear to host more of these species, contrasting with lower observation counts in </w:t>
+      </w:r>
+      <w:r>
+        <w:rPr>
+          <w:lang w:val="en-US"/>
+        </w:rPr>
+        <w:t>farming, mining, and manufacturing dependent counties</w:t>
+      </w:r>
+      <w:r>
+        <w:t xml:space="preserve">. This could be attributed </w:t>
+      </w:r>
+      <w:r>
+        <w:rPr>
+          <w:lang w:val="en-US"/>
+        </w:rPr>
+        <w:t>to production sites destroying potential habitats for backyard bird species to reside,</w:t>
+      </w:r>
+      <w:r>
+        <w:t xml:space="preserve"> </w:t>
       </w:r>
       <w:r>
         <w:rPr>
@@ -2458,7 +2604,25 @@
         <w:t>tendencies</w:t>
       </w:r>
       <w:r>
-        <w:t xml:space="preserve"> of Northern Cardinals, indicating that stationary observation in a single location, like a backyard, is more likely to yield higher observation counts.</w:t>
+        <w:t xml:space="preserve"> of Northern Cardinals, indicating that stationary observation</w:t>
+      </w:r>
+      <w:r>
+        <w:rPr>
+          <w:lang w:val="en-US"/>
+        </w:rPr>
+        <w:t>s</w:t>
+      </w:r>
+      <w:r>
+        <w:t xml:space="preserve"> in a single location, like a backyard, </w:t>
+      </w:r>
+      <w:r>
+        <w:rPr>
+          <w:lang w:val="en-US"/>
+        </w:rPr>
+        <w:t>are</w:t>
+      </w:r>
+      <w:r>
+        <w:t xml:space="preserve"> more likely to yield higher observation counts.</w:t>
       </w:r>
     </w:p>
     <w:p>
@@ -2503,7 +2667,19 @@
         <w:rPr>
           <w:lang w:val="en-US"/>
         </w:rPr>
-        <w:t>The results of this study on Northern Cardinals suggests that the incidence of observing backyard birds in the U.S. is positively associated with urbanization at the county level. Three potential possibilities could explain this observation: 1. more observers in urbanized environments are documenting more observations, or 2. urbanization is responsible for higher populations of American Cardinals; or 3. both explanations are present.</w:t>
+        <w:t xml:space="preserve">The results of this study on Northern Cardinals suggests that the incidence of observing backyard birds in the U.S. is positively associated with urbanization at the county level. Three potential possibilities could explain this observation: 1. more observers in urbanized environments are documenting more observations, or 2. urbanization is responsible for higher populations of </w:t>
+      </w:r>
+      <w:r>
+        <w:rPr>
+          <w:lang w:val="en-US"/>
+        </w:rPr>
+        <w:t>Northern</w:t>
+      </w:r>
+      <w:r>
+        <w:rPr>
+          <w:lang w:val="en-US"/>
+        </w:rPr>
+        <w:t xml:space="preserve"> Cardinals; or 3. both explanations are present.</w:t>
       </w:r>
     </w:p>
     <w:p>
@@ -2533,26 +2709,6 @@
         </w:rPr>
         <w:t>Further research will also need to be done on the association between urban development and non-adapted bird species to analyze the impact on non-backyard bird species.</w:t>
       </w:r>
-    </w:p>
-    <w:p>
-      <w:pPr>
-        <w:pStyle w:val="NormalWeb"/>
-        <w:spacing w:before="0" w:beforeAutospacing="0"/>
-        <w:rPr>
-          <w:rFonts w:asciiTheme="minorHAnsi" w:hAnsiTheme="minorHAnsi" w:cstheme="minorHAnsi"/>
-          <w:lang w:val="en-US"/>
-        </w:rPr>
-      </w:pPr>
-    </w:p>
-    <w:p>
-      <w:pPr>
-        <w:pStyle w:val="NormalWeb"/>
-        <w:spacing w:before="0" w:beforeAutospacing="0"/>
-        <w:rPr>
-          <w:rFonts w:asciiTheme="minorHAnsi" w:hAnsiTheme="minorHAnsi" w:cstheme="minorHAnsi"/>
-          <w:lang w:val="en-US"/>
-        </w:rPr>
-      </w:pPr>
     </w:p>
     <w:p>
       <w:pPr>

</xml_diff>

<commit_message>
corrected r squared error in the final regression table
</commit_message>
<xml_diff>
--- a/Documentation.docx
+++ b/Documentation.docx
@@ -1875,7 +1875,7 @@
           <w:sz w:val="24"/>
           <w:szCs w:val="24"/>
         </w:rPr>
-        <w:t xml:space="preserve">log-transformed variables for duration and distance of observations were included to examine potential associations with observation counts. The chosen model accounted for 20.2% of the variance in observation counts. Both natural change and net migration rates exhibited small, yet significant, positive associations with observation counts at the 1% significance level. For observation methods, the model included variables such as the log duration and log distance of observation. The log duration of observation displayed a positive association at the 1% significance threshold, indicating an association between longer observation times and higher counts. Conversely, the log distance travelled for observation </w:t>
+        <w:t xml:space="preserve">log-transformed variables for duration and distance of observations were included to examine potential associations with observation counts. The chosen model accounted for 20% of the variance in observation counts. Both natural change and net migration rates exhibited small, yet significant, positive associations with observation counts at the 1% significance level. For observation methods, the model included variables such as the log duration and log distance of observation. The log duration of observation displayed a positive association at the 1% significance threshold, indicating an association between longer observation times and higher counts. Conversely, the log distance travelled for observation </w:t>
       </w:r>
       <w:r>
         <w:rPr>
@@ -2222,8 +2222,17 @@
           <w:rFonts w:ascii="Times New Roman" w:hAnsi="Times New Roman" w:cs="Times New Roman"/>
           <w:sz w:val="24"/>
           <w:szCs w:val="24"/>
-        </w:rPr>
-        <w:t xml:space="preserve">negligible associations </w:t>
+          <w:lang w:val="en-US"/>
+        </w:rPr>
+        <w:t>positive</w:t>
+      </w:r>
+      <w:r>
+        <w:rPr>
+          <w:rFonts w:ascii="Times New Roman" w:hAnsi="Times New Roman" w:cs="Times New Roman"/>
+          <w:sz w:val="24"/>
+          <w:szCs w:val="24"/>
+        </w:rPr>
+        <w:t xml:space="preserve"> associations </w:t>
       </w:r>
       <w:r>
         <w:rPr>
@@ -2240,7 +2249,33 @@
           <w:sz w:val="24"/>
           <w:szCs w:val="24"/>
         </w:rPr>
-        <w:t xml:space="preserve"> natural change and net immigration rates, a positive association with longer observation durations, and a negative association with greater observation distances</w:t>
+        <w:t xml:space="preserve"> natural change and net immigration rates</w:t>
+      </w:r>
+      <w:r>
+        <w:rPr>
+          <w:rFonts w:ascii="Times New Roman" w:hAnsi="Times New Roman" w:cs="Times New Roman"/>
+          <w:sz w:val="24"/>
+          <w:szCs w:val="24"/>
+          <w:lang w:val="en-US"/>
+        </w:rPr>
+        <w:t xml:space="preserve"> seemingly stronger than in the regression models</w:t>
+      </w:r>
+      <w:r>
+        <w:rPr>
+          <w:rFonts w:ascii="Times New Roman" w:hAnsi="Times New Roman" w:cs="Times New Roman"/>
+          <w:sz w:val="24"/>
+          <w:szCs w:val="24"/>
+        </w:rPr>
+        <w:t xml:space="preserve">, a positive association with longer observation durations, and a negative association with greater </w:t>
+      </w:r>
+      <w:r>
+        <w:rPr>
+          <w:rFonts w:ascii="Times New Roman" w:hAnsi="Times New Roman" w:cs="Times New Roman"/>
+          <w:sz w:val="24"/>
+          <w:szCs w:val="24"/>
+        </w:rPr>
+        <w:lastRenderedPageBreak/>
+        <w:t>observation distances</w:t>
       </w:r>
       <w:r>
         <w:rPr>
@@ -2260,19 +2295,7 @@
           <w:szCs w:val="24"/>
           <w:lang w:val="en-US"/>
         </w:rPr>
-        <w:t>Predictive Models 4-</w:t>
-      </w:r>
-      <w:r>
-        <w:rPr>
-          <w:rFonts w:ascii="Times New Roman" w:hAnsi="Times New Roman" w:cs="Times New Roman"/>
-          <w:i/>
-          <w:iCs/>
-          <w:sz w:val="24"/>
-          <w:szCs w:val="24"/>
-          <w:lang w:val="en-US"/>
-        </w:rPr>
-        <w:lastRenderedPageBreak/>
-        <w:t>7</w:t>
+        <w:t>Predictive Models 4-7</w:t>
       </w:r>
       <w:r>
         <w:rPr>
@@ -2556,7 +2579,13 @@
         <w:jc w:val="both"/>
       </w:pPr>
       <w:r>
-        <w:t xml:space="preserve">Regarding population dynamics, the small but </w:t>
+        <w:t>Regarding population dynamics, the</w:t>
+      </w:r>
+      <w:r>
+        <w:rPr>
+          <w:lang w:val="en-US"/>
+        </w:rPr>
+        <w:t xml:space="preserve"> </w:t>
       </w:r>
       <w:r>
         <w:rPr>
@@ -4611,10 +4640,10 @@
           <w:lang w:val="en-US"/>
         </w:rPr>
         <w:drawing>
-          <wp:inline distT="0" distB="0" distL="0" distR="0" wp14:anchorId="12265C3C" wp14:editId="1F53CABF">
-            <wp:extent cx="5077691" cy="3457437"/>
-            <wp:effectExtent l="0" t="0" r="8890" b="0"/>
-            <wp:docPr id="220028942" name="Picture 18"/>
+          <wp:inline distT="0" distB="0" distL="0" distR="0" wp14:anchorId="17953CA4" wp14:editId="6B78916F">
+            <wp:extent cx="5514340" cy="3726815"/>
+            <wp:effectExtent l="0" t="0" r="0" b="6985"/>
+            <wp:docPr id="930452223" name="Picture 7"/>
             <wp:cNvGraphicFramePr>
               <a:graphicFrameLocks xmlns:a="http://schemas.openxmlformats.org/drawingml/2006/main" noChangeAspect="1"/>
             </wp:cNvGraphicFramePr>
@@ -4622,7 +4651,7 @@
               <a:graphicData uri="http://schemas.openxmlformats.org/drawingml/2006/picture">
                 <pic:pic xmlns:pic="http://schemas.openxmlformats.org/drawingml/2006/picture">
                   <pic:nvPicPr>
-                    <pic:cNvPr id="0" name="Picture 25"/>
+                    <pic:cNvPr id="0" name="Picture 8"/>
                     <pic:cNvPicPr>
                       <a:picLocks noChangeAspect="1" noChangeArrowheads="1"/>
                     </pic:cNvPicPr>
@@ -4643,7 +4672,7 @@
                   <pic:spPr bwMode="auto">
                     <a:xfrm>
                       <a:off x="0" y="0"/>
-                      <a:ext cx="5083603" cy="3461463"/>
+                      <a:ext cx="5514340" cy="3726815"/>
                     </a:xfrm>
                     <a:prstGeom prst="rect">
                       <a:avLst/>
@@ -4659,17 +4688,6 @@
           </wp:inline>
         </w:drawing>
       </w:r>
-    </w:p>
-    <w:p>
-      <w:pPr>
-        <w:spacing w:line="240" w:lineRule="auto"/>
-        <w:rPr>
-          <w:rFonts w:cstheme="minorHAnsi"/>
-          <w:sz w:val="24"/>
-          <w:szCs w:val="24"/>
-          <w:lang w:val="en-US"/>
-        </w:rPr>
-      </w:pPr>
     </w:p>
     <w:p>
       <w:pPr>
@@ -5081,17 +5099,13 @@
       </w:pPr>
       <w:r>
         <w:rPr>
-          <w:rFonts w:cstheme="minorHAnsi"/>
           <w:noProof/>
-          <w:sz w:val="24"/>
-          <w:szCs w:val="24"/>
-          <w:lang w:val="en-US"/>
         </w:rPr>
         <w:drawing>
-          <wp:inline distT="0" distB="0" distL="0" distR="0" wp14:anchorId="1D1CE0C1" wp14:editId="6ED91A4D">
-            <wp:extent cx="4683140" cy="3747655"/>
-            <wp:effectExtent l="0" t="0" r="3175" b="5715"/>
-            <wp:docPr id="1840614879" name="Picture 22"/>
+          <wp:inline distT="0" distB="0" distL="0" distR="0" wp14:anchorId="114E3BFC" wp14:editId="06BD462A">
+            <wp:extent cx="4710414" cy="3768436"/>
+            <wp:effectExtent l="0" t="0" r="0" b="3810"/>
+            <wp:docPr id="735729565" name="Picture 1" descr="A graph with a dotted line&#10;&#10;Description automatically generated"/>
             <wp:cNvGraphicFramePr>
               <a:graphicFrameLocks xmlns:a="http://schemas.openxmlformats.org/drawingml/2006/main" noChangeAspect="1"/>
             </wp:cNvGraphicFramePr>
@@ -5099,7 +5113,7 @@
               <a:graphicData uri="http://schemas.openxmlformats.org/drawingml/2006/picture">
                 <pic:pic xmlns:pic="http://schemas.openxmlformats.org/drawingml/2006/picture">
                   <pic:nvPicPr>
-                    <pic:cNvPr id="0" name="Picture 29"/>
+                    <pic:cNvPr id="735729565" name="Picture 1" descr="A graph with a dotted line&#10;&#10;Description automatically generated"/>
                     <pic:cNvPicPr>
                       <a:picLocks noChangeAspect="1" noChangeArrowheads="1"/>
                     </pic:cNvPicPr>
@@ -5120,7 +5134,7 @@
                   <pic:spPr bwMode="auto">
                     <a:xfrm>
                       <a:off x="0" y="0"/>
-                      <a:ext cx="4691490" cy="3754337"/>
+                      <a:ext cx="4717586" cy="3774174"/>
                     </a:xfrm>
                     <a:prstGeom prst="rect">
                       <a:avLst/>
@@ -5229,10 +5243,10 @@
           <w:lang w:val="en-US"/>
         </w:rPr>
         <w:drawing>
-          <wp:inline distT="0" distB="0" distL="0" distR="0" wp14:anchorId="1C5A59C1" wp14:editId="34424EE3">
-            <wp:extent cx="4661535" cy="3730366"/>
-            <wp:effectExtent l="0" t="0" r="5715" b="3810"/>
-            <wp:docPr id="598872655" name="Picture 23"/>
+          <wp:inline distT="0" distB="0" distL="0" distR="0" wp14:anchorId="164D817C" wp14:editId="6101378F">
+            <wp:extent cx="4665826" cy="3733800"/>
+            <wp:effectExtent l="0" t="0" r="1905" b="0"/>
+            <wp:docPr id="785011811" name="Picture 5"/>
             <wp:cNvGraphicFramePr>
               <a:graphicFrameLocks xmlns:a="http://schemas.openxmlformats.org/drawingml/2006/main" noChangeAspect="1"/>
             </wp:cNvGraphicFramePr>
@@ -5240,7 +5254,7 @@
               <a:graphicData uri="http://schemas.openxmlformats.org/drawingml/2006/picture">
                 <pic:pic xmlns:pic="http://schemas.openxmlformats.org/drawingml/2006/picture">
                   <pic:nvPicPr>
-                    <pic:cNvPr id="0" name="Picture 30"/>
+                    <pic:cNvPr id="0" name="Picture 6"/>
                     <pic:cNvPicPr>
                       <a:picLocks noChangeAspect="1" noChangeArrowheads="1"/>
                     </pic:cNvPicPr>
@@ -5261,7 +5275,7 @@
                   <pic:spPr bwMode="auto">
                     <a:xfrm>
                       <a:off x="0" y="0"/>
-                      <a:ext cx="4664826" cy="3732999"/>
+                      <a:ext cx="4672767" cy="3739354"/>
                     </a:xfrm>
                     <a:prstGeom prst="rect">
                       <a:avLst/>
@@ -5336,10 +5350,10 @@
           <w:lang w:val="en-US"/>
         </w:rPr>
         <w:drawing>
-          <wp:inline distT="0" distB="0" distL="0" distR="0" wp14:anchorId="18E7EEC2" wp14:editId="58C2624F">
-            <wp:extent cx="4683138" cy="3747654"/>
-            <wp:effectExtent l="0" t="0" r="3175" b="5715"/>
-            <wp:docPr id="1414671321" name="Picture 24"/>
+          <wp:inline distT="0" distB="0" distL="0" distR="0" wp14:anchorId="6DDB59CC" wp14:editId="15B878DB">
+            <wp:extent cx="4696691" cy="3758499"/>
+            <wp:effectExtent l="0" t="0" r="8890" b="0"/>
+            <wp:docPr id="2052255194" name="Picture 3"/>
             <wp:cNvGraphicFramePr>
               <a:graphicFrameLocks xmlns:a="http://schemas.openxmlformats.org/drawingml/2006/main" noChangeAspect="1"/>
             </wp:cNvGraphicFramePr>
@@ -5347,7 +5361,7 @@
               <a:graphicData uri="http://schemas.openxmlformats.org/drawingml/2006/picture">
                 <pic:pic xmlns:pic="http://schemas.openxmlformats.org/drawingml/2006/picture">
                   <pic:nvPicPr>
-                    <pic:cNvPr id="0" name="Picture 31"/>
+                    <pic:cNvPr id="0" name="Picture 4"/>
                     <pic:cNvPicPr>
                       <a:picLocks noChangeAspect="1" noChangeArrowheads="1"/>
                     </pic:cNvPicPr>
@@ -5368,7 +5382,7 @@
                   <pic:spPr bwMode="auto">
                     <a:xfrm>
                       <a:off x="0" y="0"/>
-                      <a:ext cx="4692189" cy="3754897"/>
+                      <a:ext cx="4704792" cy="3764982"/>
                     </a:xfrm>
                     <a:prstGeom prst="rect">
                       <a:avLst/>
@@ -5465,10 +5479,10 @@
           <w:lang w:val="en-US"/>
         </w:rPr>
         <w:drawing>
-          <wp:inline distT="0" distB="0" distL="0" distR="0" wp14:anchorId="34F33C75" wp14:editId="6C356DCE">
-            <wp:extent cx="4544637" cy="3636819"/>
+          <wp:inline distT="0" distB="0" distL="0" distR="0" wp14:anchorId="38E5251E" wp14:editId="62028516">
+            <wp:extent cx="4830298" cy="3865418"/>
             <wp:effectExtent l="0" t="0" r="8890" b="1905"/>
-            <wp:docPr id="1393562322" name="Picture 25"/>
+            <wp:docPr id="421170163" name="Picture 4"/>
             <wp:cNvGraphicFramePr>
               <a:graphicFrameLocks xmlns:a="http://schemas.openxmlformats.org/drawingml/2006/main" noChangeAspect="1"/>
             </wp:cNvGraphicFramePr>
@@ -5476,7 +5490,7 @@
               <a:graphicData uri="http://schemas.openxmlformats.org/drawingml/2006/picture">
                 <pic:pic xmlns:pic="http://schemas.openxmlformats.org/drawingml/2006/picture">
                   <pic:nvPicPr>
-                    <pic:cNvPr id="0" name="Picture 32"/>
+                    <pic:cNvPr id="0" name="Picture 5"/>
                     <pic:cNvPicPr>
                       <a:picLocks noChangeAspect="1" noChangeArrowheads="1"/>
                     </pic:cNvPicPr>
@@ -5497,7 +5511,7 @@
                   <pic:spPr bwMode="auto">
                     <a:xfrm>
                       <a:off x="0" y="0"/>
-                      <a:ext cx="4547618" cy="3639205"/>
+                      <a:ext cx="4835549" cy="3869620"/>
                     </a:xfrm>
                     <a:prstGeom prst="rect">
                       <a:avLst/>
@@ -5724,7 +5738,6 @@
           <w:color w:val="auto"/>
           <w:lang w:val="en-US"/>
         </w:rPr>
-        <w:lastRenderedPageBreak/>
         <w:t>7.4 Distribution Charts</w:t>
       </w:r>
     </w:p>
@@ -5907,6 +5920,7 @@
           <w:szCs w:val="24"/>
           <w:lang w:val="en-US"/>
         </w:rPr>
+        <w:lastRenderedPageBreak/>
         <w:drawing>
           <wp:inline distT="0" distB="0" distL="0" distR="0" wp14:anchorId="38F80321" wp14:editId="724FA4FD">
             <wp:extent cx="4606290" cy="3686261"/>
@@ -5974,7 +5988,6 @@
           <w:szCs w:val="24"/>
           <w:lang w:val="en-US"/>
         </w:rPr>
-        <w:lastRenderedPageBreak/>
         <w:t>Plot 2 (a &amp; b)</w:t>
       </w:r>
       <w:r>
@@ -6119,6 +6132,7 @@
           <w:szCs w:val="24"/>
           <w:lang w:val="en-US"/>
         </w:rPr>
+        <w:lastRenderedPageBreak/>
         <w:drawing>
           <wp:inline distT="0" distB="0" distL="0" distR="0" wp14:anchorId="3E84EB67" wp14:editId="04FC2FF4">
             <wp:extent cx="4869180" cy="3896641"/>
@@ -6186,7 +6200,6 @@
           <w:szCs w:val="24"/>
           <w:lang w:val="en-US"/>
         </w:rPr>
-        <w:lastRenderedPageBreak/>
         <w:t xml:space="preserve">Plot </w:t>
       </w:r>
       <w:r>
@@ -6340,6 +6353,7 @@
           <w:szCs w:val="24"/>
           <w:lang w:val="en-US"/>
         </w:rPr>
+        <w:lastRenderedPageBreak/>
         <w:drawing>
           <wp:inline distT="0" distB="0" distL="0" distR="0" wp14:anchorId="7973C22A" wp14:editId="568CBC19">
             <wp:extent cx="4671060" cy="3738091"/>
@@ -6421,7 +6435,6 @@
           <w:szCs w:val="24"/>
           <w:lang w:val="en-US"/>
         </w:rPr>
-        <w:lastRenderedPageBreak/>
         <w:t>Plot 4: Distribution of Natural Change Rate in 2022</w:t>
       </w:r>
     </w:p>
@@ -6545,6 +6558,7 @@
           <w:szCs w:val="24"/>
           <w:lang w:val="en-US"/>
         </w:rPr>
+        <w:lastRenderedPageBreak/>
         <w:drawing>
           <wp:inline distT="0" distB="0" distL="0" distR="0" wp14:anchorId="7B6F286E" wp14:editId="598212C6">
             <wp:extent cx="4675218" cy="3741420"/>
@@ -6626,7 +6640,6 @@
           <w:szCs w:val="24"/>
           <w:lang w:val="en-US"/>
         </w:rPr>
-        <w:lastRenderedPageBreak/>
         <w:t>Plot 6: Distribution of Rural-Urban Continuum Codes</w:t>
       </w:r>
     </w:p>
@@ -6729,6 +6742,7 @@
           <w:szCs w:val="24"/>
           <w:lang w:val="en-US"/>
         </w:rPr>
+        <w:lastRenderedPageBreak/>
         <w:t>Plot 7: Distribution of Urban Influence Codes</w:t>
       </w:r>
     </w:p>
@@ -6820,7 +6834,6 @@
           <w:szCs w:val="24"/>
           <w:lang w:val="en-US"/>
         </w:rPr>
-        <w:lastRenderedPageBreak/>
         <w:t>Plot 8: Distribution of County Economic Typology in 2015</w:t>
       </w:r>
     </w:p>

</xml_diff>